<commit_message>
dashboard readme and usecase
</commit_message>
<xml_diff>
--- a/Usecases.docx
+++ b/Usecases.docx
@@ -1,70 +1,53 @@
 
 <file path=word/document.xml><?xml version="1.0" encoding="utf-8"?>
-<w:document xmlns:wpc="http://schemas.microsoft.com/office/word/2010/wordprocessingCanvas" xmlns:cx="http://schemas.microsoft.com/office/drawing/2014/chartex" xmlns:cx1="http://schemas.microsoft.com/office/drawing/2015/9/8/chartex" xmlns:cx2="http://schemas.microsoft.com/office/drawing/2015/10/21/chartex" xmlns:cx3="http://schemas.microsoft.com/office/drawing/2016/5/9/chartex" xmlns:cx4="http://schemas.microsoft.com/office/drawing/2016/5/10/chartex" xmlns:cx5="http://schemas.microsoft.com/office/drawing/2016/5/11/chartex" xmlns:cx6="http://schemas.microsoft.com/office/drawing/2016/5/12/chartex" xmlns:cx7="http://schemas.microsoft.com/office/drawing/2016/5/13/chartex" xmlns:cx8="http://schemas.microsoft.com/office/drawing/2016/5/14/chartex" xmlns:mc="http://schemas.openxmlformats.org/markup-compatibility/2006" xmlns:aink="http://schemas.microsoft.com/office/drawing/2016/ink" xmlns:am3d="http://schemas.microsoft.com/office/drawing/2017/model3d" xmlns:o="urn:schemas-microsoft-com:office:office" xmlns:r="http://schemas.openxmlformats.org/officeDocument/2006/relationships" xmlns:m="http://schemas.openxmlformats.org/officeDocument/2006/math" xmlns:v="urn:schemas-microsoft-com:vml" xmlns:wp14="http://schemas.microsoft.com/office/word/2010/wordprocessingDrawing" xmlns:wp="http://schemas.openxmlformats.org/drawingml/2006/wordprocessingDrawing" xmlns:w10="urn:schemas-microsoft-com:office:word" xmlns:w="http://schemas.openxmlformats.org/wordprocessingml/2006/main" xmlns:w14="http://schemas.microsoft.com/office/word/2010/wordml" xmlns:w15="http://schemas.microsoft.com/office/word/2012/wordml" xmlns:w16cid="http://schemas.microsoft.com/office/word/2016/wordml/cid" xmlns:w16se="http://schemas.microsoft.com/office/word/2015/wordml/symex" xmlns:wpg="http://schemas.microsoft.com/office/word/2010/wordprocessingGroup" xmlns:wpi="http://schemas.microsoft.com/office/word/2010/wordprocessingInk" xmlns:wne="http://schemas.microsoft.com/office/word/2006/wordml" xmlns:wps="http://schemas.microsoft.com/office/word/2010/wordprocessingShape" mc:Ignorable="w14 w15 w16se w16cid wp14">
+<w:document xmlns:o="urn:schemas-microsoft-com:office:office" xmlns:r="http://schemas.openxmlformats.org/officeDocument/2006/relationships" xmlns:v="urn:schemas-microsoft-com:vml" xmlns:w="http://schemas.openxmlformats.org/wordprocessingml/2006/main" xmlns:w10="urn:schemas-microsoft-com:office:word" xmlns:wp="http://schemas.openxmlformats.org/drawingml/2006/wordprocessingDrawing" xmlns:wps="http://schemas.microsoft.com/office/word/2010/wordprocessingShape" xmlns:wpg="http://schemas.microsoft.com/office/word/2010/wordprocessingGroup" xmlns:mc="http://schemas.openxmlformats.org/markup-compatibility/2006" xmlns:wp14="http://schemas.microsoft.com/office/word/2010/wordprocessingDrawing" xmlns:w14="http://schemas.microsoft.com/office/word/2010/wordml" mc:Ignorable="w14 wp14">
   <w:body>
     <w:p>
       <w:pPr>
         <w:pStyle w:val="Heading1"/>
+        <w:spacing w:before="400" w:after="120"/>
         <w:jc w:val="center"/>
-      </w:pPr>
-      <w:bookmarkStart w:id="0" w:name="_xm4f2y75axn2" w:colFirst="0" w:colLast="0"/>
+        <w:rPr/>
+      </w:pPr>
+      <w:bookmarkStart w:id="0" w:name="_xm4f2y75axn2"/>
       <w:bookmarkEnd w:id="0"/>
       <w:r>
+        <w:rPr/>
         <w:t>COMP9321 Cars Analytics API endpoints:</w:t>
       </w:r>
     </w:p>
-    <w:p/>
-    <w:p>
-      <w:pPr>
+    <w:p>
+      <w:pPr>
+        <w:pStyle w:val="Normal"/>
         <w:numPr>
           <w:ilvl w:val="0"/>
           <w:numId w:val="1"/>
         </w:numPr>
         <w:ind w:left="142" w:hanging="142"/>
+        <w:rPr/>
       </w:pPr>
       <w:r>
         <w:rPr>
           <w:b/>
         </w:rPr>
-        <w:t xml:space="preserve"> Get /cars/{budget}/{</w:t>
-      </w:r>
-      <w:proofErr w:type="gramStart"/>
+        <w:t xml:space="preserve"> </w:t>
+      </w:r>
       <w:r>
         <w:rPr>
           <w:b/>
         </w:rPr>
-        <w:t>brand}</w:t>
-      </w:r>
-      <w:r>
-        <w:t xml:space="preserve">   </w:t>
-      </w:r>
-      <w:proofErr w:type="gramEnd"/>
-      <w:r>
-        <w:t xml:space="preserve"> </w:t>
-      </w:r>
-      <w:r>
+        <w:t>Get /cars/{budget}/{brand}</w:t>
+      </w:r>
+      <w:r>
+        <w:rPr/>
+        <w:t xml:space="preserve">    </w:t>
         <w:tab/>
-        <w:t>(</w:t>
-      </w:r>
-      <w:proofErr w:type="spellStart"/>
-      <w:r>
-        <w:t>Eg</w:t>
-      </w:r>
-      <w:proofErr w:type="spellEnd"/>
-      <w:r>
-        <w:t xml:space="preserve">: Budget: 6500, Brand: </w:t>
-      </w:r>
-      <w:proofErr w:type="spellStart"/>
-      <w:r>
-        <w:t>bmw</w:t>
-      </w:r>
-      <w:proofErr w:type="spellEnd"/>
-      <w:r>
-        <w:t>)</w:t>
-      </w:r>
-    </w:p>
-    <w:p>
-      <w:pPr>
+        <w:t>(Eg: Budget: 6500, Brand: bmw)</w:t>
+      </w:r>
+    </w:p>
+    <w:p>
+      <w:pPr>
+        <w:pStyle w:val="Normal"/>
         <w:ind w:firstLine="720"/>
         <w:rPr>
           <w:sz w:val="20"/>
@@ -81,39 +64,30 @@
     </w:p>
     <w:p>
       <w:pPr>
+        <w:pStyle w:val="Normal"/>
         <w:numPr>
           <w:ilvl w:val="0"/>
           <w:numId w:val="4"/>
         </w:numPr>
         <w:ind w:left="142" w:hanging="142"/>
+        <w:rPr/>
       </w:pPr>
       <w:r>
         <w:rPr>
           <w:b/>
         </w:rPr>
         <w:t>Get /loans</w:t>
-      </w:r>
-      <w:r>
-        <w:rPr>
-          <w:b/>
-        </w:rPr>
         <w:tab/>
       </w:r>
       <w:r>
+        <w:rPr/>
         <w:tab/>
-        <w:t>(</w:t>
-      </w:r>
-      <w:proofErr w:type="spellStart"/>
-      <w:r>
-        <w:t>Eg</w:t>
-      </w:r>
-      <w:proofErr w:type="spellEnd"/>
-      <w:r>
-        <w:t>: Principal: 15000, Term: 36, Interest: 7)</w:t>
-      </w:r>
-    </w:p>
-    <w:p>
-      <w:pPr>
+        <w:t>(Eg: Principal: 15000, Term: 36, Interest: 7)</w:t>
+      </w:r>
+    </w:p>
+    <w:p>
+      <w:pPr>
+        <w:pStyle w:val="Normal"/>
         <w:ind w:firstLine="720"/>
         <w:rPr>
           <w:sz w:val="20"/>
@@ -130,6 +104,7 @@
     </w:p>
     <w:p>
       <w:pPr>
+        <w:pStyle w:val="Normal"/>
         <w:numPr>
           <w:ilvl w:val="0"/>
           <w:numId w:val="6"/>
@@ -137,23 +112,19 @@
         <w:ind w:left="142" w:hanging="142"/>
         <w:rPr>
           <w:b/>
-        </w:rPr>
-      </w:pPr>
-      <w:r>
-        <w:rPr>
           <w:b/>
         </w:rPr>
-        <w:t>Get /</w:t>
-      </w:r>
+      </w:pPr>
       <w:r>
         <w:rPr>
           <w:b/>
         </w:rPr>
-        <w:t>price</w:t>
-      </w:r>
-    </w:p>
-    <w:p>
-      <w:pPr>
+        <w:t>Get /price</w:t>
+      </w:r>
+    </w:p>
+    <w:p>
+      <w:pPr>
+        <w:pStyle w:val="Normal"/>
         <w:ind w:firstLine="720"/>
         <w:rPr>
           <w:sz w:val="20"/>
@@ -165,116 +136,14 @@
           <w:sz w:val="20"/>
           <w:szCs w:val="20"/>
         </w:rPr>
-        <w:t xml:space="preserve">This endpoint predicts price for the used car, based on the car details entered by the user. This endpoint </w:t>
-      </w:r>
-      <w:r>
-        <w:rPr>
-          <w:sz w:val="20"/>
-          <w:szCs w:val="20"/>
-        </w:rPr>
-        <w:t>needs</w:t>
-      </w:r>
-      <w:r>
-        <w:rPr>
-          <w:sz w:val="20"/>
-          <w:szCs w:val="20"/>
-        </w:rPr>
-        <w:t xml:space="preserve"> to get brand, model, </w:t>
-      </w:r>
-      <w:proofErr w:type="spellStart"/>
-      <w:r>
-        <w:rPr>
-          <w:sz w:val="20"/>
-          <w:szCs w:val="20"/>
-        </w:rPr>
-        <w:t>vehicleType</w:t>
-      </w:r>
-      <w:proofErr w:type="spellEnd"/>
-      <w:r>
-        <w:rPr>
-          <w:sz w:val="20"/>
-          <w:szCs w:val="20"/>
-        </w:rPr>
-        <w:t xml:space="preserve">, </w:t>
-      </w:r>
-      <w:proofErr w:type="spellStart"/>
-      <w:r>
-        <w:rPr>
-          <w:sz w:val="20"/>
-          <w:szCs w:val="20"/>
-        </w:rPr>
-        <w:t>yearOfRegistration</w:t>
-      </w:r>
-      <w:proofErr w:type="spellEnd"/>
-      <w:r>
-        <w:rPr>
-          <w:sz w:val="20"/>
-          <w:szCs w:val="20"/>
-        </w:rPr>
-        <w:t xml:space="preserve">, gearbox, </w:t>
-      </w:r>
-      <w:proofErr w:type="spellStart"/>
-      <w:r>
-        <w:rPr>
-          <w:sz w:val="20"/>
-          <w:szCs w:val="20"/>
-        </w:rPr>
-        <w:t>powerPS</w:t>
-      </w:r>
-      <w:proofErr w:type="spellEnd"/>
-      <w:r>
-        <w:rPr>
-          <w:sz w:val="20"/>
-          <w:szCs w:val="20"/>
-        </w:rPr>
-        <w:t xml:space="preserve">, kilometer, </w:t>
-      </w:r>
-      <w:proofErr w:type="spellStart"/>
-      <w:r>
-        <w:rPr>
-          <w:sz w:val="20"/>
-          <w:szCs w:val="20"/>
-        </w:rPr>
-        <w:t>fuelType</w:t>
-      </w:r>
-      <w:proofErr w:type="spellEnd"/>
-      <w:r>
-        <w:rPr>
-          <w:sz w:val="20"/>
-          <w:szCs w:val="20"/>
-        </w:rPr>
-        <w:t xml:space="preserve">, </w:t>
-      </w:r>
-      <w:proofErr w:type="spellStart"/>
-      <w:r>
-        <w:rPr>
-          <w:sz w:val="20"/>
-          <w:szCs w:val="20"/>
-        </w:rPr>
-        <w:t>notRepairedDamage</w:t>
-      </w:r>
-      <w:proofErr w:type="spellEnd"/>
-      <w:r>
-        <w:rPr>
-          <w:sz w:val="20"/>
-          <w:szCs w:val="20"/>
-        </w:rPr>
-        <w:t xml:space="preserve">. Price prediction is done using </w:t>
-      </w:r>
-      <w:proofErr w:type="spellStart"/>
-      <w:r>
-        <w:rPr>
-          <w:sz w:val="20"/>
-          <w:szCs w:val="20"/>
-        </w:rPr>
-        <w:t>DecisionTreeRegressor</w:t>
+        <w:t>This endpoint predicts price for the used car, based on the car details entered by the user. This endpoint needs to get brand, model, vehicleType, yearOfRegistration, gearbox, powerPS, kilometer, fuelType, notRepairedDamage. Price prediction is done using DecisionTreeRegressor</w:t>
       </w:r>
       <w:bookmarkStart w:id="1" w:name="_GoBack"/>
       <w:bookmarkEnd w:id="1"/>
-      <w:proofErr w:type="spellEnd"/>
-    </w:p>
-    <w:p>
-      <w:pPr>
+    </w:p>
+    <w:p>
+      <w:pPr>
+        <w:pStyle w:val="Normal"/>
         <w:numPr>
           <w:ilvl w:val="0"/>
           <w:numId w:val="6"/>
@@ -282,29 +151,19 @@
         <w:ind w:left="142" w:hanging="142"/>
         <w:rPr>
           <w:b/>
-        </w:rPr>
-      </w:pPr>
-      <w:r>
-        <w:rPr>
           <w:b/>
         </w:rPr>
-        <w:t xml:space="preserve">Get /reliability </w:t>
-      </w:r>
+      </w:pPr>
       <w:r>
         <w:rPr>
           <w:b/>
         </w:rPr>
-        <w:t xml:space="preserve">  </w:t>
-      </w:r>
-      <w:r>
-        <w:rPr>
-          <w:b/>
-        </w:rPr>
-        <w:t>no params</w:t>
-      </w:r>
-    </w:p>
-    <w:p>
-      <w:pPr>
+        <w:t>Get /reliability   no params</w:t>
+      </w:r>
+    </w:p>
+    <w:p>
+      <w:pPr>
+        <w:pStyle w:val="Normal"/>
         <w:ind w:firstLine="720"/>
         <w:rPr>
           <w:sz w:val="20"/>
@@ -321,15 +180,23 @@
     </w:p>
     <w:p>
       <w:pPr>
+        <w:pStyle w:val="Normal"/>
         <w:ind w:firstLine="720"/>
         <w:rPr>
           <w:sz w:val="20"/>
           <w:szCs w:val="20"/>
         </w:rPr>
       </w:pPr>
-    </w:p>
-    <w:p>
-      <w:pPr>
+      <w:r>
+        <w:rPr>
+          <w:sz w:val="20"/>
+          <w:szCs w:val="20"/>
+        </w:rPr>
+      </w:r>
+    </w:p>
+    <w:p>
+      <w:pPr>
+        <w:pStyle w:val="Normal"/>
         <w:numPr>
           <w:ilvl w:val="0"/>
           <w:numId w:val="6"/>
@@ -337,23 +204,19 @@
         <w:ind w:left="142" w:hanging="142"/>
         <w:rPr>
           <w:b/>
-        </w:rPr>
-      </w:pPr>
-      <w:r>
-        <w:rPr>
           <w:b/>
         </w:rPr>
-        <w:t>Get /</w:t>
-      </w:r>
+      </w:pPr>
       <w:r>
         <w:rPr>
           <w:b/>
         </w:rPr>
-        <w:t>comparisons</w:t>
-      </w:r>
-    </w:p>
-    <w:p>
-      <w:pPr>
+        <w:t>Get /comparisons</w:t>
+      </w:r>
+    </w:p>
+    <w:p>
+      <w:pPr>
+        <w:pStyle w:val="Normal"/>
         <w:ind w:firstLine="720"/>
         <w:rPr>
           <w:sz w:val="20"/>
@@ -370,6 +233,7 @@
     </w:p>
     <w:p>
       <w:pPr>
+        <w:pStyle w:val="Normal"/>
         <w:numPr>
           <w:ilvl w:val="0"/>
           <w:numId w:val="6"/>
@@ -377,25 +241,19 @@
         <w:ind w:left="142" w:hanging="142"/>
         <w:rPr>
           <w:b/>
-        </w:rPr>
-      </w:pPr>
-      <w:r>
-        <w:rPr>
           <w:b/>
         </w:rPr>
-        <w:t>Get /</w:t>
-      </w:r>
-      <w:proofErr w:type="spellStart"/>
+      </w:pPr>
       <w:r>
         <w:rPr>
           <w:b/>
         </w:rPr>
-        <w:t>graphcomparisons</w:t>
-      </w:r>
-      <w:proofErr w:type="spellEnd"/>
-    </w:p>
-    <w:p>
-      <w:pPr>
+        <w:t>Get /graphcomparisons</w:t>
+      </w:r>
+    </w:p>
+    <w:p>
+      <w:pPr>
+        <w:pStyle w:val="Normal"/>
         <w:ind w:firstLine="720"/>
         <w:rPr>
           <w:sz w:val="20"/>
@@ -407,32 +265,34 @@
           <w:sz w:val="20"/>
           <w:szCs w:val="20"/>
         </w:rPr>
-        <w:t xml:space="preserve">This endpoint </w:t>
-      </w:r>
-      <w:r>
-        <w:rPr>
-          <w:sz w:val="20"/>
-          <w:szCs w:val="20"/>
-        </w:rPr>
-        <w:t>gives a graphical view of the previous endpoint by displaying a grouped bar chart of the two cars compared.</w:t>
-      </w:r>
-    </w:p>
-    <w:p>
-      <w:pPr>
+        <w:t>This endpoint gives a graphical view of the previous endpoint by displaying a grouped bar chart of the two cars compared.</w:t>
+      </w:r>
+    </w:p>
+    <w:p>
+      <w:pPr>
+        <w:pStyle w:val="Normal"/>
         <w:ind w:firstLine="720"/>
         <w:rPr>
           <w:sz w:val="20"/>
           <w:szCs w:val="20"/>
         </w:rPr>
       </w:pPr>
-    </w:p>
-    <w:p>
-      <w:pPr>
+      <w:r>
+        <w:rPr>
+          <w:sz w:val="20"/>
+          <w:szCs w:val="20"/>
+        </w:rPr>
+      </w:r>
+    </w:p>
+    <w:p>
+      <w:pPr>
+        <w:pStyle w:val="Normal"/>
         <w:numPr>
           <w:ilvl w:val="0"/>
           <w:numId w:val="3"/>
         </w:numPr>
         <w:ind w:left="142" w:hanging="142"/>
+        <w:rPr/>
       </w:pPr>
       <w:r>
         <w:rPr>
@@ -441,19 +301,13 @@
         <w:t>Get /session</w:t>
       </w:r>
       <w:r>
-        <w:t xml:space="preserve"> params: token e.g. token</w:t>
-      </w:r>
-      <w:proofErr w:type="gramStart"/>
-      <w:r>
-        <w:t>=”extremely</w:t>
-      </w:r>
-      <w:proofErr w:type="gramEnd"/>
-      <w:r>
-        <w:t xml:space="preserve"> long” returns=”username”</w:t>
-      </w:r>
-    </w:p>
-    <w:p>
-      <w:pPr>
+        <w:rPr/>
+        <w:t xml:space="preserve"> params: token e.g. token=”extremely long” returns=”username”</w:t>
+      </w:r>
+    </w:p>
+    <w:p>
+      <w:pPr>
+        <w:pStyle w:val="Normal"/>
         <w:ind w:firstLine="720"/>
         <w:rPr>
           <w:sz w:val="20"/>
@@ -465,41 +319,34 @@
           <w:sz w:val="20"/>
           <w:szCs w:val="20"/>
         </w:rPr>
-        <w:t xml:space="preserve">Get session returns the end point providing information in which one of the </w:t>
-      </w:r>
-      <w:proofErr w:type="gramStart"/>
-      <w:r>
-        <w:rPr>
-          <w:sz w:val="20"/>
-          <w:szCs w:val="20"/>
-        </w:rPr>
-        <w:t>user</w:t>
-      </w:r>
-      <w:proofErr w:type="gramEnd"/>
-      <w:r>
-        <w:rPr>
-          <w:sz w:val="20"/>
-          <w:szCs w:val="20"/>
-        </w:rPr>
-        <w:t xml:space="preserve"> has the ownership of the session/token</w:t>
-      </w:r>
-    </w:p>
-    <w:p>
-      <w:pPr>
+        <w:t>Get session returns the end point providing information in which one of the user has the ownership of the session/token</w:t>
+      </w:r>
+    </w:p>
+    <w:p>
+      <w:pPr>
+        <w:pStyle w:val="Normal"/>
         <w:ind w:firstLine="720"/>
         <w:rPr>
           <w:sz w:val="20"/>
           <w:szCs w:val="20"/>
         </w:rPr>
       </w:pPr>
-    </w:p>
-    <w:p>
-      <w:pPr>
+      <w:r>
+        <w:rPr>
+          <w:sz w:val="20"/>
+          <w:szCs w:val="20"/>
+        </w:rPr>
+      </w:r>
+    </w:p>
+    <w:p>
+      <w:pPr>
+        <w:pStyle w:val="Normal"/>
         <w:numPr>
           <w:ilvl w:val="0"/>
           <w:numId w:val="3"/>
         </w:numPr>
         <w:ind w:left="142" w:hanging="142"/>
+        <w:rPr/>
       </w:pPr>
       <w:r>
         <w:rPr>
@@ -508,37 +355,13 @@
         <w:t>Post /session</w:t>
       </w:r>
       <w:r>
-        <w:t xml:space="preserve"> </w:t>
-      </w:r>
-      <w:proofErr w:type="spellStart"/>
-      <w:proofErr w:type="gramStart"/>
-      <w:r>
-        <w:t>params:username</w:t>
-      </w:r>
-      <w:proofErr w:type="spellEnd"/>
-      <w:proofErr w:type="gramEnd"/>
-      <w:r>
-        <w:t>, password e.g. username=</w:t>
-      </w:r>
-      <w:proofErr w:type="spellStart"/>
-      <w:r>
-        <w:t>morty</w:t>
-      </w:r>
-      <w:proofErr w:type="spellEnd"/>
-      <w:r>
-        <w:t>, password=</w:t>
-      </w:r>
-      <w:proofErr w:type="spellStart"/>
-      <w:r>
-        <w:t>albanna</w:t>
-      </w:r>
-      <w:proofErr w:type="spellEnd"/>
-      <w:r>
-        <w:t>, returns: “auth-token”: “extremely long token”</w:t>
-      </w:r>
-    </w:p>
-    <w:p>
-      <w:pPr>
+        <w:rPr/>
+        <w:t xml:space="preserve"> params:username, password e.g. username=morty, password=albanna, returns: “auth-token”: “extremely long token”</w:t>
+      </w:r>
+    </w:p>
+    <w:p>
+      <w:pPr>
+        <w:pStyle w:val="Normal"/>
         <w:ind w:left="142" w:firstLine="578"/>
         <w:rPr>
           <w:sz w:val="20"/>
@@ -550,57 +373,34 @@
           <w:sz w:val="20"/>
           <w:szCs w:val="20"/>
         </w:rPr>
-        <w:t xml:space="preserve">Post creates a user </w:t>
-      </w:r>
-      <w:proofErr w:type="gramStart"/>
-      <w:r>
-        <w:rPr>
-          <w:sz w:val="20"/>
-          <w:szCs w:val="20"/>
-        </w:rPr>
-        <w:t>session,</w:t>
-      </w:r>
-      <w:proofErr w:type="gramEnd"/>
-      <w:r>
-        <w:rPr>
-          <w:sz w:val="20"/>
-          <w:szCs w:val="20"/>
-        </w:rPr>
-        <w:t xml:space="preserve"> the token is required for authentication and stay signed in for the access of the other </w:t>
-      </w:r>
-      <w:proofErr w:type="spellStart"/>
-      <w:r>
-        <w:rPr>
-          <w:sz w:val="20"/>
-          <w:szCs w:val="20"/>
-        </w:rPr>
-        <w:t>api</w:t>
-      </w:r>
-      <w:proofErr w:type="spellEnd"/>
-      <w:r>
-        <w:rPr>
-          <w:sz w:val="20"/>
-          <w:szCs w:val="20"/>
-        </w:rPr>
-        <w:t xml:space="preserve"> endpoints for 100minutes</w:t>
-      </w:r>
-    </w:p>
-    <w:p>
-      <w:pPr>
+        <w:t>Post creates a user session, the token is required for authentication and stay signed in for the access of the other api endpoints for 100minutes</w:t>
+      </w:r>
+    </w:p>
+    <w:p>
+      <w:pPr>
+        <w:pStyle w:val="Normal"/>
         <w:ind w:left="142" w:firstLine="578"/>
         <w:rPr>
           <w:sz w:val="20"/>
           <w:szCs w:val="20"/>
         </w:rPr>
       </w:pPr>
-    </w:p>
-    <w:p>
-      <w:pPr>
+      <w:r>
+        <w:rPr>
+          <w:sz w:val="20"/>
+          <w:szCs w:val="20"/>
+        </w:rPr>
+      </w:r>
+    </w:p>
+    <w:p>
+      <w:pPr>
+        <w:pStyle w:val="Normal"/>
         <w:numPr>
           <w:ilvl w:val="0"/>
           <w:numId w:val="2"/>
         </w:numPr>
         <w:ind w:left="142" w:hanging="142"/>
+        <w:rPr/>
       </w:pPr>
       <w:r>
         <w:rPr>
@@ -609,11 +409,13 @@
         <w:t xml:space="preserve">Get /user </w:t>
       </w:r>
       <w:r>
+        <w:rPr/>
         <w:t>params: username e.g. username=user</w:t>
       </w:r>
     </w:p>
     <w:p>
       <w:pPr>
+        <w:pStyle w:val="Normal"/>
         <w:ind w:firstLine="720"/>
         <w:rPr>
           <w:sz w:val="20"/>
@@ -630,20 +432,29 @@
     </w:p>
     <w:p>
       <w:pPr>
+        <w:pStyle w:val="Normal"/>
         <w:ind w:firstLine="720"/>
         <w:rPr>
           <w:sz w:val="20"/>
           <w:szCs w:val="20"/>
         </w:rPr>
       </w:pPr>
-    </w:p>
-    <w:p>
-      <w:pPr>
+      <w:r>
+        <w:rPr>
+          <w:sz w:val="20"/>
+          <w:szCs w:val="20"/>
+        </w:rPr>
+      </w:r>
+    </w:p>
+    <w:p>
+      <w:pPr>
+        <w:pStyle w:val="Normal"/>
         <w:numPr>
           <w:ilvl w:val="0"/>
           <w:numId w:val="2"/>
         </w:numPr>
         <w:ind w:left="142" w:hanging="142"/>
+        <w:rPr/>
       </w:pPr>
       <w:r>
         <w:rPr>
@@ -652,35 +463,13 @@
         <w:t>Post /user</w:t>
       </w:r>
       <w:r>
-        <w:t xml:space="preserve"> params: username, password e.g. username=</w:t>
-      </w:r>
-      <w:proofErr w:type="spellStart"/>
-      <w:r>
-        <w:t>morty</w:t>
-      </w:r>
-      <w:proofErr w:type="spellEnd"/>
-      <w:r>
-        <w:t>, password=</w:t>
-      </w:r>
-      <w:proofErr w:type="spellStart"/>
-      <w:r>
-        <w:t>albanna</w:t>
-      </w:r>
-      <w:proofErr w:type="spellEnd"/>
-      <w:r>
-        <w:t xml:space="preserve">, </w:t>
-      </w:r>
-      <w:proofErr w:type="gramStart"/>
-      <w:r>
-        <w:t>returns:</w:t>
-      </w:r>
-      <w:proofErr w:type="gramEnd"/>
-      <w:r>
-        <w:t xml:space="preserve"> user created</w:t>
-      </w:r>
-    </w:p>
-    <w:p>
-      <w:pPr>
+        <w:rPr/>
+        <w:t xml:space="preserve"> params: username, password e.g. username=morty, password=albanna, returns: user created</w:t>
+      </w:r>
+    </w:p>
+    <w:p>
+      <w:pPr>
+        <w:pStyle w:val="Normal"/>
         <w:ind w:firstLine="720"/>
         <w:rPr>
           <w:sz w:val="20"/>
@@ -697,20 +486,29 @@
     </w:p>
     <w:p>
       <w:pPr>
+        <w:pStyle w:val="Normal"/>
         <w:ind w:firstLine="720"/>
         <w:rPr>
           <w:sz w:val="20"/>
           <w:szCs w:val="20"/>
         </w:rPr>
       </w:pPr>
-    </w:p>
-    <w:p>
-      <w:pPr>
+      <w:r>
+        <w:rPr>
+          <w:sz w:val="20"/>
+          <w:szCs w:val="20"/>
+        </w:rPr>
+      </w:r>
+    </w:p>
+    <w:p>
+      <w:pPr>
+        <w:pStyle w:val="Normal"/>
         <w:numPr>
           <w:ilvl w:val="0"/>
           <w:numId w:val="2"/>
         </w:numPr>
         <w:ind w:left="284" w:hanging="284"/>
+        <w:rPr/>
       </w:pPr>
       <w:r>
         <w:rPr>
@@ -719,11 +517,13 @@
         <w:t>Put /user</w:t>
       </w:r>
       <w:r>
+        <w:rPr/>
         <w:t xml:space="preserve">   params: username e.g. username= user, returns: User Grant Admin Access</w:t>
       </w:r>
     </w:p>
     <w:p>
       <w:pPr>
+        <w:pStyle w:val="Normal"/>
         <w:ind w:firstLine="720"/>
         <w:rPr>
           <w:sz w:val="20"/>
@@ -740,20 +540,29 @@
     </w:p>
     <w:p>
       <w:pPr>
+        <w:pStyle w:val="Normal"/>
         <w:ind w:firstLine="720"/>
         <w:rPr>
           <w:sz w:val="20"/>
           <w:szCs w:val="20"/>
         </w:rPr>
       </w:pPr>
-    </w:p>
-    <w:p>
-      <w:pPr>
+      <w:r>
+        <w:rPr>
+          <w:sz w:val="20"/>
+          <w:szCs w:val="20"/>
+        </w:rPr>
+      </w:r>
+    </w:p>
+    <w:p>
+      <w:pPr>
+        <w:pStyle w:val="Normal"/>
         <w:numPr>
           <w:ilvl w:val="0"/>
           <w:numId w:val="2"/>
         </w:numPr>
         <w:ind w:left="284" w:hanging="284"/>
+        <w:rPr/>
       </w:pPr>
       <w:r>
         <w:rPr>
@@ -762,20 +571,14 @@
         <w:t xml:space="preserve">Delete /user </w:t>
       </w:r>
       <w:r>
+        <w:rPr/>
         <w:tab/>
-        <w:t xml:space="preserve">params: username e.g. username= user, </w:t>
-      </w:r>
-      <w:proofErr w:type="gramStart"/>
-      <w:r>
-        <w:t>returns:</w:t>
-      </w:r>
-      <w:proofErr w:type="gramEnd"/>
-      <w:r>
-        <w:t xml:space="preserve"> user deleted</w:t>
-      </w:r>
-    </w:p>
-    <w:p>
-      <w:pPr>
+        <w:t>params: username e.g. username= user, returns: user deleted</w:t>
+      </w:r>
+    </w:p>
+    <w:p>
+      <w:pPr>
+        <w:pStyle w:val="Normal"/>
         <w:ind w:firstLine="720"/>
         <w:rPr>
           <w:sz w:val="20"/>
@@ -792,131 +595,166 @@
     </w:p>
     <w:p>
       <w:pPr>
+        <w:pStyle w:val="Normal"/>
         <w:ind w:firstLine="720"/>
         <w:rPr>
           <w:sz w:val="20"/>
           <w:szCs w:val="20"/>
         </w:rPr>
       </w:pPr>
-    </w:p>
-    <w:p>
-      <w:pPr>
+      <w:r>
+        <w:rPr>
+          <w:sz w:val="20"/>
+          <w:szCs w:val="20"/>
+        </w:rPr>
+      </w:r>
+    </w:p>
+    <w:p>
+      <w:pPr>
+        <w:pStyle w:val="Normal"/>
         <w:numPr>
           <w:ilvl w:val="0"/>
           <w:numId w:val="5"/>
         </w:numPr>
         <w:ind w:left="284" w:hanging="284"/>
+        <w:rPr/>
       </w:pPr>
       <w:r>
         <w:rPr>
           <w:b/>
         </w:rPr>
-        <w:t>Get /user/{</w:t>
-      </w:r>
-      <w:proofErr w:type="spellStart"/>
-      <w:r>
-        <w:rPr>
+        <w:t>Get /user/{user_id}</w:t>
+        <w:tab/>
+      </w:r>
+      <w:r>
+        <w:rPr/>
+        <w:t>params: user_id e.g. user_id=2, returns: [2,”user2”]</w:t>
+      </w:r>
+    </w:p>
+    <w:p>
+      <w:pPr>
+        <w:pStyle w:val="Normal"/>
+        <w:ind w:firstLine="720"/>
+        <w:rPr/>
+      </w:pPr>
+      <w:r>
+        <w:rPr>
+          <w:sz w:val="20"/>
+          <w:szCs w:val="20"/>
+        </w:rPr>
+        <w:t>Input a user_id to the end point, retrieves a username for the corresponding user_id’s activities</w:t>
+      </w:r>
+    </w:p>
+    <w:p>
+      <w:pPr>
+        <w:pStyle w:val="TextBody"/>
+        <w:ind w:hanging="0"/>
+        <w:rPr>
+          <w:rFonts w:ascii="Arial" w:hAnsi="Arial"/>
+          <w:b w:val="false"/>
+          <w:i w:val="false"/>
+          <w:caps w:val="false"/>
+          <w:smallCaps w:val="false"/>
+          <w:strike w:val="false"/>
+          <w:dstrike w:val="false"/>
+          <w:color w:val="000000"/>
+          <w:sz w:val="22"/>
+          <w:u w:val="none"/>
+          <w:effect w:val="none"/>
+        </w:rPr>
+      </w:pPr>
+      <w:bookmarkStart w:id="2" w:name="docs-internal-guid-30c8ce86-7fff-87b9-ae"/>
+      <w:bookmarkEnd w:id="2"/>
+      <w:r>
+        <w:rPr>
+          <w:rFonts w:ascii="Arial" w:hAnsi="Arial"/>
           <w:b/>
-        </w:rPr>
-        <w:t>user_id</w:t>
-      </w:r>
-      <w:proofErr w:type="spellEnd"/>
-      <w:r>
-        <w:rPr>
-          <w:b/>
-        </w:rPr>
-        <w:t>}</w:t>
-      </w:r>
-      <w:r>
-        <w:rPr>
-          <w:b/>
+          <w:i w:val="false"/>
+          <w:caps w:val="false"/>
+          <w:smallCaps w:val="false"/>
+          <w:strike w:val="false"/>
+          <w:dstrike w:val="false"/>
+          <w:color w:val="000000"/>
+          <w:sz w:val="22"/>
+          <w:u w:val="none"/>
+          <w:effect w:val="none"/>
+        </w:rPr>
+        <w:t xml:space="preserve">-    /Dashboard  </w:t>
+      </w:r>
+      <w:r>
+        <w:rPr>
+          <w:rFonts w:ascii="Arial" w:hAnsi="Arial"/>
+          <w:b w:val="false"/>
+          <w:i w:val="false"/>
+          <w:caps w:val="false"/>
+          <w:smallCaps w:val="false"/>
+          <w:strike w:val="false"/>
+          <w:dstrike w:val="false"/>
+          <w:color w:val="000000"/>
+          <w:sz w:val="22"/>
+          <w:u w:val="none"/>
+          <w:effect w:val="none"/>
+        </w:rPr>
+        <w:t xml:space="preserve"> username:admin   password:admin</w:t>
+      </w:r>
+    </w:p>
+    <w:p>
+      <w:pPr>
+        <w:pStyle w:val="TextBody"/>
+        <w:bidi w:val="0"/>
+        <w:spacing w:lineRule="auto" w:line="331" w:before="240" w:after="0"/>
+        <w:rPr/>
+      </w:pPr>
+      <w:r>
+        <w:rPr>
+          <w:rFonts w:ascii="Arial" w:hAnsi="Arial"/>
+          <w:b w:val="false"/>
+          <w:i w:val="false"/>
+          <w:caps w:val="false"/>
+          <w:smallCaps w:val="false"/>
+          <w:strike w:val="false"/>
+          <w:dstrike w:val="false"/>
+          <w:color w:val="000000"/>
+          <w:sz w:val="20"/>
+          <w:u w:val="none"/>
+          <w:effect w:val="none"/>
         </w:rPr>
         <w:tab/>
-      </w:r>
-      <w:r>
-        <w:t xml:space="preserve">params: </w:t>
-      </w:r>
-      <w:proofErr w:type="spellStart"/>
-      <w:r>
-        <w:t>user_id</w:t>
-      </w:r>
-      <w:proofErr w:type="spellEnd"/>
-      <w:r>
-        <w:t xml:space="preserve"> e.g. </w:t>
-      </w:r>
-      <w:proofErr w:type="spellStart"/>
-      <w:r>
-        <w:t>user_id</w:t>
-      </w:r>
-      <w:proofErr w:type="spellEnd"/>
-      <w:r>
-        <w:t>=2, returns: [2,”user2”]</w:t>
-      </w:r>
-    </w:p>
-    <w:p>
-      <w:pPr>
-        <w:ind w:firstLine="720"/>
-        <w:rPr>
-          <w:sz w:val="20"/>
-          <w:szCs w:val="20"/>
-        </w:rPr>
-      </w:pPr>
-      <w:r>
-        <w:rPr>
-          <w:sz w:val="20"/>
-          <w:szCs w:val="20"/>
-        </w:rPr>
-        <w:t xml:space="preserve">Input a </w:t>
-      </w:r>
-      <w:proofErr w:type="spellStart"/>
-      <w:r>
-        <w:rPr>
-          <w:sz w:val="20"/>
-          <w:szCs w:val="20"/>
-        </w:rPr>
-        <w:t>user_id</w:t>
-      </w:r>
-      <w:proofErr w:type="spellEnd"/>
-      <w:r>
-        <w:rPr>
-          <w:sz w:val="20"/>
-          <w:szCs w:val="20"/>
-        </w:rPr>
-        <w:t xml:space="preserve"> to the end point, retrieves a username for the corresponding </w:t>
-      </w:r>
-      <w:proofErr w:type="spellStart"/>
-      <w:r>
-        <w:rPr>
-          <w:sz w:val="20"/>
-          <w:szCs w:val="20"/>
-        </w:rPr>
-        <w:t>user_id’s</w:t>
-      </w:r>
-      <w:proofErr w:type="spellEnd"/>
-      <w:r>
-        <w:rPr>
-          <w:sz w:val="20"/>
-          <w:szCs w:val="20"/>
-        </w:rPr>
-        <w:t xml:space="preserve"> activities</w:t>
+        <w:t xml:space="preserve">flask monitoring dashboard for Flask restful API, analyses statistics on end point usage </w:t>
+      </w:r>
+      <w:r>
+        <w:rPr>
+          <w:rFonts w:ascii="Arial" w:hAnsi="Arial"/>
+          <w:b w:val="false"/>
+          <w:i w:val="false"/>
+          <w:caps w:val="false"/>
+          <w:smallCaps w:val="false"/>
+          <w:strike w:val="false"/>
+          <w:dstrike w:val="false"/>
+          <w:color w:val="000000"/>
+          <w:sz w:val="20"/>
+          <w:u w:val="none"/>
+          <w:effect w:val="none"/>
+        </w:rPr>
+        <w:t>for admin</w:t>
       </w:r>
     </w:p>
     <w:sectPr>
+      <w:type w:val="nextPage"/>
       <w:pgSz w:w="12240" w:h="15840"/>
-      <w:pgMar w:top="709" w:right="758" w:bottom="709" w:left="993" w:header="720" w:footer="720" w:gutter="0"/>
-      <w:pgNumType w:start="1"/>
-      <w:cols w:space="720"/>
+      <w:pgMar w:left="993" w:right="758" w:header="0" w:top="709" w:footer="0" w:bottom="709" w:gutter="0"/>
+      <w:pgNumType w:start="1" w:fmt="decimal"/>
+      <w:formProt w:val="false"/>
+      <w:textDirection w:val="lrTb"/>
+      <w:docGrid w:type="default" w:linePitch="100" w:charSpace="4096"/>
     </w:sectPr>
   </w:body>
 </w:document>
 </file>
 
 <file path=word/numbering.xml><?xml version="1.0" encoding="utf-8"?>
-<w:numbering xmlns:wpc="http://schemas.microsoft.com/office/word/2010/wordprocessingCanvas" xmlns:cx="http://schemas.microsoft.com/office/drawing/2014/chartex" xmlns:cx1="http://schemas.microsoft.com/office/drawing/2015/9/8/chartex" xmlns:cx2="http://schemas.microsoft.com/office/drawing/2015/10/21/chartex" xmlns:cx3="http://schemas.microsoft.com/office/drawing/2016/5/9/chartex" xmlns:cx4="http://schemas.microsoft.com/office/drawing/2016/5/10/chartex" xmlns:cx5="http://schemas.microsoft.com/office/drawing/2016/5/11/chartex" xmlns:cx6="http://schemas.microsoft.com/office/drawing/2016/5/12/chartex" xmlns:cx7="http://schemas.microsoft.com/office/drawing/2016/5/13/chartex" xmlns:cx8="http://schemas.microsoft.com/office/drawing/2016/5/14/chartex" xmlns:mc="http://schemas.openxmlformats.org/markup-compatibility/2006" xmlns:aink="http://schemas.microsoft.com/office/drawing/2016/ink" xmlns:am3d="http://schemas.microsoft.com/office/drawing/2017/model3d" xmlns:o="urn:schemas-microsoft-com:office:office" xmlns:r="http://schemas.openxmlformats.org/officeDocument/2006/relationships" xmlns:m="http://schemas.openxmlformats.org/officeDocument/2006/math" xmlns:v="urn:schemas-microsoft-com:vml" xmlns:wp14="http://schemas.microsoft.com/office/word/2010/wordprocessingDrawing" xmlns:wp="http://schemas.openxmlformats.org/drawingml/2006/wordprocessingDrawing" xmlns:w10="urn:schemas-microsoft-com:office:word" xmlns:w="http://schemas.openxmlformats.org/wordprocessingml/2006/main" xmlns:w14="http://schemas.microsoft.com/office/word/2010/wordml" xmlns:w15="http://schemas.microsoft.com/office/word/2012/wordml" xmlns:w16cid="http://schemas.microsoft.com/office/word/2016/wordml/cid" xmlns:w16se="http://schemas.microsoft.com/office/word/2015/wordml/symex" xmlns:wpg="http://schemas.microsoft.com/office/word/2010/wordprocessingGroup" xmlns:wpi="http://schemas.microsoft.com/office/word/2010/wordprocessingInk" xmlns:wne="http://schemas.microsoft.com/office/word/2006/wordml" xmlns:wps="http://schemas.microsoft.com/office/word/2010/wordprocessingShape" mc:Ignorable="w14 w15 w16se w16cid wp14">
-  <w:abstractNum w:abstractNumId="0" w15:restartNumberingAfterBreak="0">
-    <w:nsid w:val="02A36243"/>
-    <w:multiLevelType w:val="multilevel"/>
-    <w:tmpl w:val="CA860F14"/>
+<w:numbering xmlns:w="http://schemas.openxmlformats.org/wordprocessingml/2006/main" xmlns:o="urn:schemas-microsoft-com:office:office" xmlns:r="http://schemas.openxmlformats.org/officeDocument/2006/relationships" xmlns:v="urn:schemas-microsoft-com:vml">
+  <w:abstractNum w:abstractNumId="1">
     <w:lvl w:ilvl="0">
       <w:start w:val="1"/>
       <w:numFmt w:val="bullet"/>
@@ -926,6 +764,7 @@
         <w:ind w:left="720" w:hanging="360"/>
       </w:pPr>
       <w:rPr>
+        <w:rFonts w:ascii="OpenSymbol" w:hAnsi="OpenSymbol" w:cs="OpenSymbol" w:hint="default"/>
         <w:u w:val="none"/>
       </w:rPr>
     </w:lvl>
@@ -938,6 +777,7 @@
         <w:ind w:left="1440" w:hanging="360"/>
       </w:pPr>
       <w:rPr>
+        <w:rFonts w:ascii="OpenSymbol" w:hAnsi="OpenSymbol" w:cs="OpenSymbol" w:hint="default"/>
         <w:u w:val="none"/>
       </w:rPr>
     </w:lvl>
@@ -950,6 +790,7 @@
         <w:ind w:left="2160" w:hanging="360"/>
       </w:pPr>
       <w:rPr>
+        <w:rFonts w:ascii="OpenSymbol" w:hAnsi="OpenSymbol" w:cs="OpenSymbol" w:hint="default"/>
         <w:u w:val="none"/>
       </w:rPr>
     </w:lvl>
@@ -962,6 +803,7 @@
         <w:ind w:left="2880" w:hanging="360"/>
       </w:pPr>
       <w:rPr>
+        <w:rFonts w:ascii="OpenSymbol" w:hAnsi="OpenSymbol" w:cs="OpenSymbol" w:hint="default"/>
         <w:u w:val="none"/>
       </w:rPr>
     </w:lvl>
@@ -974,6 +816,7 @@
         <w:ind w:left="3600" w:hanging="360"/>
       </w:pPr>
       <w:rPr>
+        <w:rFonts w:ascii="OpenSymbol" w:hAnsi="OpenSymbol" w:cs="OpenSymbol" w:hint="default"/>
         <w:u w:val="none"/>
       </w:rPr>
     </w:lvl>
@@ -986,6 +829,7 @@
         <w:ind w:left="4320" w:hanging="360"/>
       </w:pPr>
       <w:rPr>
+        <w:rFonts w:ascii="OpenSymbol" w:hAnsi="OpenSymbol" w:cs="OpenSymbol" w:hint="default"/>
         <w:u w:val="none"/>
       </w:rPr>
     </w:lvl>
@@ -998,6 +842,7 @@
         <w:ind w:left="5040" w:hanging="360"/>
       </w:pPr>
       <w:rPr>
+        <w:rFonts w:ascii="OpenSymbol" w:hAnsi="OpenSymbol" w:cs="OpenSymbol" w:hint="default"/>
         <w:u w:val="none"/>
       </w:rPr>
     </w:lvl>
@@ -1010,6 +855,7 @@
         <w:ind w:left="5760" w:hanging="360"/>
       </w:pPr>
       <w:rPr>
+        <w:rFonts w:ascii="OpenSymbol" w:hAnsi="OpenSymbol" w:cs="OpenSymbol" w:hint="default"/>
         <w:u w:val="none"/>
       </w:rPr>
     </w:lvl>
@@ -1022,14 +868,12 @@
         <w:ind w:left="6480" w:hanging="360"/>
       </w:pPr>
       <w:rPr>
+        <w:rFonts w:ascii="OpenSymbol" w:hAnsi="OpenSymbol" w:cs="OpenSymbol" w:hint="default"/>
         <w:u w:val="none"/>
       </w:rPr>
     </w:lvl>
   </w:abstractNum>
-  <w:abstractNum w:abstractNumId="1" w15:restartNumberingAfterBreak="0">
-    <w:nsid w:val="03DB29E3"/>
-    <w:multiLevelType w:val="multilevel"/>
-    <w:tmpl w:val="587AA06C"/>
+  <w:abstractNum w:abstractNumId="2">
     <w:lvl w:ilvl="0">
       <w:start w:val="1"/>
       <w:numFmt w:val="bullet"/>
@@ -1039,6 +883,7 @@
         <w:ind w:left="720" w:hanging="360"/>
       </w:pPr>
       <w:rPr>
+        <w:rFonts w:ascii="OpenSymbol" w:hAnsi="OpenSymbol" w:cs="OpenSymbol" w:hint="default"/>
         <w:u w:val="none"/>
       </w:rPr>
     </w:lvl>
@@ -1051,6 +896,7 @@
         <w:ind w:left="1440" w:hanging="360"/>
       </w:pPr>
       <w:rPr>
+        <w:rFonts w:ascii="OpenSymbol" w:hAnsi="OpenSymbol" w:cs="OpenSymbol" w:hint="default"/>
         <w:u w:val="none"/>
       </w:rPr>
     </w:lvl>
@@ -1063,6 +909,7 @@
         <w:ind w:left="2160" w:hanging="360"/>
       </w:pPr>
       <w:rPr>
+        <w:rFonts w:ascii="OpenSymbol" w:hAnsi="OpenSymbol" w:cs="OpenSymbol" w:hint="default"/>
         <w:u w:val="none"/>
       </w:rPr>
     </w:lvl>
@@ -1075,6 +922,7 @@
         <w:ind w:left="2880" w:hanging="360"/>
       </w:pPr>
       <w:rPr>
+        <w:rFonts w:ascii="OpenSymbol" w:hAnsi="OpenSymbol" w:cs="OpenSymbol" w:hint="default"/>
         <w:u w:val="none"/>
       </w:rPr>
     </w:lvl>
@@ -1087,6 +935,7 @@
         <w:ind w:left="3600" w:hanging="360"/>
       </w:pPr>
       <w:rPr>
+        <w:rFonts w:ascii="OpenSymbol" w:hAnsi="OpenSymbol" w:cs="OpenSymbol" w:hint="default"/>
         <w:u w:val="none"/>
       </w:rPr>
     </w:lvl>
@@ -1099,6 +948,7 @@
         <w:ind w:left="4320" w:hanging="360"/>
       </w:pPr>
       <w:rPr>
+        <w:rFonts w:ascii="OpenSymbol" w:hAnsi="OpenSymbol" w:cs="OpenSymbol" w:hint="default"/>
         <w:u w:val="none"/>
       </w:rPr>
     </w:lvl>
@@ -1111,6 +961,7 @@
         <w:ind w:left="5040" w:hanging="360"/>
       </w:pPr>
       <w:rPr>
+        <w:rFonts w:ascii="OpenSymbol" w:hAnsi="OpenSymbol" w:cs="OpenSymbol" w:hint="default"/>
         <w:u w:val="none"/>
       </w:rPr>
     </w:lvl>
@@ -1123,6 +974,7 @@
         <w:ind w:left="5760" w:hanging="360"/>
       </w:pPr>
       <w:rPr>
+        <w:rFonts w:ascii="OpenSymbol" w:hAnsi="OpenSymbol" w:cs="OpenSymbol" w:hint="default"/>
         <w:u w:val="none"/>
       </w:rPr>
     </w:lvl>
@@ -1135,14 +987,12 @@
         <w:ind w:left="6480" w:hanging="360"/>
       </w:pPr>
       <w:rPr>
+        <w:rFonts w:ascii="OpenSymbol" w:hAnsi="OpenSymbol" w:cs="OpenSymbol" w:hint="default"/>
         <w:u w:val="none"/>
       </w:rPr>
     </w:lvl>
   </w:abstractNum>
-  <w:abstractNum w:abstractNumId="2" w15:restartNumberingAfterBreak="0">
-    <w:nsid w:val="3ED664E3"/>
-    <w:multiLevelType w:val="multilevel"/>
-    <w:tmpl w:val="3A008544"/>
+  <w:abstractNum w:abstractNumId="3">
     <w:lvl w:ilvl="0">
       <w:start w:val="1"/>
       <w:numFmt w:val="bullet"/>
@@ -1152,6 +1002,7 @@
         <w:ind w:left="720" w:hanging="360"/>
       </w:pPr>
       <w:rPr>
+        <w:rFonts w:ascii="OpenSymbol" w:hAnsi="OpenSymbol" w:cs="OpenSymbol" w:hint="default"/>
         <w:u w:val="none"/>
       </w:rPr>
     </w:lvl>
@@ -1164,6 +1015,7 @@
         <w:ind w:left="1440" w:hanging="360"/>
       </w:pPr>
       <w:rPr>
+        <w:rFonts w:ascii="OpenSymbol" w:hAnsi="OpenSymbol" w:cs="OpenSymbol" w:hint="default"/>
         <w:u w:val="none"/>
       </w:rPr>
     </w:lvl>
@@ -1176,6 +1028,7 @@
         <w:ind w:left="2160" w:hanging="360"/>
       </w:pPr>
       <w:rPr>
+        <w:rFonts w:ascii="OpenSymbol" w:hAnsi="OpenSymbol" w:cs="OpenSymbol" w:hint="default"/>
         <w:u w:val="none"/>
       </w:rPr>
     </w:lvl>
@@ -1188,6 +1041,7 @@
         <w:ind w:left="2880" w:hanging="360"/>
       </w:pPr>
       <w:rPr>
+        <w:rFonts w:ascii="OpenSymbol" w:hAnsi="OpenSymbol" w:cs="OpenSymbol" w:hint="default"/>
         <w:u w:val="none"/>
       </w:rPr>
     </w:lvl>
@@ -1200,6 +1054,7 @@
         <w:ind w:left="3600" w:hanging="360"/>
       </w:pPr>
       <w:rPr>
+        <w:rFonts w:ascii="OpenSymbol" w:hAnsi="OpenSymbol" w:cs="OpenSymbol" w:hint="default"/>
         <w:u w:val="none"/>
       </w:rPr>
     </w:lvl>
@@ -1212,6 +1067,7 @@
         <w:ind w:left="4320" w:hanging="360"/>
       </w:pPr>
       <w:rPr>
+        <w:rFonts w:ascii="OpenSymbol" w:hAnsi="OpenSymbol" w:cs="OpenSymbol" w:hint="default"/>
         <w:u w:val="none"/>
       </w:rPr>
     </w:lvl>
@@ -1224,6 +1080,7 @@
         <w:ind w:left="5040" w:hanging="360"/>
       </w:pPr>
       <w:rPr>
+        <w:rFonts w:ascii="OpenSymbol" w:hAnsi="OpenSymbol" w:cs="OpenSymbol" w:hint="default"/>
         <w:u w:val="none"/>
       </w:rPr>
     </w:lvl>
@@ -1236,6 +1093,7 @@
         <w:ind w:left="5760" w:hanging="360"/>
       </w:pPr>
       <w:rPr>
+        <w:rFonts w:ascii="OpenSymbol" w:hAnsi="OpenSymbol" w:cs="OpenSymbol" w:hint="default"/>
         <w:u w:val="none"/>
       </w:rPr>
     </w:lvl>
@@ -1248,14 +1106,12 @@
         <w:ind w:left="6480" w:hanging="360"/>
       </w:pPr>
       <w:rPr>
+        <w:rFonts w:ascii="OpenSymbol" w:hAnsi="OpenSymbol" w:cs="OpenSymbol" w:hint="default"/>
         <w:u w:val="none"/>
       </w:rPr>
     </w:lvl>
   </w:abstractNum>
-  <w:abstractNum w:abstractNumId="3" w15:restartNumberingAfterBreak="0">
-    <w:nsid w:val="41854202"/>
-    <w:multiLevelType w:val="multilevel"/>
-    <w:tmpl w:val="22E403D6"/>
+  <w:abstractNum w:abstractNumId="4">
     <w:lvl w:ilvl="0">
       <w:start w:val="1"/>
       <w:numFmt w:val="bullet"/>
@@ -1265,6 +1121,7 @@
         <w:ind w:left="720" w:hanging="360"/>
       </w:pPr>
       <w:rPr>
+        <w:rFonts w:ascii="OpenSymbol" w:hAnsi="OpenSymbol" w:cs="OpenSymbol" w:hint="default"/>
         <w:u w:val="none"/>
       </w:rPr>
     </w:lvl>
@@ -1277,6 +1134,7 @@
         <w:ind w:left="1440" w:hanging="360"/>
       </w:pPr>
       <w:rPr>
+        <w:rFonts w:ascii="OpenSymbol" w:hAnsi="OpenSymbol" w:cs="OpenSymbol" w:hint="default"/>
         <w:u w:val="none"/>
       </w:rPr>
     </w:lvl>
@@ -1289,6 +1147,7 @@
         <w:ind w:left="2160" w:hanging="360"/>
       </w:pPr>
       <w:rPr>
+        <w:rFonts w:ascii="OpenSymbol" w:hAnsi="OpenSymbol" w:cs="OpenSymbol" w:hint="default"/>
         <w:u w:val="none"/>
       </w:rPr>
     </w:lvl>
@@ -1301,6 +1160,7 @@
         <w:ind w:left="2880" w:hanging="360"/>
       </w:pPr>
       <w:rPr>
+        <w:rFonts w:ascii="OpenSymbol" w:hAnsi="OpenSymbol" w:cs="OpenSymbol" w:hint="default"/>
         <w:u w:val="none"/>
       </w:rPr>
     </w:lvl>
@@ -1313,6 +1173,7 @@
         <w:ind w:left="3600" w:hanging="360"/>
       </w:pPr>
       <w:rPr>
+        <w:rFonts w:ascii="OpenSymbol" w:hAnsi="OpenSymbol" w:cs="OpenSymbol" w:hint="default"/>
         <w:u w:val="none"/>
       </w:rPr>
     </w:lvl>
@@ -1325,6 +1186,7 @@
         <w:ind w:left="4320" w:hanging="360"/>
       </w:pPr>
       <w:rPr>
+        <w:rFonts w:ascii="OpenSymbol" w:hAnsi="OpenSymbol" w:cs="OpenSymbol" w:hint="default"/>
         <w:u w:val="none"/>
       </w:rPr>
     </w:lvl>
@@ -1337,6 +1199,7 @@
         <w:ind w:left="5040" w:hanging="360"/>
       </w:pPr>
       <w:rPr>
+        <w:rFonts w:ascii="OpenSymbol" w:hAnsi="OpenSymbol" w:cs="OpenSymbol" w:hint="default"/>
         <w:u w:val="none"/>
       </w:rPr>
     </w:lvl>
@@ -1349,6 +1212,7 @@
         <w:ind w:left="5760" w:hanging="360"/>
       </w:pPr>
       <w:rPr>
+        <w:rFonts w:ascii="OpenSymbol" w:hAnsi="OpenSymbol" w:cs="OpenSymbol" w:hint="default"/>
         <w:u w:val="none"/>
       </w:rPr>
     </w:lvl>
@@ -1361,14 +1225,12 @@
         <w:ind w:left="6480" w:hanging="360"/>
       </w:pPr>
       <w:rPr>
+        <w:rFonts w:ascii="OpenSymbol" w:hAnsi="OpenSymbol" w:cs="OpenSymbol" w:hint="default"/>
         <w:u w:val="none"/>
       </w:rPr>
     </w:lvl>
   </w:abstractNum>
-  <w:abstractNum w:abstractNumId="4" w15:restartNumberingAfterBreak="0">
-    <w:nsid w:val="556A0FE6"/>
-    <w:multiLevelType w:val="multilevel"/>
-    <w:tmpl w:val="17207D2C"/>
+  <w:abstractNum w:abstractNumId="5">
     <w:lvl w:ilvl="0">
       <w:start w:val="1"/>
       <w:numFmt w:val="bullet"/>
@@ -1378,6 +1240,7 @@
         <w:ind w:left="720" w:hanging="360"/>
       </w:pPr>
       <w:rPr>
+        <w:rFonts w:ascii="OpenSymbol" w:hAnsi="OpenSymbol" w:cs="OpenSymbol" w:hint="default"/>
         <w:u w:val="none"/>
       </w:rPr>
     </w:lvl>
@@ -1390,6 +1253,7 @@
         <w:ind w:left="1440" w:hanging="360"/>
       </w:pPr>
       <w:rPr>
+        <w:rFonts w:ascii="OpenSymbol" w:hAnsi="OpenSymbol" w:cs="OpenSymbol" w:hint="default"/>
         <w:u w:val="none"/>
       </w:rPr>
     </w:lvl>
@@ -1402,6 +1266,7 @@
         <w:ind w:left="2160" w:hanging="360"/>
       </w:pPr>
       <w:rPr>
+        <w:rFonts w:ascii="OpenSymbol" w:hAnsi="OpenSymbol" w:cs="OpenSymbol" w:hint="default"/>
         <w:u w:val="none"/>
       </w:rPr>
     </w:lvl>
@@ -1414,6 +1279,7 @@
         <w:ind w:left="2880" w:hanging="360"/>
       </w:pPr>
       <w:rPr>
+        <w:rFonts w:ascii="OpenSymbol" w:hAnsi="OpenSymbol" w:cs="OpenSymbol" w:hint="default"/>
         <w:u w:val="none"/>
       </w:rPr>
     </w:lvl>
@@ -1426,6 +1292,7 @@
         <w:ind w:left="3600" w:hanging="360"/>
       </w:pPr>
       <w:rPr>
+        <w:rFonts w:ascii="OpenSymbol" w:hAnsi="OpenSymbol" w:cs="OpenSymbol" w:hint="default"/>
         <w:u w:val="none"/>
       </w:rPr>
     </w:lvl>
@@ -1438,6 +1305,7 @@
         <w:ind w:left="4320" w:hanging="360"/>
       </w:pPr>
       <w:rPr>
+        <w:rFonts w:ascii="OpenSymbol" w:hAnsi="OpenSymbol" w:cs="OpenSymbol" w:hint="default"/>
         <w:u w:val="none"/>
       </w:rPr>
     </w:lvl>
@@ -1450,6 +1318,7 @@
         <w:ind w:left="5040" w:hanging="360"/>
       </w:pPr>
       <w:rPr>
+        <w:rFonts w:ascii="OpenSymbol" w:hAnsi="OpenSymbol" w:cs="OpenSymbol" w:hint="default"/>
         <w:u w:val="none"/>
       </w:rPr>
     </w:lvl>
@@ -1462,6 +1331,7 @@
         <w:ind w:left="5760" w:hanging="360"/>
       </w:pPr>
       <w:rPr>
+        <w:rFonts w:ascii="OpenSymbol" w:hAnsi="OpenSymbol" w:cs="OpenSymbol" w:hint="default"/>
         <w:u w:val="none"/>
       </w:rPr>
     </w:lvl>
@@ -1474,14 +1344,12 @@
         <w:ind w:left="6480" w:hanging="360"/>
       </w:pPr>
       <w:rPr>
+        <w:rFonts w:ascii="OpenSymbol" w:hAnsi="OpenSymbol" w:cs="OpenSymbol" w:hint="default"/>
         <w:u w:val="none"/>
       </w:rPr>
     </w:lvl>
   </w:abstractNum>
-  <w:abstractNum w:abstractNumId="5" w15:restartNumberingAfterBreak="0">
-    <w:nsid w:val="783C740C"/>
-    <w:multiLevelType w:val="multilevel"/>
-    <w:tmpl w:val="6E54F06C"/>
+  <w:abstractNum w:abstractNumId="6">
     <w:lvl w:ilvl="0">
       <w:start w:val="1"/>
       <w:numFmt w:val="bullet"/>
@@ -1491,7 +1359,9 @@
         <w:ind w:left="720" w:hanging="360"/>
       </w:pPr>
       <w:rPr>
-        <w:u w:val="none"/>
+        <w:rFonts w:ascii="OpenSymbol" w:hAnsi="OpenSymbol" w:cs="OpenSymbol" w:hint="default"/>
+        <w:u w:val="none"/>
+        <w:b/>
       </w:rPr>
     </w:lvl>
     <w:lvl w:ilvl="1">
@@ -1503,6 +1373,7 @@
         <w:ind w:left="1440" w:hanging="360"/>
       </w:pPr>
       <w:rPr>
+        <w:rFonts w:ascii="OpenSymbol" w:hAnsi="OpenSymbol" w:cs="OpenSymbol" w:hint="default"/>
         <w:u w:val="none"/>
       </w:rPr>
     </w:lvl>
@@ -1515,6 +1386,7 @@
         <w:ind w:left="2160" w:hanging="360"/>
       </w:pPr>
       <w:rPr>
+        <w:rFonts w:ascii="OpenSymbol" w:hAnsi="OpenSymbol" w:cs="OpenSymbol" w:hint="default"/>
         <w:u w:val="none"/>
       </w:rPr>
     </w:lvl>
@@ -1527,6 +1399,7 @@
         <w:ind w:left="2880" w:hanging="360"/>
       </w:pPr>
       <w:rPr>
+        <w:rFonts w:ascii="OpenSymbol" w:hAnsi="OpenSymbol" w:cs="OpenSymbol" w:hint="default"/>
         <w:u w:val="none"/>
       </w:rPr>
     </w:lvl>
@@ -1539,6 +1412,7 @@
         <w:ind w:left="3600" w:hanging="360"/>
       </w:pPr>
       <w:rPr>
+        <w:rFonts w:ascii="OpenSymbol" w:hAnsi="OpenSymbol" w:cs="OpenSymbol" w:hint="default"/>
         <w:u w:val="none"/>
       </w:rPr>
     </w:lvl>
@@ -1551,6 +1425,7 @@
         <w:ind w:left="4320" w:hanging="360"/>
       </w:pPr>
       <w:rPr>
+        <w:rFonts w:ascii="OpenSymbol" w:hAnsi="OpenSymbol" w:cs="OpenSymbol" w:hint="default"/>
         <w:u w:val="none"/>
       </w:rPr>
     </w:lvl>
@@ -1563,6 +1438,7 @@
         <w:ind w:left="5040" w:hanging="360"/>
       </w:pPr>
       <w:rPr>
+        <w:rFonts w:ascii="OpenSymbol" w:hAnsi="OpenSymbol" w:cs="OpenSymbol" w:hint="default"/>
         <w:u w:val="none"/>
       </w:rPr>
     </w:lvl>
@@ -1575,6 +1451,7 @@
         <w:ind w:left="5760" w:hanging="360"/>
       </w:pPr>
       <w:rPr>
+        <w:rFonts w:ascii="OpenSymbol" w:hAnsi="OpenSymbol" w:cs="OpenSymbol" w:hint="default"/>
         <w:u w:val="none"/>
       </w:rPr>
     </w:lvl>
@@ -1587,59 +1464,153 @@
         <w:ind w:left="6480" w:hanging="360"/>
       </w:pPr>
       <w:rPr>
-        <w:u w:val="none"/>
-      </w:rPr>
+        <w:rFonts w:ascii="OpenSymbol" w:hAnsi="OpenSymbol" w:cs="OpenSymbol" w:hint="default"/>
+        <w:u w:val="none"/>
+      </w:rPr>
+    </w:lvl>
+  </w:abstractNum>
+  <w:abstractNum w:abstractNumId="7">
+    <w:lvl w:ilvl="0">
+      <w:start w:val="1"/>
+      <w:numFmt w:val="none"/>
+      <w:suff w:val="nothing"/>
+      <w:lvlText w:val=""/>
+      <w:lvlJc w:val="left"/>
+      <w:pPr>
+        <w:ind w:left="0" w:hanging="0"/>
+      </w:pPr>
+    </w:lvl>
+    <w:lvl w:ilvl="1">
+      <w:start w:val="1"/>
+      <w:numFmt w:val="none"/>
+      <w:suff w:val="nothing"/>
+      <w:lvlText w:val=""/>
+      <w:lvlJc w:val="left"/>
+      <w:pPr>
+        <w:ind w:left="0" w:hanging="0"/>
+      </w:pPr>
+    </w:lvl>
+    <w:lvl w:ilvl="2">
+      <w:start w:val="1"/>
+      <w:numFmt w:val="none"/>
+      <w:suff w:val="nothing"/>
+      <w:lvlText w:val=""/>
+      <w:lvlJc w:val="left"/>
+      <w:pPr>
+        <w:ind w:left="0" w:hanging="0"/>
+      </w:pPr>
+    </w:lvl>
+    <w:lvl w:ilvl="3">
+      <w:start w:val="1"/>
+      <w:numFmt w:val="none"/>
+      <w:suff w:val="nothing"/>
+      <w:lvlText w:val=""/>
+      <w:lvlJc w:val="left"/>
+      <w:pPr>
+        <w:ind w:left="0" w:hanging="0"/>
+      </w:pPr>
+    </w:lvl>
+    <w:lvl w:ilvl="4">
+      <w:start w:val="1"/>
+      <w:numFmt w:val="none"/>
+      <w:suff w:val="nothing"/>
+      <w:lvlText w:val=""/>
+      <w:lvlJc w:val="left"/>
+      <w:pPr>
+        <w:ind w:left="0" w:hanging="0"/>
+      </w:pPr>
+    </w:lvl>
+    <w:lvl w:ilvl="5">
+      <w:start w:val="1"/>
+      <w:numFmt w:val="none"/>
+      <w:suff w:val="nothing"/>
+      <w:lvlText w:val=""/>
+      <w:lvlJc w:val="left"/>
+      <w:pPr>
+        <w:ind w:left="0" w:hanging="0"/>
+      </w:pPr>
+    </w:lvl>
+    <w:lvl w:ilvl="6">
+      <w:start w:val="1"/>
+      <w:numFmt w:val="none"/>
+      <w:suff w:val="nothing"/>
+      <w:lvlText w:val=""/>
+      <w:lvlJc w:val="left"/>
+      <w:pPr>
+        <w:ind w:left="0" w:hanging="0"/>
+      </w:pPr>
+    </w:lvl>
+    <w:lvl w:ilvl="7">
+      <w:start w:val="1"/>
+      <w:numFmt w:val="none"/>
+      <w:suff w:val="nothing"/>
+      <w:lvlText w:val=""/>
+      <w:lvlJc w:val="left"/>
+      <w:pPr>
+        <w:ind w:left="0" w:hanging="0"/>
+      </w:pPr>
+    </w:lvl>
+    <w:lvl w:ilvl="8">
+      <w:start w:val="1"/>
+      <w:numFmt w:val="none"/>
+      <w:suff w:val="nothing"/>
+      <w:lvlText w:val=""/>
+      <w:lvlJc w:val="left"/>
+      <w:pPr>
+        <w:ind w:left="0" w:hanging="0"/>
+      </w:pPr>
     </w:lvl>
   </w:abstractNum>
   <w:num w:numId="1">
-    <w:abstractNumId w:val="4"/>
+    <w:abstractNumId w:val="1"/>
   </w:num>
   <w:num w:numId="2">
+    <w:abstractNumId w:val="2"/>
+  </w:num>
+  <w:num w:numId="3">
     <w:abstractNumId w:val="3"/>
   </w:num>
-  <w:num w:numId="3">
-    <w:abstractNumId w:val="2"/>
-  </w:num>
   <w:num w:numId="4">
-    <w:abstractNumId w:val="1"/>
+    <w:abstractNumId w:val="4"/>
   </w:num>
   <w:num w:numId="5">
     <w:abstractNumId w:val="5"/>
   </w:num>
   <w:num w:numId="6">
-    <w:abstractNumId w:val="0"/>
+    <w:abstractNumId w:val="6"/>
+  </w:num>
+  <w:num w:numId="7">
+    <w:abstractNumId w:val="7"/>
   </w:num>
 </w:numbering>
 </file>
 
 <file path=word/styles.xml><?xml version="1.0" encoding="utf-8"?>
-<w:styles xmlns:mc="http://schemas.openxmlformats.org/markup-compatibility/2006" xmlns:r="http://schemas.openxmlformats.org/officeDocument/2006/relationships" xmlns:w="http://schemas.openxmlformats.org/wordprocessingml/2006/main" xmlns:w14="http://schemas.microsoft.com/office/word/2010/wordml" xmlns:w15="http://schemas.microsoft.com/office/word/2012/wordml" xmlns:w16cid="http://schemas.microsoft.com/office/word/2016/wordml/cid" xmlns:w16se="http://schemas.microsoft.com/office/word/2015/wordml/symex" mc:Ignorable="w14 w15 w16se w16cid">
+<w:styles xmlns:w="http://schemas.openxmlformats.org/wordprocessingml/2006/main" xmlns:w14="http://schemas.microsoft.com/office/word/2010/wordml" xmlns:mc="http://schemas.openxmlformats.org/markup-compatibility/2006" mc:Ignorable="w14">
   <w:docDefaults>
     <w:rPrDefault>
       <w:rPr>
-        <w:rFonts w:ascii="Arial" w:eastAsia="Arial" w:hAnsi="Arial" w:cs="Arial"/>
+        <w:rFonts w:ascii="Arial" w:hAnsi="Arial" w:eastAsia="Arial" w:cs="Arial"/>
         <w:sz w:val="22"/>
         <w:szCs w:val="22"/>
         <w:lang w:val="en" w:eastAsia="en-AU" w:bidi="ml-IN"/>
       </w:rPr>
     </w:rPrDefault>
     <w:pPrDefault>
-      <w:pPr>
-        <w:spacing w:line="276" w:lineRule="auto"/>
-      </w:pPr>
+      <w:pPr/>
     </w:pPrDefault>
   </w:docDefaults>
   <w:latentStyles w:defLockedState="0" w:defUIPriority="99" w:defSemiHidden="0" w:defUnhideWhenUsed="0" w:defQFormat="0" w:count="376">
     <w:lsdException w:name="Normal" w:uiPriority="0" w:qFormat="1"/>
     <w:lsdException w:name="heading 1" w:uiPriority="9" w:qFormat="1"/>
-    <w:lsdException w:name="heading 2" w:semiHidden="1" w:uiPriority="9" w:unhideWhenUsed="1" w:qFormat="1"/>
-    <w:lsdException w:name="heading 3" w:semiHidden="1" w:uiPriority="9" w:unhideWhenUsed="1" w:qFormat="1"/>
-    <w:lsdException w:name="heading 4" w:semiHidden="1" w:uiPriority="9" w:unhideWhenUsed="1" w:qFormat="1"/>
-    <w:lsdException w:name="heading 5" w:semiHidden="1" w:uiPriority="9" w:unhideWhenUsed="1" w:qFormat="1"/>
-    <w:lsdException w:name="heading 6" w:semiHidden="1" w:uiPriority="9" w:unhideWhenUsed="1" w:qFormat="1"/>
-    <w:lsdException w:name="heading 7" w:semiHidden="1" w:uiPriority="9" w:unhideWhenUsed="1" w:qFormat="1"/>
-    <w:lsdException w:name="heading 8" w:semiHidden="1" w:uiPriority="9" w:unhideWhenUsed="1" w:qFormat="1"/>
-    <w:lsdException w:name="heading 9" w:semiHidden="1" w:uiPriority="9" w:unhideWhenUsed="1" w:qFormat="1"/>
+    <w:lsdException w:name="heading 2" w:uiPriority="9" w:semiHidden="1" w:unhideWhenUsed="1" w:qFormat="1"/>
+    <w:lsdException w:name="heading 3" w:uiPriority="9" w:semiHidden="1" w:unhideWhenUsed="1" w:qFormat="1"/>
+    <w:lsdException w:name="heading 4" w:uiPriority="9" w:semiHidden="1" w:unhideWhenUsed="1" w:qFormat="1"/>
+    <w:lsdException w:name="heading 5" w:uiPriority="9" w:semiHidden="1" w:unhideWhenUsed="1" w:qFormat="1"/>
+    <w:lsdException w:name="heading 6" w:uiPriority="9" w:semiHidden="1" w:unhideWhenUsed="1" w:qFormat="1"/>
+    <w:lsdException w:name="heading 7" w:uiPriority="9" w:semiHidden="1" w:unhideWhenUsed="1" w:qFormat="1"/>
+    <w:lsdException w:name="heading 8" w:uiPriority="9" w:semiHidden="1" w:unhideWhenUsed="1" w:qFormat="1"/>
+    <w:lsdException w:name="heading 9" w:uiPriority="9" w:semiHidden="1" w:unhideWhenUsed="1" w:qFormat="1"/>
     <w:lsdException w:name="index 1" w:semiHidden="1" w:unhideWhenUsed="1"/>
     <w:lsdException w:name="index 2" w:semiHidden="1" w:unhideWhenUsed="1"/>
     <w:lsdException w:name="index 3" w:semiHidden="1" w:unhideWhenUsed="1"/>
@@ -1649,22 +1620,22 @@
     <w:lsdException w:name="index 7" w:semiHidden="1" w:unhideWhenUsed="1"/>
     <w:lsdException w:name="index 8" w:semiHidden="1" w:unhideWhenUsed="1"/>
     <w:lsdException w:name="index 9" w:semiHidden="1" w:unhideWhenUsed="1"/>
-    <w:lsdException w:name="toc 1" w:semiHidden="1" w:uiPriority="39" w:unhideWhenUsed="1"/>
-    <w:lsdException w:name="toc 2" w:semiHidden="1" w:uiPriority="39" w:unhideWhenUsed="1"/>
-    <w:lsdException w:name="toc 3" w:semiHidden="1" w:uiPriority="39" w:unhideWhenUsed="1"/>
-    <w:lsdException w:name="toc 4" w:semiHidden="1" w:uiPriority="39" w:unhideWhenUsed="1"/>
-    <w:lsdException w:name="toc 5" w:semiHidden="1" w:uiPriority="39" w:unhideWhenUsed="1"/>
-    <w:lsdException w:name="toc 6" w:semiHidden="1" w:uiPriority="39" w:unhideWhenUsed="1"/>
-    <w:lsdException w:name="toc 7" w:semiHidden="1" w:uiPriority="39" w:unhideWhenUsed="1"/>
-    <w:lsdException w:name="toc 8" w:semiHidden="1" w:uiPriority="39" w:unhideWhenUsed="1"/>
-    <w:lsdException w:name="toc 9" w:semiHidden="1" w:uiPriority="39" w:unhideWhenUsed="1"/>
+    <w:lsdException w:name="toc 1" w:uiPriority="39" w:semiHidden="1" w:unhideWhenUsed="1"/>
+    <w:lsdException w:name="toc 2" w:uiPriority="39" w:semiHidden="1" w:unhideWhenUsed="1"/>
+    <w:lsdException w:name="toc 3" w:uiPriority="39" w:semiHidden="1" w:unhideWhenUsed="1"/>
+    <w:lsdException w:name="toc 4" w:uiPriority="39" w:semiHidden="1" w:unhideWhenUsed="1"/>
+    <w:lsdException w:name="toc 5" w:uiPriority="39" w:semiHidden="1" w:unhideWhenUsed="1"/>
+    <w:lsdException w:name="toc 6" w:uiPriority="39" w:semiHidden="1" w:unhideWhenUsed="1"/>
+    <w:lsdException w:name="toc 7" w:uiPriority="39" w:semiHidden="1" w:unhideWhenUsed="1"/>
+    <w:lsdException w:name="toc 8" w:uiPriority="39" w:semiHidden="1" w:unhideWhenUsed="1"/>
+    <w:lsdException w:name="toc 9" w:uiPriority="39" w:semiHidden="1" w:unhideWhenUsed="1"/>
     <w:lsdException w:name="Normal Indent" w:semiHidden="1" w:unhideWhenUsed="1"/>
     <w:lsdException w:name="footnote text" w:semiHidden="1" w:unhideWhenUsed="1"/>
     <w:lsdException w:name="annotation text" w:semiHidden="1" w:unhideWhenUsed="1"/>
     <w:lsdException w:name="header" w:semiHidden="1" w:unhideWhenUsed="1"/>
     <w:lsdException w:name="footer" w:semiHidden="1" w:unhideWhenUsed="1"/>
     <w:lsdException w:name="index heading" w:semiHidden="1" w:unhideWhenUsed="1"/>
-    <w:lsdException w:name="caption" w:semiHidden="1" w:uiPriority="35" w:unhideWhenUsed="1" w:qFormat="1"/>
+    <w:lsdException w:name="caption" w:uiPriority="35" w:semiHidden="1" w:unhideWhenUsed="1" w:qFormat="1"/>
     <w:lsdException w:name="table of figures" w:semiHidden="1" w:unhideWhenUsed="1"/>
     <w:lsdException w:name="envelope address" w:semiHidden="1" w:unhideWhenUsed="1"/>
     <w:lsdException w:name="envelope return" w:semiHidden="1" w:unhideWhenUsed="1"/>
@@ -1695,7 +1666,7 @@
     <w:lsdException w:name="Title" w:uiPriority="10" w:qFormat="1"/>
     <w:lsdException w:name="Closing" w:semiHidden="1" w:unhideWhenUsed="1"/>
     <w:lsdException w:name="Signature" w:semiHidden="1" w:unhideWhenUsed="1"/>
-    <w:lsdException w:name="Default Paragraph Font" w:semiHidden="1" w:uiPriority="1" w:unhideWhenUsed="1"/>
+    <w:lsdException w:name="Default Paragraph Font" w:uiPriority="1" w:semiHidden="1" w:unhideWhenUsed="1"/>
     <w:lsdException w:name="Body Text" w:semiHidden="1" w:unhideWhenUsed="1"/>
     <w:lsdException w:name="Body Text Indent" w:semiHidden="1" w:unhideWhenUsed="1"/>
     <w:lsdException w:name="List Continue" w:semiHidden="1" w:unhideWhenUsed="1"/>
@@ -1895,8 +1866,8 @@
     <w:lsdException w:name="Subtle Reference" w:uiPriority="31" w:qFormat="1"/>
     <w:lsdException w:name="Intense Reference" w:uiPriority="32" w:qFormat="1"/>
     <w:lsdException w:name="Book Title" w:uiPriority="33" w:qFormat="1"/>
-    <w:lsdException w:name="Bibliography" w:semiHidden="1" w:uiPriority="37" w:unhideWhenUsed="1"/>
-    <w:lsdException w:name="TOC Heading" w:semiHidden="1" w:uiPriority="39" w:unhideWhenUsed="1" w:qFormat="1"/>
+    <w:lsdException w:name="Bibliography" w:uiPriority="37" w:semiHidden="1" w:unhideWhenUsed="1"/>
+    <w:lsdException w:name="TOC Heading" w:uiPriority="39" w:semiHidden="1" w:unhideWhenUsed="1" w:qFormat="1"/>
     <w:lsdException w:name="Plain Table 1" w:uiPriority="41"/>
     <w:lsdException w:name="Plain Table 2" w:uiPriority="42"/>
     <w:lsdException w:name="Plain Table 3" w:uiPriority="43"/>
@@ -2007,18 +1978,32 @@
     <w:lsdException w:name="Unresolved Mention" w:semiHidden="1" w:unhideWhenUsed="1"/>
     <w:lsdException w:name="Smart Link" w:semiHidden="1" w:unhideWhenUsed="1"/>
   </w:latentStyles>
-  <w:style w:type="paragraph" w:default="1" w:styleId="Normal">
+  <w:style w:type="paragraph" w:styleId="Normal" w:default="1">
     <w:name w:val="Normal"/>
     <w:qFormat/>
+    <w:pPr>
+      <w:widowControl/>
+      <w:bidi w:val="0"/>
+      <w:spacing w:lineRule="auto" w:line="276"/>
+      <w:jc w:val="left"/>
+    </w:pPr>
+    <w:rPr>
+      <w:rFonts w:ascii="Arial" w:hAnsi="Arial" w:eastAsia="Arial" w:cs="Arial"/>
+      <w:color w:val="auto"/>
+      <w:kern w:val="0"/>
+      <w:sz w:val="22"/>
+      <w:szCs w:val="22"/>
+      <w:lang w:val="en" w:eastAsia="en-AU" w:bidi="ml-IN"/>
+    </w:rPr>
   </w:style>
   <w:style w:type="paragraph" w:styleId="Heading1">
-    <w:name w:val="heading 1"/>
+    <w:name w:val="Heading 1"/>
     <w:basedOn w:val="Normal"/>
     <w:next w:val="Normal"/>
     <w:uiPriority w:val="9"/>
     <w:qFormat/>
     <w:pPr>
-      <w:keepNext/>
+      <w:keepNext w:val="true"/>
       <w:keepLines/>
       <w:spacing w:before="400" w:after="120"/>
       <w:outlineLvl w:val="0"/>
@@ -2029,14 +2014,14 @@
     </w:rPr>
   </w:style>
   <w:style w:type="paragraph" w:styleId="Heading2">
-    <w:name w:val="heading 2"/>
+    <w:name w:val="Heading 2"/>
     <w:basedOn w:val="Normal"/>
     <w:next w:val="Normal"/>
     <w:uiPriority w:val="9"/>
     <w:unhideWhenUsed/>
     <w:qFormat/>
     <w:pPr>
-      <w:keepNext/>
+      <w:keepNext w:val="true"/>
       <w:keepLines/>
       <w:spacing w:before="360" w:after="120"/>
       <w:outlineLvl w:val="1"/>
@@ -2047,7 +2032,7 @@
     </w:rPr>
   </w:style>
   <w:style w:type="paragraph" w:styleId="Heading3">
-    <w:name w:val="heading 3"/>
+    <w:name w:val="Heading 3"/>
     <w:basedOn w:val="Normal"/>
     <w:next w:val="Normal"/>
     <w:uiPriority w:val="9"/>
@@ -2055,7 +2040,7 @@
     <w:unhideWhenUsed/>
     <w:qFormat/>
     <w:pPr>
-      <w:keepNext/>
+      <w:keepNext w:val="true"/>
       <w:keepLines/>
       <w:spacing w:before="320" w:after="80"/>
       <w:outlineLvl w:val="2"/>
@@ -2067,7 +2052,7 @@
     </w:rPr>
   </w:style>
   <w:style w:type="paragraph" w:styleId="Heading4">
-    <w:name w:val="heading 4"/>
+    <w:name w:val="Heading 4"/>
     <w:basedOn w:val="Normal"/>
     <w:next w:val="Normal"/>
     <w:uiPriority w:val="9"/>
@@ -2075,7 +2060,7 @@
     <w:unhideWhenUsed/>
     <w:qFormat/>
     <w:pPr>
-      <w:keepNext/>
+      <w:keepNext w:val="true"/>
       <w:keepLines/>
       <w:spacing w:before="280" w:after="80"/>
       <w:outlineLvl w:val="3"/>
@@ -2087,7 +2072,7 @@
     </w:rPr>
   </w:style>
   <w:style w:type="paragraph" w:styleId="Heading5">
-    <w:name w:val="heading 5"/>
+    <w:name w:val="Heading 5"/>
     <w:basedOn w:val="Normal"/>
     <w:next w:val="Normal"/>
     <w:uiPriority w:val="9"/>
@@ -2095,7 +2080,7 @@
     <w:unhideWhenUsed/>
     <w:qFormat/>
     <w:pPr>
-      <w:keepNext/>
+      <w:keepNext w:val="true"/>
       <w:keepLines/>
       <w:spacing w:before="240" w:after="80"/>
       <w:outlineLvl w:val="4"/>
@@ -2105,7 +2090,7 @@
     </w:rPr>
   </w:style>
   <w:style w:type="paragraph" w:styleId="Heading6">
-    <w:name w:val="heading 6"/>
+    <w:name w:val="Heading 6"/>
     <w:basedOn w:val="Normal"/>
     <w:next w:val="Normal"/>
     <w:uiPriority w:val="9"/>
@@ -2113,7 +2098,7 @@
     <w:unhideWhenUsed/>
     <w:qFormat/>
     <w:pPr>
-      <w:keepNext/>
+      <w:keepNext w:val="true"/>
       <w:keepLines/>
       <w:spacing w:before="240" w:after="80"/>
       <w:outlineLvl w:val="5"/>
@@ -2123,11 +2108,497 @@
       <w:color w:val="666666"/>
     </w:rPr>
   </w:style>
-  <w:style w:type="character" w:default="1" w:styleId="DefaultParagraphFont">
+  <w:style w:type="character" w:styleId="DefaultParagraphFont" w:default="1">
     <w:name w:val="Default Paragraph Font"/>
     <w:uiPriority w:val="1"/>
     <w:semiHidden/>
     <w:unhideWhenUsed/>
+    <w:qFormat/>
+    <w:rPr/>
+  </w:style>
+  <w:style w:type="character" w:styleId="ListLabel1">
+    <w:name w:val="ListLabel 1"/>
+    <w:qFormat/>
+    <w:rPr>
+      <w:u w:val="none"/>
+    </w:rPr>
+  </w:style>
+  <w:style w:type="character" w:styleId="ListLabel2">
+    <w:name w:val="ListLabel 2"/>
+    <w:qFormat/>
+    <w:rPr>
+      <w:u w:val="none"/>
+    </w:rPr>
+  </w:style>
+  <w:style w:type="character" w:styleId="ListLabel3">
+    <w:name w:val="ListLabel 3"/>
+    <w:qFormat/>
+    <w:rPr>
+      <w:u w:val="none"/>
+    </w:rPr>
+  </w:style>
+  <w:style w:type="character" w:styleId="ListLabel4">
+    <w:name w:val="ListLabel 4"/>
+    <w:qFormat/>
+    <w:rPr>
+      <w:u w:val="none"/>
+    </w:rPr>
+  </w:style>
+  <w:style w:type="character" w:styleId="ListLabel5">
+    <w:name w:val="ListLabel 5"/>
+    <w:qFormat/>
+    <w:rPr>
+      <w:u w:val="none"/>
+    </w:rPr>
+  </w:style>
+  <w:style w:type="character" w:styleId="ListLabel6">
+    <w:name w:val="ListLabel 6"/>
+    <w:qFormat/>
+    <w:rPr>
+      <w:u w:val="none"/>
+    </w:rPr>
+  </w:style>
+  <w:style w:type="character" w:styleId="ListLabel7">
+    <w:name w:val="ListLabel 7"/>
+    <w:qFormat/>
+    <w:rPr>
+      <w:u w:val="none"/>
+    </w:rPr>
+  </w:style>
+  <w:style w:type="character" w:styleId="ListLabel8">
+    <w:name w:val="ListLabel 8"/>
+    <w:qFormat/>
+    <w:rPr>
+      <w:u w:val="none"/>
+    </w:rPr>
+  </w:style>
+  <w:style w:type="character" w:styleId="ListLabel9">
+    <w:name w:val="ListLabel 9"/>
+    <w:qFormat/>
+    <w:rPr>
+      <w:u w:val="none"/>
+    </w:rPr>
+  </w:style>
+  <w:style w:type="character" w:styleId="ListLabel10">
+    <w:name w:val="ListLabel 10"/>
+    <w:qFormat/>
+    <w:rPr>
+      <w:u w:val="none"/>
+    </w:rPr>
+  </w:style>
+  <w:style w:type="character" w:styleId="ListLabel11">
+    <w:name w:val="ListLabel 11"/>
+    <w:qFormat/>
+    <w:rPr>
+      <w:u w:val="none"/>
+    </w:rPr>
+  </w:style>
+  <w:style w:type="character" w:styleId="ListLabel12">
+    <w:name w:val="ListLabel 12"/>
+    <w:qFormat/>
+    <w:rPr>
+      <w:u w:val="none"/>
+    </w:rPr>
+  </w:style>
+  <w:style w:type="character" w:styleId="ListLabel13">
+    <w:name w:val="ListLabel 13"/>
+    <w:qFormat/>
+    <w:rPr>
+      <w:u w:val="none"/>
+    </w:rPr>
+  </w:style>
+  <w:style w:type="character" w:styleId="ListLabel14">
+    <w:name w:val="ListLabel 14"/>
+    <w:qFormat/>
+    <w:rPr>
+      <w:u w:val="none"/>
+    </w:rPr>
+  </w:style>
+  <w:style w:type="character" w:styleId="ListLabel15">
+    <w:name w:val="ListLabel 15"/>
+    <w:qFormat/>
+    <w:rPr>
+      <w:u w:val="none"/>
+    </w:rPr>
+  </w:style>
+  <w:style w:type="character" w:styleId="ListLabel16">
+    <w:name w:val="ListLabel 16"/>
+    <w:qFormat/>
+    <w:rPr>
+      <w:u w:val="none"/>
+    </w:rPr>
+  </w:style>
+  <w:style w:type="character" w:styleId="ListLabel17">
+    <w:name w:val="ListLabel 17"/>
+    <w:qFormat/>
+    <w:rPr>
+      <w:u w:val="none"/>
+    </w:rPr>
+  </w:style>
+  <w:style w:type="character" w:styleId="ListLabel18">
+    <w:name w:val="ListLabel 18"/>
+    <w:qFormat/>
+    <w:rPr>
+      <w:u w:val="none"/>
+    </w:rPr>
+  </w:style>
+  <w:style w:type="character" w:styleId="ListLabel19">
+    <w:name w:val="ListLabel 19"/>
+    <w:qFormat/>
+    <w:rPr>
+      <w:u w:val="none"/>
+    </w:rPr>
+  </w:style>
+  <w:style w:type="character" w:styleId="ListLabel20">
+    <w:name w:val="ListLabel 20"/>
+    <w:qFormat/>
+    <w:rPr>
+      <w:u w:val="none"/>
+    </w:rPr>
+  </w:style>
+  <w:style w:type="character" w:styleId="ListLabel21">
+    <w:name w:val="ListLabel 21"/>
+    <w:qFormat/>
+    <w:rPr>
+      <w:u w:val="none"/>
+    </w:rPr>
+  </w:style>
+  <w:style w:type="character" w:styleId="ListLabel22">
+    <w:name w:val="ListLabel 22"/>
+    <w:qFormat/>
+    <w:rPr>
+      <w:u w:val="none"/>
+    </w:rPr>
+  </w:style>
+  <w:style w:type="character" w:styleId="ListLabel23">
+    <w:name w:val="ListLabel 23"/>
+    <w:qFormat/>
+    <w:rPr>
+      <w:u w:val="none"/>
+    </w:rPr>
+  </w:style>
+  <w:style w:type="character" w:styleId="ListLabel24">
+    <w:name w:val="ListLabel 24"/>
+    <w:qFormat/>
+    <w:rPr>
+      <w:u w:val="none"/>
+    </w:rPr>
+  </w:style>
+  <w:style w:type="character" w:styleId="ListLabel25">
+    <w:name w:val="ListLabel 25"/>
+    <w:qFormat/>
+    <w:rPr>
+      <w:u w:val="none"/>
+    </w:rPr>
+  </w:style>
+  <w:style w:type="character" w:styleId="ListLabel26">
+    <w:name w:val="ListLabel 26"/>
+    <w:qFormat/>
+    <w:rPr>
+      <w:u w:val="none"/>
+    </w:rPr>
+  </w:style>
+  <w:style w:type="character" w:styleId="ListLabel27">
+    <w:name w:val="ListLabel 27"/>
+    <w:qFormat/>
+    <w:rPr>
+      <w:u w:val="none"/>
+    </w:rPr>
+  </w:style>
+  <w:style w:type="character" w:styleId="ListLabel28">
+    <w:name w:val="ListLabel 28"/>
+    <w:qFormat/>
+    <w:rPr>
+      <w:u w:val="none"/>
+    </w:rPr>
+  </w:style>
+  <w:style w:type="character" w:styleId="ListLabel29">
+    <w:name w:val="ListLabel 29"/>
+    <w:qFormat/>
+    <w:rPr>
+      <w:u w:val="none"/>
+    </w:rPr>
+  </w:style>
+  <w:style w:type="character" w:styleId="ListLabel30">
+    <w:name w:val="ListLabel 30"/>
+    <w:qFormat/>
+    <w:rPr>
+      <w:u w:val="none"/>
+    </w:rPr>
+  </w:style>
+  <w:style w:type="character" w:styleId="ListLabel31">
+    <w:name w:val="ListLabel 31"/>
+    <w:qFormat/>
+    <w:rPr>
+      <w:u w:val="none"/>
+    </w:rPr>
+  </w:style>
+  <w:style w:type="character" w:styleId="ListLabel32">
+    <w:name w:val="ListLabel 32"/>
+    <w:qFormat/>
+    <w:rPr>
+      <w:u w:val="none"/>
+    </w:rPr>
+  </w:style>
+  <w:style w:type="character" w:styleId="ListLabel33">
+    <w:name w:val="ListLabel 33"/>
+    <w:qFormat/>
+    <w:rPr>
+      <w:u w:val="none"/>
+    </w:rPr>
+  </w:style>
+  <w:style w:type="character" w:styleId="ListLabel34">
+    <w:name w:val="ListLabel 34"/>
+    <w:qFormat/>
+    <w:rPr>
+      <w:u w:val="none"/>
+    </w:rPr>
+  </w:style>
+  <w:style w:type="character" w:styleId="ListLabel35">
+    <w:name w:val="ListLabel 35"/>
+    <w:qFormat/>
+    <w:rPr>
+      <w:u w:val="none"/>
+    </w:rPr>
+  </w:style>
+  <w:style w:type="character" w:styleId="ListLabel36">
+    <w:name w:val="ListLabel 36"/>
+    <w:qFormat/>
+    <w:rPr>
+      <w:u w:val="none"/>
+    </w:rPr>
+  </w:style>
+  <w:style w:type="character" w:styleId="ListLabel37">
+    <w:name w:val="ListLabel 37"/>
+    <w:qFormat/>
+    <w:rPr>
+      <w:u w:val="none"/>
+    </w:rPr>
+  </w:style>
+  <w:style w:type="character" w:styleId="ListLabel38">
+    <w:name w:val="ListLabel 38"/>
+    <w:qFormat/>
+    <w:rPr>
+      <w:u w:val="none"/>
+    </w:rPr>
+  </w:style>
+  <w:style w:type="character" w:styleId="ListLabel39">
+    <w:name w:val="ListLabel 39"/>
+    <w:qFormat/>
+    <w:rPr>
+      <w:u w:val="none"/>
+    </w:rPr>
+  </w:style>
+  <w:style w:type="character" w:styleId="ListLabel40">
+    <w:name w:val="ListLabel 40"/>
+    <w:qFormat/>
+    <w:rPr>
+      <w:u w:val="none"/>
+    </w:rPr>
+  </w:style>
+  <w:style w:type="character" w:styleId="ListLabel41">
+    <w:name w:val="ListLabel 41"/>
+    <w:qFormat/>
+    <w:rPr>
+      <w:u w:val="none"/>
+    </w:rPr>
+  </w:style>
+  <w:style w:type="character" w:styleId="ListLabel42">
+    <w:name w:val="ListLabel 42"/>
+    <w:qFormat/>
+    <w:rPr>
+      <w:u w:val="none"/>
+    </w:rPr>
+  </w:style>
+  <w:style w:type="character" w:styleId="ListLabel43">
+    <w:name w:val="ListLabel 43"/>
+    <w:qFormat/>
+    <w:rPr>
+      <w:u w:val="none"/>
+    </w:rPr>
+  </w:style>
+  <w:style w:type="character" w:styleId="ListLabel44">
+    <w:name w:val="ListLabel 44"/>
+    <w:qFormat/>
+    <w:rPr>
+      <w:u w:val="none"/>
+    </w:rPr>
+  </w:style>
+  <w:style w:type="character" w:styleId="ListLabel45">
+    <w:name w:val="ListLabel 45"/>
+    <w:qFormat/>
+    <w:rPr>
+      <w:u w:val="none"/>
+    </w:rPr>
+  </w:style>
+  <w:style w:type="character" w:styleId="ListLabel46">
+    <w:name w:val="ListLabel 46"/>
+    <w:qFormat/>
+    <w:rPr>
+      <w:b/>
+      <w:u w:val="none"/>
+    </w:rPr>
+  </w:style>
+  <w:style w:type="character" w:styleId="ListLabel47">
+    <w:name w:val="ListLabel 47"/>
+    <w:qFormat/>
+    <w:rPr>
+      <w:u w:val="none"/>
+    </w:rPr>
+  </w:style>
+  <w:style w:type="character" w:styleId="ListLabel48">
+    <w:name w:val="ListLabel 48"/>
+    <w:qFormat/>
+    <w:rPr>
+      <w:u w:val="none"/>
+    </w:rPr>
+  </w:style>
+  <w:style w:type="character" w:styleId="ListLabel49">
+    <w:name w:val="ListLabel 49"/>
+    <w:qFormat/>
+    <w:rPr>
+      <w:u w:val="none"/>
+    </w:rPr>
+  </w:style>
+  <w:style w:type="character" w:styleId="ListLabel50">
+    <w:name w:val="ListLabel 50"/>
+    <w:qFormat/>
+    <w:rPr>
+      <w:u w:val="none"/>
+    </w:rPr>
+  </w:style>
+  <w:style w:type="character" w:styleId="ListLabel51">
+    <w:name w:val="ListLabel 51"/>
+    <w:qFormat/>
+    <w:rPr>
+      <w:u w:val="none"/>
+    </w:rPr>
+  </w:style>
+  <w:style w:type="character" w:styleId="ListLabel52">
+    <w:name w:val="ListLabel 52"/>
+    <w:qFormat/>
+    <w:rPr>
+      <w:u w:val="none"/>
+    </w:rPr>
+  </w:style>
+  <w:style w:type="character" w:styleId="ListLabel53">
+    <w:name w:val="ListLabel 53"/>
+    <w:qFormat/>
+    <w:rPr>
+      <w:u w:val="none"/>
+    </w:rPr>
+  </w:style>
+  <w:style w:type="character" w:styleId="ListLabel54">
+    <w:name w:val="ListLabel 54"/>
+    <w:qFormat/>
+    <w:rPr>
+      <w:u w:val="none"/>
+    </w:rPr>
+  </w:style>
+  <w:style w:type="character" w:styleId="Bullets">
+    <w:name w:val="Bullets"/>
+    <w:qFormat/>
+    <w:rPr>
+      <w:rFonts w:ascii="OpenSymbol" w:hAnsi="OpenSymbol" w:eastAsia="OpenSymbol" w:cs="OpenSymbol"/>
+    </w:rPr>
+  </w:style>
+  <w:style w:type="paragraph" w:styleId="Heading">
+    <w:name w:val="Heading"/>
+    <w:basedOn w:val="Normal"/>
+    <w:next w:val="TextBody"/>
+    <w:qFormat/>
+    <w:pPr>
+      <w:keepNext w:val="true"/>
+      <w:spacing w:before="240" w:after="120"/>
+    </w:pPr>
+    <w:rPr>
+      <w:rFonts w:ascii="Liberation Sans" w:hAnsi="Liberation Sans" w:eastAsia="AR PL SungtiL GB" w:cs="Lohit Devanagari"/>
+      <w:sz w:val="28"/>
+      <w:szCs w:val="28"/>
+    </w:rPr>
+  </w:style>
+  <w:style w:type="paragraph" w:styleId="TextBody">
+    <w:name w:val="Body Text"/>
+    <w:basedOn w:val="Normal"/>
+    <w:pPr>
+      <w:spacing w:lineRule="auto" w:line="276" w:before="0" w:after="140"/>
+    </w:pPr>
+    <w:rPr/>
+  </w:style>
+  <w:style w:type="paragraph" w:styleId="List">
+    <w:name w:val="List"/>
+    <w:basedOn w:val="TextBody"/>
+    <w:pPr/>
+    <w:rPr>
+      <w:rFonts w:cs="Lohit Devanagari"/>
+    </w:rPr>
+  </w:style>
+  <w:style w:type="paragraph" w:styleId="Caption">
+    <w:name w:val="Caption"/>
+    <w:basedOn w:val="Normal"/>
+    <w:qFormat/>
+    <w:pPr>
+      <w:suppressLineNumbers/>
+      <w:spacing w:before="120" w:after="120"/>
+    </w:pPr>
+    <w:rPr>
+      <w:rFonts w:cs="Lohit Devanagari"/>
+      <w:i/>
+      <w:iCs/>
+      <w:sz w:val="24"/>
+      <w:szCs w:val="24"/>
+    </w:rPr>
+  </w:style>
+  <w:style w:type="paragraph" w:styleId="Index">
+    <w:name w:val="Index"/>
+    <w:basedOn w:val="Normal"/>
+    <w:qFormat/>
+    <w:pPr>
+      <w:suppressLineNumbers/>
+    </w:pPr>
+    <w:rPr>
+      <w:rFonts w:cs="Lohit Devanagari"/>
+    </w:rPr>
+  </w:style>
+  <w:style w:type="paragraph" w:styleId="Title">
+    <w:name w:val="Title"/>
+    <w:basedOn w:val="Normal"/>
+    <w:next w:val="Normal"/>
+    <w:uiPriority w:val="10"/>
+    <w:qFormat/>
+    <w:pPr>
+      <w:keepNext w:val="true"/>
+      <w:keepLines/>
+      <w:spacing w:before="0" w:after="60"/>
+    </w:pPr>
+    <w:rPr>
+      <w:sz w:val="52"/>
+      <w:szCs w:val="52"/>
+    </w:rPr>
+  </w:style>
+  <w:style w:type="paragraph" w:styleId="Subtitle">
+    <w:name w:val="Subtitle"/>
+    <w:basedOn w:val="Normal"/>
+    <w:next w:val="Normal"/>
+    <w:uiPriority w:val="11"/>
+    <w:qFormat/>
+    <w:pPr>
+      <w:keepNext w:val="true"/>
+      <w:keepLines/>
+      <w:spacing w:before="0" w:after="320"/>
+    </w:pPr>
+    <w:rPr>
+      <w:color w:val="666666"/>
+      <w:sz w:val="30"/>
+      <w:szCs w:val="30"/>
+    </w:rPr>
+  </w:style>
+  <w:style w:type="numbering" w:styleId="NoList" w:default="1">
+    <w:name w:val="No List"/>
+    <w:uiPriority w:val="99"/>
+    <w:semiHidden/>
+    <w:unhideWhenUsed/>
+    <w:qFormat/>
   </w:style>
   <w:style w:type="table" w:default="1" w:styleId="TableNormal">
     <w:name w:val="Normal Table"/>
@@ -2143,45 +2614,6 @@
         <w:right w:w="108" w:type="dxa"/>
       </w:tblCellMar>
     </w:tblPr>
-  </w:style>
-  <w:style w:type="numbering" w:default="1" w:styleId="NoList">
-    <w:name w:val="No List"/>
-    <w:uiPriority w:val="99"/>
-    <w:semiHidden/>
-    <w:unhideWhenUsed/>
-  </w:style>
-  <w:style w:type="paragraph" w:styleId="Title">
-    <w:name w:val="Title"/>
-    <w:basedOn w:val="Normal"/>
-    <w:next w:val="Normal"/>
-    <w:uiPriority w:val="10"/>
-    <w:qFormat/>
-    <w:pPr>
-      <w:keepNext/>
-      <w:keepLines/>
-      <w:spacing w:after="60"/>
-    </w:pPr>
-    <w:rPr>
-      <w:sz w:val="52"/>
-      <w:szCs w:val="52"/>
-    </w:rPr>
-  </w:style>
-  <w:style w:type="paragraph" w:styleId="Subtitle">
-    <w:name w:val="Subtitle"/>
-    <w:basedOn w:val="Normal"/>
-    <w:next w:val="Normal"/>
-    <w:uiPriority w:val="11"/>
-    <w:qFormat/>
-    <w:pPr>
-      <w:keepNext/>
-      <w:keepLines/>
-      <w:spacing w:after="320"/>
-    </w:pPr>
-    <w:rPr>
-      <w:color w:val="666666"/>
-      <w:sz w:val="30"/>
-      <w:szCs w:val="30"/>
-    </w:rPr>
   </w:style>
 </w:styles>
 </file>

</xml_diff>

<commit_message>
Final changes added. swagger and usecase docs updated.
</commit_message>
<xml_diff>
--- a/Usecases.docx
+++ b/Usecases.docx
@@ -1,53 +1,71 @@
 
 <file path=word/document.xml><?xml version="1.0" encoding="utf-8"?>
-<w:document xmlns:o="urn:schemas-microsoft-com:office:office" xmlns:r="http://schemas.openxmlformats.org/officeDocument/2006/relationships" xmlns:v="urn:schemas-microsoft-com:vml" xmlns:w="http://schemas.openxmlformats.org/wordprocessingml/2006/main" xmlns:w10="urn:schemas-microsoft-com:office:word" xmlns:wp="http://schemas.openxmlformats.org/drawingml/2006/wordprocessingDrawing" xmlns:wps="http://schemas.microsoft.com/office/word/2010/wordprocessingShape" xmlns:wpg="http://schemas.microsoft.com/office/word/2010/wordprocessingGroup" xmlns:mc="http://schemas.openxmlformats.org/markup-compatibility/2006" xmlns:wp14="http://schemas.microsoft.com/office/word/2010/wordprocessingDrawing" xmlns:w14="http://schemas.microsoft.com/office/word/2010/wordml" mc:Ignorable="w14 wp14">
+<w:document xmlns:wpc="http://schemas.microsoft.com/office/word/2010/wordprocessingCanvas" xmlns:cx="http://schemas.microsoft.com/office/drawing/2014/chartex" xmlns:cx1="http://schemas.microsoft.com/office/drawing/2015/9/8/chartex" xmlns:cx2="http://schemas.microsoft.com/office/drawing/2015/10/21/chartex" xmlns:cx3="http://schemas.microsoft.com/office/drawing/2016/5/9/chartex" xmlns:cx4="http://schemas.microsoft.com/office/drawing/2016/5/10/chartex" xmlns:cx5="http://schemas.microsoft.com/office/drawing/2016/5/11/chartex" xmlns:cx6="http://schemas.microsoft.com/office/drawing/2016/5/12/chartex" xmlns:cx7="http://schemas.microsoft.com/office/drawing/2016/5/13/chartex" xmlns:cx8="http://schemas.microsoft.com/office/drawing/2016/5/14/chartex" xmlns:mc="http://schemas.openxmlformats.org/markup-compatibility/2006" xmlns:aink="http://schemas.microsoft.com/office/drawing/2016/ink" xmlns:am3d="http://schemas.microsoft.com/office/drawing/2017/model3d" xmlns:o="urn:schemas-microsoft-com:office:office" xmlns:r="http://schemas.openxmlformats.org/officeDocument/2006/relationships" xmlns:m="http://schemas.openxmlformats.org/officeDocument/2006/math" xmlns:v="urn:schemas-microsoft-com:vml" xmlns:wp14="http://schemas.microsoft.com/office/word/2010/wordprocessingDrawing" xmlns:wp="http://schemas.openxmlformats.org/drawingml/2006/wordprocessingDrawing" xmlns:w10="urn:schemas-microsoft-com:office:word" xmlns:w="http://schemas.openxmlformats.org/wordprocessingml/2006/main" xmlns:w14="http://schemas.microsoft.com/office/word/2010/wordml" xmlns:w15="http://schemas.microsoft.com/office/word/2012/wordml" xmlns:w16cid="http://schemas.microsoft.com/office/word/2016/wordml/cid" xmlns:w16se="http://schemas.microsoft.com/office/word/2015/wordml/symex" xmlns:wpg="http://schemas.microsoft.com/office/word/2010/wordprocessingGroup" xmlns:wpi="http://schemas.microsoft.com/office/word/2010/wordprocessingInk" xmlns:wne="http://schemas.microsoft.com/office/word/2006/wordml" xmlns:wps="http://schemas.microsoft.com/office/word/2010/wordprocessingShape" mc:Ignorable="w14 w15 w16se w16cid wp14">
   <w:body>
     <w:p>
       <w:pPr>
         <w:pStyle w:val="Heading1"/>
-        <w:spacing w:before="400" w:after="120"/>
         <w:jc w:val="center"/>
-        <w:rPr/>
-      </w:pPr>
-      <w:bookmarkStart w:id="0" w:name="_xm4f2y75axn2"/>
+      </w:pPr>
+      <w:bookmarkStart w:id="0" w:name="_xm4f2y75axn2" w:colFirst="0" w:colLast="0"/>
+      <w:bookmarkStart w:id="1" w:name="_GoBack"/>
       <w:bookmarkEnd w:id="0"/>
-      <w:r>
-        <w:rPr/>
+      <w:bookmarkEnd w:id="1"/>
+      <w:r>
         <w:t>COMP9321 Cars Analytics API endpoints:</w:t>
       </w:r>
     </w:p>
     <w:p>
       <w:pPr>
-        <w:pStyle w:val="Normal"/>
         <w:numPr>
           <w:ilvl w:val="0"/>
           <w:numId w:val="1"/>
         </w:numPr>
         <w:ind w:left="142" w:hanging="142"/>
-        <w:rPr/>
-      </w:pPr>
-      <w:r>
-        <w:rPr>
-          <w:b/>
-        </w:rPr>
+      </w:pPr>
+      <w:r>
+        <w:rPr>
+          <w:b/>
+        </w:rPr>
+        <w:t xml:space="preserve"> Get /cars/{budget}/{</w:t>
+      </w:r>
+      <w:proofErr w:type="gramStart"/>
+      <w:r>
+        <w:rPr>
+          <w:b/>
+        </w:rPr>
+        <w:t>brand}</w:t>
+      </w:r>
+      <w:r>
+        <w:t xml:space="preserve">   </w:t>
+      </w:r>
+      <w:proofErr w:type="gramEnd"/>
+      <w:r>
         <w:t xml:space="preserve"> </w:t>
       </w:r>
       <w:r>
-        <w:rPr>
-          <w:b/>
-        </w:rPr>
-        <w:t>Get /cars/{budget}/{brand}</w:t>
-      </w:r>
-      <w:r>
-        <w:rPr/>
-        <w:t xml:space="preserve">    </w:t>
         <w:tab/>
-        <w:t>(Eg: Budget: 6500, Brand: bmw)</w:t>
-      </w:r>
-    </w:p>
-    <w:p>
-      <w:pPr>
-        <w:pStyle w:val="Normal"/>
+        <w:t>(</w:t>
+      </w:r>
+      <w:proofErr w:type="spellStart"/>
+      <w:r>
+        <w:t>Eg</w:t>
+      </w:r>
+      <w:proofErr w:type="spellEnd"/>
+      <w:r>
+        <w:t xml:space="preserve">: Budget: 6500, Brand: </w:t>
+      </w:r>
+      <w:proofErr w:type="spellStart"/>
+      <w:r>
+        <w:t>bmw</w:t>
+      </w:r>
+      <w:proofErr w:type="spellEnd"/>
+      <w:r>
+        <w:t>)</w:t>
+      </w:r>
+    </w:p>
+    <w:p>
+      <w:pPr>
         <w:ind w:firstLine="720"/>
         <w:rPr>
           <w:sz w:val="20"/>
@@ -64,30 +82,48 @@
     </w:p>
     <w:p>
       <w:pPr>
-        <w:pStyle w:val="Normal"/>
+        <w:ind w:firstLine="720"/>
+        <w:rPr>
+          <w:sz w:val="20"/>
+          <w:szCs w:val="20"/>
+        </w:rPr>
+      </w:pPr>
+    </w:p>
+    <w:p>
+      <w:pPr>
         <w:numPr>
           <w:ilvl w:val="0"/>
           <w:numId w:val="4"/>
         </w:numPr>
         <w:ind w:left="142" w:hanging="142"/>
-        <w:rPr/>
       </w:pPr>
       <w:r>
         <w:rPr>
           <w:b/>
         </w:rPr>
         <w:t>Get /loans</w:t>
+      </w:r>
+      <w:r>
+        <w:rPr>
+          <w:b/>
+        </w:rPr>
         <w:tab/>
       </w:r>
       <w:r>
-        <w:rPr/>
         <w:tab/>
-        <w:t>(Eg: Principal: 15000, Term: 36, Interest: 7)</w:t>
-      </w:r>
-    </w:p>
-    <w:p>
-      <w:pPr>
-        <w:pStyle w:val="Normal"/>
+        <w:t>(</w:t>
+      </w:r>
+      <w:proofErr w:type="spellStart"/>
+      <w:r>
+        <w:t>Eg</w:t>
+      </w:r>
+      <w:proofErr w:type="spellEnd"/>
+      <w:r>
+        <w:t>: Principal: 15000, Term: 36, Interest: 7)</w:t>
+      </w:r>
+    </w:p>
+    <w:p>
+      <w:pPr>
         <w:ind w:firstLine="720"/>
         <w:rPr>
           <w:sz w:val="20"/>
@@ -104,7 +140,15 @@
     </w:p>
     <w:p>
       <w:pPr>
-        <w:pStyle w:val="Normal"/>
+        <w:ind w:firstLine="720"/>
+        <w:rPr>
+          <w:sz w:val="20"/>
+          <w:szCs w:val="20"/>
+        </w:rPr>
+      </w:pPr>
+    </w:p>
+    <w:p>
+      <w:pPr>
         <w:numPr>
           <w:ilvl w:val="0"/>
           <w:numId w:val="6"/>
@@ -112,19 +156,23 @@
         <w:ind w:left="142" w:hanging="142"/>
         <w:rPr>
           <w:b/>
-          <w:b/>
-        </w:rPr>
-      </w:pPr>
-      <w:r>
-        <w:rPr>
-          <w:b/>
-        </w:rPr>
-        <w:t>Get /price</w:t>
-      </w:r>
-    </w:p>
-    <w:p>
-      <w:pPr>
-        <w:pStyle w:val="Normal"/>
+        </w:rPr>
+      </w:pPr>
+      <w:r>
+        <w:rPr>
+          <w:b/>
+        </w:rPr>
+        <w:t>Get /</w:t>
+      </w:r>
+      <w:r>
+        <w:rPr>
+          <w:b/>
+        </w:rPr>
+        <w:t>price</w:t>
+      </w:r>
+    </w:p>
+    <w:p>
+      <w:pPr>
         <w:ind w:firstLine="720"/>
         <w:rPr>
           <w:sz w:val="20"/>
@@ -136,14 +184,123 @@
           <w:sz w:val="20"/>
           <w:szCs w:val="20"/>
         </w:rPr>
-        <w:t>This endpoint predicts price for the used car, based on the car details entered by the user. This endpoint needs to get brand, model, vehicleType, yearOfRegistration, gearbox, powerPS, kilometer, fuelType, notRepairedDamage. Price prediction is done using DecisionTreeRegressor</w:t>
-      </w:r>
-      <w:bookmarkStart w:id="1" w:name="_GoBack"/>
-      <w:bookmarkEnd w:id="1"/>
-    </w:p>
-    <w:p>
-      <w:pPr>
-        <w:pStyle w:val="Normal"/>
+        <w:t xml:space="preserve">This endpoint predicts price for the used car, based on the car details entered by the user. This endpoint </w:t>
+      </w:r>
+      <w:r>
+        <w:rPr>
+          <w:sz w:val="20"/>
+          <w:szCs w:val="20"/>
+        </w:rPr>
+        <w:t>needs</w:t>
+      </w:r>
+      <w:r>
+        <w:rPr>
+          <w:sz w:val="20"/>
+          <w:szCs w:val="20"/>
+        </w:rPr>
+        <w:t xml:space="preserve"> to get brand, model, </w:t>
+      </w:r>
+      <w:proofErr w:type="spellStart"/>
+      <w:r>
+        <w:rPr>
+          <w:sz w:val="20"/>
+          <w:szCs w:val="20"/>
+        </w:rPr>
+        <w:t>vehicleType</w:t>
+      </w:r>
+      <w:proofErr w:type="spellEnd"/>
+      <w:r>
+        <w:rPr>
+          <w:sz w:val="20"/>
+          <w:szCs w:val="20"/>
+        </w:rPr>
+        <w:t xml:space="preserve">, </w:t>
+      </w:r>
+      <w:proofErr w:type="spellStart"/>
+      <w:r>
+        <w:rPr>
+          <w:sz w:val="20"/>
+          <w:szCs w:val="20"/>
+        </w:rPr>
+        <w:t>yearOfRegistration</w:t>
+      </w:r>
+      <w:proofErr w:type="spellEnd"/>
+      <w:r>
+        <w:rPr>
+          <w:sz w:val="20"/>
+          <w:szCs w:val="20"/>
+        </w:rPr>
+        <w:t xml:space="preserve">, gearbox, </w:t>
+      </w:r>
+      <w:proofErr w:type="spellStart"/>
+      <w:r>
+        <w:rPr>
+          <w:sz w:val="20"/>
+          <w:szCs w:val="20"/>
+        </w:rPr>
+        <w:t>powerPS</w:t>
+      </w:r>
+      <w:proofErr w:type="spellEnd"/>
+      <w:r>
+        <w:rPr>
+          <w:sz w:val="20"/>
+          <w:szCs w:val="20"/>
+        </w:rPr>
+        <w:t xml:space="preserve">, kilometer, </w:t>
+      </w:r>
+      <w:proofErr w:type="spellStart"/>
+      <w:r>
+        <w:rPr>
+          <w:sz w:val="20"/>
+          <w:szCs w:val="20"/>
+        </w:rPr>
+        <w:t>fuelType</w:t>
+      </w:r>
+      <w:proofErr w:type="spellEnd"/>
+      <w:r>
+        <w:rPr>
+          <w:sz w:val="20"/>
+          <w:szCs w:val="20"/>
+        </w:rPr>
+        <w:t xml:space="preserve">, </w:t>
+      </w:r>
+      <w:proofErr w:type="spellStart"/>
+      <w:r>
+        <w:rPr>
+          <w:sz w:val="20"/>
+          <w:szCs w:val="20"/>
+        </w:rPr>
+        <w:t>notRepairedDamage</w:t>
+      </w:r>
+      <w:proofErr w:type="spellEnd"/>
+      <w:r>
+        <w:rPr>
+          <w:sz w:val="20"/>
+          <w:szCs w:val="20"/>
+        </w:rPr>
+        <w:t xml:space="preserve">. Price prediction is done using </w:t>
+      </w:r>
+      <w:proofErr w:type="spellStart"/>
+      <w:r>
+        <w:rPr>
+          <w:sz w:val="20"/>
+          <w:szCs w:val="20"/>
+        </w:rPr>
+        <w:t>DecisionTreeRegressor</w:t>
+      </w:r>
+      <w:proofErr w:type="spellEnd"/>
+    </w:p>
+    <w:p>
+      <w:pPr>
+        <w:ind w:firstLine="720"/>
+        <w:rPr>
+          <w:sz w:val="20"/>
+          <w:szCs w:val="20"/>
+        </w:rPr>
+      </w:pPr>
+    </w:p>
+    <w:p>
+      <w:pPr>
         <w:numPr>
           <w:ilvl w:val="0"/>
           <w:numId w:val="6"/>
@@ -151,19 +308,29 @@
         <w:ind w:left="142" w:hanging="142"/>
         <w:rPr>
           <w:b/>
-          <w:b/>
-        </w:rPr>
-      </w:pPr>
-      <w:r>
-        <w:rPr>
-          <w:b/>
-        </w:rPr>
-        <w:t>Get /reliability   no params</w:t>
-      </w:r>
-    </w:p>
-    <w:p>
-      <w:pPr>
-        <w:pStyle w:val="Normal"/>
+        </w:rPr>
+      </w:pPr>
+      <w:r>
+        <w:rPr>
+          <w:b/>
+        </w:rPr>
+        <w:t xml:space="preserve">Get /reliability </w:t>
+      </w:r>
+      <w:r>
+        <w:rPr>
+          <w:b/>
+        </w:rPr>
+        <w:t xml:space="preserve">  </w:t>
+      </w:r>
+      <w:r>
+        <w:rPr>
+          <w:b/>
+        </w:rPr>
+        <w:t>no params</w:t>
+      </w:r>
+    </w:p>
+    <w:p>
+      <w:pPr>
         <w:ind w:firstLine="720"/>
         <w:rPr>
           <w:sz w:val="20"/>
@@ -180,23 +347,15 @@
     </w:p>
     <w:p>
       <w:pPr>
-        <w:pStyle w:val="Normal"/>
         <w:ind w:firstLine="720"/>
         <w:rPr>
           <w:sz w:val="20"/>
           <w:szCs w:val="20"/>
         </w:rPr>
       </w:pPr>
-      <w:r>
-        <w:rPr>
-          <w:sz w:val="20"/>
-          <w:szCs w:val="20"/>
-        </w:rPr>
-      </w:r>
-    </w:p>
-    <w:p>
-      <w:pPr>
-        <w:pStyle w:val="Normal"/>
+    </w:p>
+    <w:p>
+      <w:pPr>
         <w:numPr>
           <w:ilvl w:val="0"/>
           <w:numId w:val="6"/>
@@ -204,19 +363,23 @@
         <w:ind w:left="142" w:hanging="142"/>
         <w:rPr>
           <w:b/>
-          <w:b/>
-        </w:rPr>
-      </w:pPr>
-      <w:r>
-        <w:rPr>
-          <w:b/>
-        </w:rPr>
-        <w:t>Get /comparisons</w:t>
-      </w:r>
-    </w:p>
-    <w:p>
-      <w:pPr>
-        <w:pStyle w:val="Normal"/>
+        </w:rPr>
+      </w:pPr>
+      <w:r>
+        <w:rPr>
+          <w:b/>
+        </w:rPr>
+        <w:t>Get /</w:t>
+      </w:r>
+      <w:r>
+        <w:rPr>
+          <w:b/>
+        </w:rPr>
+        <w:t>comparisons</w:t>
+      </w:r>
+    </w:p>
+    <w:p>
+      <w:pPr>
         <w:ind w:firstLine="720"/>
         <w:rPr>
           <w:sz w:val="20"/>
@@ -228,12 +391,27 @@
           <w:sz w:val="20"/>
           <w:szCs w:val="20"/>
         </w:rPr>
-        <w:t>This endpoint lets the user compare the cars based on the reliability index and the average repair cost. Customer needs to enter the Brand name</w:t>
-      </w:r>
-    </w:p>
-    <w:p>
-      <w:pPr>
-        <w:pStyle w:val="Normal"/>
+        <w:t>This endpoint lets the user compare the cars based on the reliability index and the average repair cost. Customer needs to enter the Brand</w:t>
+      </w:r>
+      <w:r>
+        <w:rPr>
+          <w:sz w:val="20"/>
+          <w:szCs w:val="20"/>
+        </w:rPr>
+        <w:t>.</w:t>
+      </w:r>
+    </w:p>
+    <w:p>
+      <w:pPr>
+        <w:ind w:firstLine="720"/>
+        <w:rPr>
+          <w:sz w:val="20"/>
+          <w:szCs w:val="20"/>
+        </w:rPr>
+      </w:pPr>
+    </w:p>
+    <w:p>
+      <w:pPr>
         <w:numPr>
           <w:ilvl w:val="0"/>
           <w:numId w:val="6"/>
@@ -241,19 +419,31 @@
         <w:ind w:left="142" w:hanging="142"/>
         <w:rPr>
           <w:b/>
-          <w:b/>
-        </w:rPr>
-      </w:pPr>
-      <w:r>
-        <w:rPr>
-          <w:b/>
-        </w:rPr>
-        <w:t>Get /graphcomparisons</w:t>
-      </w:r>
-    </w:p>
-    <w:p>
-      <w:pPr>
-        <w:pStyle w:val="Normal"/>
+        </w:rPr>
+      </w:pPr>
+      <w:r>
+        <w:rPr>
+          <w:b/>
+        </w:rPr>
+        <w:t>Get /</w:t>
+      </w:r>
+      <w:proofErr w:type="spellStart"/>
+      <w:r>
+        <w:rPr>
+          <w:b/>
+        </w:rPr>
+        <w:t>graph</w:t>
+      </w:r>
+      <w:r>
+        <w:rPr>
+          <w:b/>
+        </w:rPr>
+        <w:t>comparisons</w:t>
+      </w:r>
+      <w:proofErr w:type="spellEnd"/>
+    </w:p>
+    <w:p>
+      <w:pPr>
         <w:ind w:firstLine="720"/>
         <w:rPr>
           <w:sz w:val="20"/>
@@ -265,34 +455,24 @@
           <w:sz w:val="20"/>
           <w:szCs w:val="20"/>
         </w:rPr>
-        <w:t>This endpoint gives a graphical view of the previous endpoint by displaying a grouped bar chart of the two cars compared.</w:t>
-      </w:r>
-    </w:p>
-    <w:p>
-      <w:pPr>
-        <w:pStyle w:val="Normal"/>
-        <w:ind w:firstLine="720"/>
-        <w:rPr>
-          <w:sz w:val="20"/>
-          <w:szCs w:val="20"/>
-        </w:rPr>
-      </w:pPr>
-      <w:r>
-        <w:rPr>
-          <w:sz w:val="20"/>
-          <w:szCs w:val="20"/>
-        </w:rPr>
-      </w:r>
-    </w:p>
-    <w:p>
-      <w:pPr>
-        <w:pStyle w:val="Normal"/>
+        <w:t xml:space="preserve">This endpoint </w:t>
+      </w:r>
+      <w:r>
+        <w:rPr>
+          <w:sz w:val="20"/>
+          <w:szCs w:val="20"/>
+        </w:rPr>
+        <w:t>gives a graphical view of the previous endpoint by displaying a grouped bar chart of the two cars compared.</w:t>
+      </w:r>
+    </w:p>
+    <w:p/>
+    <w:p>
+      <w:pPr>
         <w:numPr>
           <w:ilvl w:val="0"/>
           <w:numId w:val="3"/>
         </w:numPr>
         <w:ind w:left="142" w:hanging="142"/>
-        <w:rPr/>
       </w:pPr>
       <w:r>
         <w:rPr>
@@ -301,13 +481,19 @@
         <w:t>Get /session</w:t>
       </w:r>
       <w:r>
-        <w:rPr/>
-        <w:t xml:space="preserve"> params: token e.g. token=”extremely long” returns=”username”</w:t>
-      </w:r>
-    </w:p>
-    <w:p>
-      <w:pPr>
-        <w:pStyle w:val="Normal"/>
+        <w:t xml:space="preserve"> params: token e.g. token</w:t>
+      </w:r>
+      <w:proofErr w:type="gramStart"/>
+      <w:r>
+        <w:t>=”extremely</w:t>
+      </w:r>
+      <w:proofErr w:type="gramEnd"/>
+      <w:r>
+        <w:t xml:space="preserve"> long” returns=”username”</w:t>
+      </w:r>
+    </w:p>
+    <w:p>
+      <w:pPr>
         <w:ind w:firstLine="720"/>
         <w:rPr>
           <w:sz w:val="20"/>
@@ -319,34 +505,33 @@
           <w:sz w:val="20"/>
           <w:szCs w:val="20"/>
         </w:rPr>
-        <w:t>Get session returns the end point providing information in which one of the user has the ownership of the session/token</w:t>
-      </w:r>
-    </w:p>
-    <w:p>
-      <w:pPr>
-        <w:pStyle w:val="Normal"/>
-        <w:ind w:firstLine="720"/>
-        <w:rPr>
-          <w:sz w:val="20"/>
-          <w:szCs w:val="20"/>
-        </w:rPr>
-      </w:pPr>
-      <w:r>
-        <w:rPr>
-          <w:sz w:val="20"/>
-          <w:szCs w:val="20"/>
-        </w:rPr>
-      </w:r>
-    </w:p>
-    <w:p>
-      <w:pPr>
-        <w:pStyle w:val="Normal"/>
+        <w:t xml:space="preserve">Get session returns the end point providing information in which one of the </w:t>
+      </w:r>
+      <w:proofErr w:type="gramStart"/>
+      <w:r>
+        <w:rPr>
+          <w:sz w:val="20"/>
+          <w:szCs w:val="20"/>
+        </w:rPr>
+        <w:t>user</w:t>
+      </w:r>
+      <w:proofErr w:type="gramEnd"/>
+      <w:r>
+        <w:rPr>
+          <w:sz w:val="20"/>
+          <w:szCs w:val="20"/>
+        </w:rPr>
+        <w:t xml:space="preserve"> has the ownership of the session/token</w:t>
+      </w:r>
+    </w:p>
+    <w:p/>
+    <w:p>
+      <w:pPr>
         <w:numPr>
           <w:ilvl w:val="0"/>
           <w:numId w:val="3"/>
         </w:numPr>
         <w:ind w:left="142" w:hanging="142"/>
-        <w:rPr/>
       </w:pPr>
       <w:r>
         <w:rPr>
@@ -355,13 +540,37 @@
         <w:t>Post /session</w:t>
       </w:r>
       <w:r>
-        <w:rPr/>
-        <w:t xml:space="preserve"> params:username, password e.g. username=morty, password=albanna, returns: “auth-token”: “extremely long token”</w:t>
-      </w:r>
-    </w:p>
-    <w:p>
-      <w:pPr>
-        <w:pStyle w:val="Normal"/>
+        <w:t xml:space="preserve"> </w:t>
+      </w:r>
+      <w:proofErr w:type="spellStart"/>
+      <w:proofErr w:type="gramStart"/>
+      <w:r>
+        <w:t>params:username</w:t>
+      </w:r>
+      <w:proofErr w:type="spellEnd"/>
+      <w:proofErr w:type="gramEnd"/>
+      <w:r>
+        <w:t>, password e.g. username=</w:t>
+      </w:r>
+      <w:proofErr w:type="spellStart"/>
+      <w:r>
+        <w:t>morty</w:t>
+      </w:r>
+      <w:proofErr w:type="spellEnd"/>
+      <w:r>
+        <w:t>, password=</w:t>
+      </w:r>
+      <w:proofErr w:type="spellStart"/>
+      <w:r>
+        <w:t>albanna</w:t>
+      </w:r>
+      <w:proofErr w:type="spellEnd"/>
+      <w:r>
+        <w:t>, returns: “auth-token”: “extremely long token”</w:t>
+      </w:r>
+    </w:p>
+    <w:p>
+      <w:pPr>
         <w:ind w:left="142" w:firstLine="578"/>
         <w:rPr>
           <w:sz w:val="20"/>
@@ -373,34 +582,57 @@
           <w:sz w:val="20"/>
           <w:szCs w:val="20"/>
         </w:rPr>
-        <w:t>Post creates a user session, the token is required for authentication and stay signed in for the access of the other api endpoints for 100minutes</w:t>
-      </w:r>
-    </w:p>
-    <w:p>
-      <w:pPr>
-        <w:pStyle w:val="Normal"/>
+        <w:t xml:space="preserve">Post creates a user </w:t>
+      </w:r>
+      <w:proofErr w:type="gramStart"/>
+      <w:r>
+        <w:rPr>
+          <w:sz w:val="20"/>
+          <w:szCs w:val="20"/>
+        </w:rPr>
+        <w:t>session,</w:t>
+      </w:r>
+      <w:proofErr w:type="gramEnd"/>
+      <w:r>
+        <w:rPr>
+          <w:sz w:val="20"/>
+          <w:szCs w:val="20"/>
+        </w:rPr>
+        <w:t xml:space="preserve"> the token is required for authentication and stay signed in for the access of the other </w:t>
+      </w:r>
+      <w:proofErr w:type="spellStart"/>
+      <w:r>
+        <w:rPr>
+          <w:sz w:val="20"/>
+          <w:szCs w:val="20"/>
+        </w:rPr>
+        <w:t>api</w:t>
+      </w:r>
+      <w:proofErr w:type="spellEnd"/>
+      <w:r>
+        <w:rPr>
+          <w:sz w:val="20"/>
+          <w:szCs w:val="20"/>
+        </w:rPr>
+        <w:t xml:space="preserve"> endpoints for 100minutes</w:t>
+      </w:r>
+    </w:p>
+    <w:p>
+      <w:pPr>
         <w:ind w:left="142" w:firstLine="578"/>
         <w:rPr>
           <w:sz w:val="20"/>
           <w:szCs w:val="20"/>
         </w:rPr>
       </w:pPr>
-      <w:r>
-        <w:rPr>
-          <w:sz w:val="20"/>
-          <w:szCs w:val="20"/>
-        </w:rPr>
-      </w:r>
-    </w:p>
-    <w:p>
-      <w:pPr>
-        <w:pStyle w:val="Normal"/>
+    </w:p>
+    <w:p>
+      <w:pPr>
         <w:numPr>
           <w:ilvl w:val="0"/>
           <w:numId w:val="2"/>
         </w:numPr>
         <w:ind w:left="142" w:hanging="142"/>
-        <w:rPr/>
       </w:pPr>
       <w:r>
         <w:rPr>
@@ -409,13 +641,11 @@
         <w:t xml:space="preserve">Get /user </w:t>
       </w:r>
       <w:r>
-        <w:rPr/>
         <w:t>params: username e.g. username=user</w:t>
       </w:r>
     </w:p>
     <w:p>
       <w:pPr>
-        <w:pStyle w:val="Normal"/>
         <w:ind w:firstLine="720"/>
         <w:rPr>
           <w:sz w:val="20"/>
@@ -432,29 +662,20 @@
     </w:p>
     <w:p>
       <w:pPr>
-        <w:pStyle w:val="Normal"/>
         <w:ind w:firstLine="720"/>
         <w:rPr>
           <w:sz w:val="20"/>
           <w:szCs w:val="20"/>
         </w:rPr>
       </w:pPr>
-      <w:r>
-        <w:rPr>
-          <w:sz w:val="20"/>
-          <w:szCs w:val="20"/>
-        </w:rPr>
-      </w:r>
-    </w:p>
-    <w:p>
-      <w:pPr>
-        <w:pStyle w:val="Normal"/>
+    </w:p>
+    <w:p>
+      <w:pPr>
         <w:numPr>
           <w:ilvl w:val="0"/>
           <w:numId w:val="2"/>
         </w:numPr>
         <w:ind w:left="142" w:hanging="142"/>
-        <w:rPr/>
       </w:pPr>
       <w:r>
         <w:rPr>
@@ -463,13 +684,35 @@
         <w:t>Post /user</w:t>
       </w:r>
       <w:r>
-        <w:rPr/>
-        <w:t xml:space="preserve"> params: username, password e.g. username=morty, password=albanna, returns: user created</w:t>
-      </w:r>
-    </w:p>
-    <w:p>
-      <w:pPr>
-        <w:pStyle w:val="Normal"/>
+        <w:t xml:space="preserve"> params: username, password e.g. username=</w:t>
+      </w:r>
+      <w:proofErr w:type="spellStart"/>
+      <w:r>
+        <w:t>morty</w:t>
+      </w:r>
+      <w:proofErr w:type="spellEnd"/>
+      <w:r>
+        <w:t>, password=</w:t>
+      </w:r>
+      <w:proofErr w:type="spellStart"/>
+      <w:r>
+        <w:t>albanna</w:t>
+      </w:r>
+      <w:proofErr w:type="spellEnd"/>
+      <w:r>
+        <w:t xml:space="preserve">, </w:t>
+      </w:r>
+      <w:proofErr w:type="gramStart"/>
+      <w:r>
+        <w:t>returns:</w:t>
+      </w:r>
+      <w:proofErr w:type="gramEnd"/>
+      <w:r>
+        <w:t xml:space="preserve"> user created</w:t>
+      </w:r>
+    </w:p>
+    <w:p>
+      <w:pPr>
         <w:ind w:firstLine="720"/>
         <w:rPr>
           <w:sz w:val="20"/>
@@ -486,29 +729,20 @@
     </w:p>
     <w:p>
       <w:pPr>
-        <w:pStyle w:val="Normal"/>
         <w:ind w:firstLine="720"/>
         <w:rPr>
           <w:sz w:val="20"/>
           <w:szCs w:val="20"/>
         </w:rPr>
       </w:pPr>
-      <w:r>
-        <w:rPr>
-          <w:sz w:val="20"/>
-          <w:szCs w:val="20"/>
-        </w:rPr>
-      </w:r>
-    </w:p>
-    <w:p>
-      <w:pPr>
-        <w:pStyle w:val="Normal"/>
+    </w:p>
+    <w:p>
+      <w:pPr>
         <w:numPr>
           <w:ilvl w:val="0"/>
           <w:numId w:val="2"/>
         </w:numPr>
         <w:ind w:left="284" w:hanging="284"/>
-        <w:rPr/>
       </w:pPr>
       <w:r>
         <w:rPr>
@@ -517,13 +751,11 @@
         <w:t>Put /user</w:t>
       </w:r>
       <w:r>
-        <w:rPr/>
         <w:t xml:space="preserve">   params: username e.g. username= user, returns: User Grant Admin Access</w:t>
       </w:r>
     </w:p>
     <w:p>
       <w:pPr>
-        <w:pStyle w:val="Normal"/>
         <w:ind w:firstLine="720"/>
         <w:rPr>
           <w:sz w:val="20"/>
@@ -540,29 +772,20 @@
     </w:p>
     <w:p>
       <w:pPr>
-        <w:pStyle w:val="Normal"/>
         <w:ind w:firstLine="720"/>
         <w:rPr>
           <w:sz w:val="20"/>
           <w:szCs w:val="20"/>
         </w:rPr>
       </w:pPr>
-      <w:r>
-        <w:rPr>
-          <w:sz w:val="20"/>
-          <w:szCs w:val="20"/>
-        </w:rPr>
-      </w:r>
-    </w:p>
-    <w:p>
-      <w:pPr>
-        <w:pStyle w:val="Normal"/>
+    </w:p>
+    <w:p>
+      <w:pPr>
         <w:numPr>
           <w:ilvl w:val="0"/>
           <w:numId w:val="2"/>
         </w:numPr>
         <w:ind w:left="284" w:hanging="284"/>
-        <w:rPr/>
       </w:pPr>
       <w:r>
         <w:rPr>
@@ -571,14 +794,20 @@
         <w:t xml:space="preserve">Delete /user </w:t>
       </w:r>
       <w:r>
-        <w:rPr/>
         <w:tab/>
-        <w:t>params: username e.g. username= user, returns: user deleted</w:t>
-      </w:r>
-    </w:p>
-    <w:p>
-      <w:pPr>
-        <w:pStyle w:val="Normal"/>
+        <w:t xml:space="preserve">params: username e.g. username= user, </w:t>
+      </w:r>
+      <w:proofErr w:type="gramStart"/>
+      <w:r>
+        <w:t>returns:</w:t>
+      </w:r>
+      <w:proofErr w:type="gramEnd"/>
+      <w:r>
+        <w:t xml:space="preserve"> user deleted</w:t>
+      </w:r>
+    </w:p>
+    <w:p>
+      <w:pPr>
         <w:ind w:firstLine="720"/>
         <w:rPr>
           <w:sz w:val="20"/>
@@ -595,166 +824,132 @@
     </w:p>
     <w:p>
       <w:pPr>
-        <w:pStyle w:val="Normal"/>
         <w:ind w:firstLine="720"/>
         <w:rPr>
           <w:sz w:val="20"/>
           <w:szCs w:val="20"/>
         </w:rPr>
       </w:pPr>
-      <w:r>
-        <w:rPr>
-          <w:sz w:val="20"/>
-          <w:szCs w:val="20"/>
-        </w:rPr>
-      </w:r>
-    </w:p>
-    <w:p>
-      <w:pPr>
-        <w:pStyle w:val="Normal"/>
+    </w:p>
+    <w:p>
+      <w:pPr>
         <w:numPr>
           <w:ilvl w:val="0"/>
           <w:numId w:val="5"/>
         </w:numPr>
         <w:ind w:left="284" w:hanging="284"/>
-        <w:rPr/>
-      </w:pPr>
-      <w:r>
-        <w:rPr>
-          <w:b/>
-        </w:rPr>
-        <w:t>Get /user/{user_id}</w:t>
+      </w:pPr>
+      <w:r>
+        <w:rPr>
+          <w:b/>
+        </w:rPr>
+        <w:t>Get /user/{</w:t>
+      </w:r>
+      <w:proofErr w:type="spellStart"/>
+      <w:r>
+        <w:rPr>
+          <w:b/>
+        </w:rPr>
+        <w:t>user_id</w:t>
+      </w:r>
+      <w:proofErr w:type="spellEnd"/>
+      <w:r>
+        <w:rPr>
+          <w:b/>
+        </w:rPr>
+        <w:t>}</w:t>
+      </w:r>
+      <w:r>
+        <w:rPr>
+          <w:b/>
+        </w:rPr>
         <w:tab/>
       </w:r>
       <w:r>
-        <w:rPr/>
-        <w:t>params: user_id e.g. user_id=2, returns: [2,”user2”]</w:t>
-      </w:r>
-    </w:p>
-    <w:p>
-      <w:pPr>
-        <w:pStyle w:val="Normal"/>
+        <w:t xml:space="preserve">params: </w:t>
+      </w:r>
+      <w:proofErr w:type="spellStart"/>
+      <w:r>
+        <w:t>user_id</w:t>
+      </w:r>
+      <w:proofErr w:type="spellEnd"/>
+      <w:r>
+        <w:t xml:space="preserve"> e.g. </w:t>
+      </w:r>
+      <w:proofErr w:type="spellStart"/>
+      <w:r>
+        <w:t>user_id</w:t>
+      </w:r>
+      <w:proofErr w:type="spellEnd"/>
+      <w:r>
+        <w:t>=2, returns: [2,”user2”]</w:t>
+      </w:r>
+    </w:p>
+    <w:p>
+      <w:pPr>
         <w:ind w:firstLine="720"/>
-        <w:rPr/>
-      </w:pPr>
-      <w:r>
-        <w:rPr>
-          <w:sz w:val="20"/>
-          <w:szCs w:val="20"/>
-        </w:rPr>
-        <w:t>Input a user_id to the end point, retrieves a username for the corresponding user_id’s activities</w:t>
-      </w:r>
-    </w:p>
-    <w:p>
-      <w:pPr>
-        <w:pStyle w:val="TextBody"/>
-        <w:ind w:hanging="0"/>
-        <w:rPr>
-          <w:rFonts w:ascii="Arial" w:hAnsi="Arial"/>
-          <w:b w:val="false"/>
-          <w:i w:val="false"/>
-          <w:caps w:val="false"/>
-          <w:smallCaps w:val="false"/>
-          <w:strike w:val="false"/>
-          <w:dstrike w:val="false"/>
-          <w:color w:val="000000"/>
-          <w:sz w:val="22"/>
-          <w:u w:val="none"/>
-          <w:effect w:val="none"/>
-        </w:rPr>
-      </w:pPr>
-      <w:bookmarkStart w:id="2" w:name="docs-internal-guid-30c8ce86-7fff-87b9-ae"/>
-      <w:bookmarkEnd w:id="2"/>
-      <w:r>
-        <w:rPr>
-          <w:rFonts w:ascii="Arial" w:hAnsi="Arial"/>
-          <w:b/>
-          <w:i w:val="false"/>
-          <w:caps w:val="false"/>
-          <w:smallCaps w:val="false"/>
-          <w:strike w:val="false"/>
-          <w:dstrike w:val="false"/>
-          <w:color w:val="000000"/>
-          <w:sz w:val="22"/>
-          <w:u w:val="none"/>
-          <w:effect w:val="none"/>
-        </w:rPr>
-        <w:t xml:space="preserve">-    /Dashboard  </w:t>
-      </w:r>
-      <w:r>
-        <w:rPr>
-          <w:rFonts w:ascii="Arial" w:hAnsi="Arial"/>
-          <w:b w:val="false"/>
-          <w:i w:val="false"/>
-          <w:caps w:val="false"/>
-          <w:smallCaps w:val="false"/>
-          <w:strike w:val="false"/>
-          <w:dstrike w:val="false"/>
-          <w:color w:val="000000"/>
-          <w:sz w:val="22"/>
-          <w:u w:val="none"/>
-          <w:effect w:val="none"/>
-        </w:rPr>
-        <w:t xml:space="preserve"> username:admin   password:admin</w:t>
-      </w:r>
-    </w:p>
-    <w:p>
-      <w:pPr>
-        <w:pStyle w:val="TextBody"/>
-        <w:bidi w:val="0"/>
-        <w:spacing w:lineRule="auto" w:line="331" w:before="240" w:after="0"/>
-        <w:rPr/>
-      </w:pPr>
-      <w:r>
-        <w:rPr>
-          <w:rFonts w:ascii="Arial" w:hAnsi="Arial"/>
-          <w:b w:val="false"/>
-          <w:i w:val="false"/>
-          <w:caps w:val="false"/>
-          <w:smallCaps w:val="false"/>
-          <w:strike w:val="false"/>
-          <w:dstrike w:val="false"/>
-          <w:color w:val="000000"/>
-          <w:sz w:val="20"/>
-          <w:u w:val="none"/>
-          <w:effect w:val="none"/>
-        </w:rPr>
-        <w:tab/>
-        <w:t xml:space="preserve">flask monitoring dashboard for Flask restful API, analyses statistics on end point usage </w:t>
-      </w:r>
-      <w:r>
-        <w:rPr>
-          <w:rFonts w:ascii="Arial" w:hAnsi="Arial"/>
-          <w:b w:val="false"/>
-          <w:i w:val="false"/>
-          <w:caps w:val="false"/>
-          <w:smallCaps w:val="false"/>
-          <w:strike w:val="false"/>
-          <w:dstrike w:val="false"/>
-          <w:color w:val="000000"/>
-          <w:sz w:val="20"/>
-          <w:u w:val="none"/>
-          <w:effect w:val="none"/>
-        </w:rPr>
-        <w:t>for admin</w:t>
+        <w:rPr>
+          <w:sz w:val="20"/>
+          <w:szCs w:val="20"/>
+        </w:rPr>
+      </w:pPr>
+      <w:r>
+        <w:rPr>
+          <w:sz w:val="20"/>
+          <w:szCs w:val="20"/>
+        </w:rPr>
+        <w:t xml:space="preserve">Input a </w:t>
+      </w:r>
+      <w:proofErr w:type="spellStart"/>
+      <w:r>
+        <w:rPr>
+          <w:sz w:val="20"/>
+          <w:szCs w:val="20"/>
+        </w:rPr>
+        <w:t>user_id</w:t>
+      </w:r>
+      <w:proofErr w:type="spellEnd"/>
+      <w:r>
+        <w:rPr>
+          <w:sz w:val="20"/>
+          <w:szCs w:val="20"/>
+        </w:rPr>
+        <w:t xml:space="preserve"> to the end point, retrieves a username for the corresponding </w:t>
+      </w:r>
+      <w:proofErr w:type="spellStart"/>
+      <w:r>
+        <w:rPr>
+          <w:sz w:val="20"/>
+          <w:szCs w:val="20"/>
+        </w:rPr>
+        <w:t>user_id’s</w:t>
+      </w:r>
+      <w:proofErr w:type="spellEnd"/>
+      <w:r>
+        <w:rPr>
+          <w:sz w:val="20"/>
+          <w:szCs w:val="20"/>
+        </w:rPr>
+        <w:t xml:space="preserve"> activities</w:t>
       </w:r>
     </w:p>
     <w:sectPr>
-      <w:type w:val="nextPage"/>
       <w:pgSz w:w="12240" w:h="15840"/>
-      <w:pgMar w:left="993" w:right="758" w:header="0" w:top="709" w:footer="0" w:bottom="709" w:gutter="0"/>
-      <w:pgNumType w:start="1" w:fmt="decimal"/>
-      <w:formProt w:val="false"/>
-      <w:textDirection w:val="lrTb"/>
-      <w:docGrid w:type="default" w:linePitch="100" w:charSpace="4096"/>
+      <w:pgMar w:top="720" w:right="720" w:bottom="720" w:left="720" w:header="720" w:footer="720" w:gutter="0"/>
+      <w:pgNumType w:start="1"/>
+      <w:cols w:space="720"/>
+      <w:docGrid w:linePitch="299"/>
     </w:sectPr>
   </w:body>
 </w:document>
 </file>
 
 <file path=word/numbering.xml><?xml version="1.0" encoding="utf-8"?>
-<w:numbering xmlns:w="http://schemas.openxmlformats.org/wordprocessingml/2006/main" xmlns:o="urn:schemas-microsoft-com:office:office" xmlns:r="http://schemas.openxmlformats.org/officeDocument/2006/relationships" xmlns:v="urn:schemas-microsoft-com:vml">
-  <w:abstractNum w:abstractNumId="1">
+<w:numbering xmlns:wpc="http://schemas.microsoft.com/office/word/2010/wordprocessingCanvas" xmlns:cx="http://schemas.microsoft.com/office/drawing/2014/chartex" xmlns:cx1="http://schemas.microsoft.com/office/drawing/2015/9/8/chartex" xmlns:cx2="http://schemas.microsoft.com/office/drawing/2015/10/21/chartex" xmlns:cx3="http://schemas.microsoft.com/office/drawing/2016/5/9/chartex" xmlns:cx4="http://schemas.microsoft.com/office/drawing/2016/5/10/chartex" xmlns:cx5="http://schemas.microsoft.com/office/drawing/2016/5/11/chartex" xmlns:cx6="http://schemas.microsoft.com/office/drawing/2016/5/12/chartex" xmlns:cx7="http://schemas.microsoft.com/office/drawing/2016/5/13/chartex" xmlns:cx8="http://schemas.microsoft.com/office/drawing/2016/5/14/chartex" xmlns:mc="http://schemas.openxmlformats.org/markup-compatibility/2006" xmlns:aink="http://schemas.microsoft.com/office/drawing/2016/ink" xmlns:am3d="http://schemas.microsoft.com/office/drawing/2017/model3d" xmlns:o="urn:schemas-microsoft-com:office:office" xmlns:r="http://schemas.openxmlformats.org/officeDocument/2006/relationships" xmlns:m="http://schemas.openxmlformats.org/officeDocument/2006/math" xmlns:v="urn:schemas-microsoft-com:vml" xmlns:wp14="http://schemas.microsoft.com/office/word/2010/wordprocessingDrawing" xmlns:wp="http://schemas.openxmlformats.org/drawingml/2006/wordprocessingDrawing" xmlns:w10="urn:schemas-microsoft-com:office:word" xmlns:w="http://schemas.openxmlformats.org/wordprocessingml/2006/main" xmlns:w14="http://schemas.microsoft.com/office/word/2010/wordml" xmlns:w15="http://schemas.microsoft.com/office/word/2012/wordml" xmlns:w16cid="http://schemas.microsoft.com/office/word/2016/wordml/cid" xmlns:w16se="http://schemas.microsoft.com/office/word/2015/wordml/symex" xmlns:wpg="http://schemas.microsoft.com/office/word/2010/wordprocessingGroup" xmlns:wpi="http://schemas.microsoft.com/office/word/2010/wordprocessingInk" xmlns:wne="http://schemas.microsoft.com/office/word/2006/wordml" xmlns:wps="http://schemas.microsoft.com/office/word/2010/wordprocessingShape" mc:Ignorable="w14 w15 w16se w16cid wp14">
+  <w:abstractNum w:abstractNumId="0" w15:restartNumberingAfterBreak="0">
+    <w:nsid w:val="02A36243"/>
+    <w:multiLevelType w:val="multilevel"/>
+    <w:tmpl w:val="CA860F14"/>
     <w:lvl w:ilvl="0">
       <w:start w:val="1"/>
       <w:numFmt w:val="bullet"/>
@@ -764,7 +959,6 @@
         <w:ind w:left="720" w:hanging="360"/>
       </w:pPr>
       <w:rPr>
-        <w:rFonts w:ascii="OpenSymbol" w:hAnsi="OpenSymbol" w:cs="OpenSymbol" w:hint="default"/>
         <w:u w:val="none"/>
       </w:rPr>
     </w:lvl>
@@ -777,7 +971,6 @@
         <w:ind w:left="1440" w:hanging="360"/>
       </w:pPr>
       <w:rPr>
-        <w:rFonts w:ascii="OpenSymbol" w:hAnsi="OpenSymbol" w:cs="OpenSymbol" w:hint="default"/>
         <w:u w:val="none"/>
       </w:rPr>
     </w:lvl>
@@ -790,7 +983,6 @@
         <w:ind w:left="2160" w:hanging="360"/>
       </w:pPr>
       <w:rPr>
-        <w:rFonts w:ascii="OpenSymbol" w:hAnsi="OpenSymbol" w:cs="OpenSymbol" w:hint="default"/>
         <w:u w:val="none"/>
       </w:rPr>
     </w:lvl>
@@ -803,7 +995,6 @@
         <w:ind w:left="2880" w:hanging="360"/>
       </w:pPr>
       <w:rPr>
-        <w:rFonts w:ascii="OpenSymbol" w:hAnsi="OpenSymbol" w:cs="OpenSymbol" w:hint="default"/>
         <w:u w:val="none"/>
       </w:rPr>
     </w:lvl>
@@ -816,7 +1007,6 @@
         <w:ind w:left="3600" w:hanging="360"/>
       </w:pPr>
       <w:rPr>
-        <w:rFonts w:ascii="OpenSymbol" w:hAnsi="OpenSymbol" w:cs="OpenSymbol" w:hint="default"/>
         <w:u w:val="none"/>
       </w:rPr>
     </w:lvl>
@@ -829,7 +1019,6 @@
         <w:ind w:left="4320" w:hanging="360"/>
       </w:pPr>
       <w:rPr>
-        <w:rFonts w:ascii="OpenSymbol" w:hAnsi="OpenSymbol" w:cs="OpenSymbol" w:hint="default"/>
         <w:u w:val="none"/>
       </w:rPr>
     </w:lvl>
@@ -842,7 +1031,6 @@
         <w:ind w:left="5040" w:hanging="360"/>
       </w:pPr>
       <w:rPr>
-        <w:rFonts w:ascii="OpenSymbol" w:hAnsi="OpenSymbol" w:cs="OpenSymbol" w:hint="default"/>
         <w:u w:val="none"/>
       </w:rPr>
     </w:lvl>
@@ -855,7 +1043,6 @@
         <w:ind w:left="5760" w:hanging="360"/>
       </w:pPr>
       <w:rPr>
-        <w:rFonts w:ascii="OpenSymbol" w:hAnsi="OpenSymbol" w:cs="OpenSymbol" w:hint="default"/>
         <w:u w:val="none"/>
       </w:rPr>
     </w:lvl>
@@ -868,12 +1055,14 @@
         <w:ind w:left="6480" w:hanging="360"/>
       </w:pPr>
       <w:rPr>
-        <w:rFonts w:ascii="OpenSymbol" w:hAnsi="OpenSymbol" w:cs="OpenSymbol" w:hint="default"/>
         <w:u w:val="none"/>
       </w:rPr>
     </w:lvl>
   </w:abstractNum>
-  <w:abstractNum w:abstractNumId="2">
+  <w:abstractNum w:abstractNumId="1" w15:restartNumberingAfterBreak="0">
+    <w:nsid w:val="03DB29E3"/>
+    <w:multiLevelType w:val="multilevel"/>
+    <w:tmpl w:val="587AA06C"/>
     <w:lvl w:ilvl="0">
       <w:start w:val="1"/>
       <w:numFmt w:val="bullet"/>
@@ -883,7 +1072,6 @@
         <w:ind w:left="720" w:hanging="360"/>
       </w:pPr>
       <w:rPr>
-        <w:rFonts w:ascii="OpenSymbol" w:hAnsi="OpenSymbol" w:cs="OpenSymbol" w:hint="default"/>
         <w:u w:val="none"/>
       </w:rPr>
     </w:lvl>
@@ -896,7 +1084,6 @@
         <w:ind w:left="1440" w:hanging="360"/>
       </w:pPr>
       <w:rPr>
-        <w:rFonts w:ascii="OpenSymbol" w:hAnsi="OpenSymbol" w:cs="OpenSymbol" w:hint="default"/>
         <w:u w:val="none"/>
       </w:rPr>
     </w:lvl>
@@ -909,7 +1096,6 @@
         <w:ind w:left="2160" w:hanging="360"/>
       </w:pPr>
       <w:rPr>
-        <w:rFonts w:ascii="OpenSymbol" w:hAnsi="OpenSymbol" w:cs="OpenSymbol" w:hint="default"/>
         <w:u w:val="none"/>
       </w:rPr>
     </w:lvl>
@@ -922,7 +1108,6 @@
         <w:ind w:left="2880" w:hanging="360"/>
       </w:pPr>
       <w:rPr>
-        <w:rFonts w:ascii="OpenSymbol" w:hAnsi="OpenSymbol" w:cs="OpenSymbol" w:hint="default"/>
         <w:u w:val="none"/>
       </w:rPr>
     </w:lvl>
@@ -935,7 +1120,6 @@
         <w:ind w:left="3600" w:hanging="360"/>
       </w:pPr>
       <w:rPr>
-        <w:rFonts w:ascii="OpenSymbol" w:hAnsi="OpenSymbol" w:cs="OpenSymbol" w:hint="default"/>
         <w:u w:val="none"/>
       </w:rPr>
     </w:lvl>
@@ -948,7 +1132,6 @@
         <w:ind w:left="4320" w:hanging="360"/>
       </w:pPr>
       <w:rPr>
-        <w:rFonts w:ascii="OpenSymbol" w:hAnsi="OpenSymbol" w:cs="OpenSymbol" w:hint="default"/>
         <w:u w:val="none"/>
       </w:rPr>
     </w:lvl>
@@ -961,7 +1144,6 @@
         <w:ind w:left="5040" w:hanging="360"/>
       </w:pPr>
       <w:rPr>
-        <w:rFonts w:ascii="OpenSymbol" w:hAnsi="OpenSymbol" w:cs="OpenSymbol" w:hint="default"/>
         <w:u w:val="none"/>
       </w:rPr>
     </w:lvl>
@@ -974,7 +1156,6 @@
         <w:ind w:left="5760" w:hanging="360"/>
       </w:pPr>
       <w:rPr>
-        <w:rFonts w:ascii="OpenSymbol" w:hAnsi="OpenSymbol" w:cs="OpenSymbol" w:hint="default"/>
         <w:u w:val="none"/>
       </w:rPr>
     </w:lvl>
@@ -987,12 +1168,14 @@
         <w:ind w:left="6480" w:hanging="360"/>
       </w:pPr>
       <w:rPr>
-        <w:rFonts w:ascii="OpenSymbol" w:hAnsi="OpenSymbol" w:cs="OpenSymbol" w:hint="default"/>
         <w:u w:val="none"/>
       </w:rPr>
     </w:lvl>
   </w:abstractNum>
-  <w:abstractNum w:abstractNumId="3">
+  <w:abstractNum w:abstractNumId="2" w15:restartNumberingAfterBreak="0">
+    <w:nsid w:val="3ED664E3"/>
+    <w:multiLevelType w:val="multilevel"/>
+    <w:tmpl w:val="3A008544"/>
     <w:lvl w:ilvl="0">
       <w:start w:val="1"/>
       <w:numFmt w:val="bullet"/>
@@ -1002,7 +1185,6 @@
         <w:ind w:left="720" w:hanging="360"/>
       </w:pPr>
       <w:rPr>
-        <w:rFonts w:ascii="OpenSymbol" w:hAnsi="OpenSymbol" w:cs="OpenSymbol" w:hint="default"/>
         <w:u w:val="none"/>
       </w:rPr>
     </w:lvl>
@@ -1015,7 +1197,6 @@
         <w:ind w:left="1440" w:hanging="360"/>
       </w:pPr>
       <w:rPr>
-        <w:rFonts w:ascii="OpenSymbol" w:hAnsi="OpenSymbol" w:cs="OpenSymbol" w:hint="default"/>
         <w:u w:val="none"/>
       </w:rPr>
     </w:lvl>
@@ -1028,7 +1209,6 @@
         <w:ind w:left="2160" w:hanging="360"/>
       </w:pPr>
       <w:rPr>
-        <w:rFonts w:ascii="OpenSymbol" w:hAnsi="OpenSymbol" w:cs="OpenSymbol" w:hint="default"/>
         <w:u w:val="none"/>
       </w:rPr>
     </w:lvl>
@@ -1041,7 +1221,6 @@
         <w:ind w:left="2880" w:hanging="360"/>
       </w:pPr>
       <w:rPr>
-        <w:rFonts w:ascii="OpenSymbol" w:hAnsi="OpenSymbol" w:cs="OpenSymbol" w:hint="default"/>
         <w:u w:val="none"/>
       </w:rPr>
     </w:lvl>
@@ -1054,7 +1233,6 @@
         <w:ind w:left="3600" w:hanging="360"/>
       </w:pPr>
       <w:rPr>
-        <w:rFonts w:ascii="OpenSymbol" w:hAnsi="OpenSymbol" w:cs="OpenSymbol" w:hint="default"/>
         <w:u w:val="none"/>
       </w:rPr>
     </w:lvl>
@@ -1067,7 +1245,6 @@
         <w:ind w:left="4320" w:hanging="360"/>
       </w:pPr>
       <w:rPr>
-        <w:rFonts w:ascii="OpenSymbol" w:hAnsi="OpenSymbol" w:cs="OpenSymbol" w:hint="default"/>
         <w:u w:val="none"/>
       </w:rPr>
     </w:lvl>
@@ -1080,7 +1257,6 @@
         <w:ind w:left="5040" w:hanging="360"/>
       </w:pPr>
       <w:rPr>
-        <w:rFonts w:ascii="OpenSymbol" w:hAnsi="OpenSymbol" w:cs="OpenSymbol" w:hint="default"/>
         <w:u w:val="none"/>
       </w:rPr>
     </w:lvl>
@@ -1093,7 +1269,6 @@
         <w:ind w:left="5760" w:hanging="360"/>
       </w:pPr>
       <w:rPr>
-        <w:rFonts w:ascii="OpenSymbol" w:hAnsi="OpenSymbol" w:cs="OpenSymbol" w:hint="default"/>
         <w:u w:val="none"/>
       </w:rPr>
     </w:lvl>
@@ -1106,12 +1281,14 @@
         <w:ind w:left="6480" w:hanging="360"/>
       </w:pPr>
       <w:rPr>
-        <w:rFonts w:ascii="OpenSymbol" w:hAnsi="OpenSymbol" w:cs="OpenSymbol" w:hint="default"/>
         <w:u w:val="none"/>
       </w:rPr>
     </w:lvl>
   </w:abstractNum>
-  <w:abstractNum w:abstractNumId="4">
+  <w:abstractNum w:abstractNumId="3" w15:restartNumberingAfterBreak="0">
+    <w:nsid w:val="41854202"/>
+    <w:multiLevelType w:val="multilevel"/>
+    <w:tmpl w:val="22E403D6"/>
     <w:lvl w:ilvl="0">
       <w:start w:val="1"/>
       <w:numFmt w:val="bullet"/>
@@ -1121,7 +1298,6 @@
         <w:ind w:left="720" w:hanging="360"/>
       </w:pPr>
       <w:rPr>
-        <w:rFonts w:ascii="OpenSymbol" w:hAnsi="OpenSymbol" w:cs="OpenSymbol" w:hint="default"/>
         <w:u w:val="none"/>
       </w:rPr>
     </w:lvl>
@@ -1134,7 +1310,6 @@
         <w:ind w:left="1440" w:hanging="360"/>
       </w:pPr>
       <w:rPr>
-        <w:rFonts w:ascii="OpenSymbol" w:hAnsi="OpenSymbol" w:cs="OpenSymbol" w:hint="default"/>
         <w:u w:val="none"/>
       </w:rPr>
     </w:lvl>
@@ -1147,7 +1322,6 @@
         <w:ind w:left="2160" w:hanging="360"/>
       </w:pPr>
       <w:rPr>
-        <w:rFonts w:ascii="OpenSymbol" w:hAnsi="OpenSymbol" w:cs="OpenSymbol" w:hint="default"/>
         <w:u w:val="none"/>
       </w:rPr>
     </w:lvl>
@@ -1160,7 +1334,6 @@
         <w:ind w:left="2880" w:hanging="360"/>
       </w:pPr>
       <w:rPr>
-        <w:rFonts w:ascii="OpenSymbol" w:hAnsi="OpenSymbol" w:cs="OpenSymbol" w:hint="default"/>
         <w:u w:val="none"/>
       </w:rPr>
     </w:lvl>
@@ -1173,7 +1346,6 @@
         <w:ind w:left="3600" w:hanging="360"/>
       </w:pPr>
       <w:rPr>
-        <w:rFonts w:ascii="OpenSymbol" w:hAnsi="OpenSymbol" w:cs="OpenSymbol" w:hint="default"/>
         <w:u w:val="none"/>
       </w:rPr>
     </w:lvl>
@@ -1186,7 +1358,6 @@
         <w:ind w:left="4320" w:hanging="360"/>
       </w:pPr>
       <w:rPr>
-        <w:rFonts w:ascii="OpenSymbol" w:hAnsi="OpenSymbol" w:cs="OpenSymbol" w:hint="default"/>
         <w:u w:val="none"/>
       </w:rPr>
     </w:lvl>
@@ -1199,7 +1370,6 @@
         <w:ind w:left="5040" w:hanging="360"/>
       </w:pPr>
       <w:rPr>
-        <w:rFonts w:ascii="OpenSymbol" w:hAnsi="OpenSymbol" w:cs="OpenSymbol" w:hint="default"/>
         <w:u w:val="none"/>
       </w:rPr>
     </w:lvl>
@@ -1212,7 +1382,6 @@
         <w:ind w:left="5760" w:hanging="360"/>
       </w:pPr>
       <w:rPr>
-        <w:rFonts w:ascii="OpenSymbol" w:hAnsi="OpenSymbol" w:cs="OpenSymbol" w:hint="default"/>
         <w:u w:val="none"/>
       </w:rPr>
     </w:lvl>
@@ -1225,12 +1394,14 @@
         <w:ind w:left="6480" w:hanging="360"/>
       </w:pPr>
       <w:rPr>
-        <w:rFonts w:ascii="OpenSymbol" w:hAnsi="OpenSymbol" w:cs="OpenSymbol" w:hint="default"/>
         <w:u w:val="none"/>
       </w:rPr>
     </w:lvl>
   </w:abstractNum>
-  <w:abstractNum w:abstractNumId="5">
+  <w:abstractNum w:abstractNumId="4" w15:restartNumberingAfterBreak="0">
+    <w:nsid w:val="556A0FE6"/>
+    <w:multiLevelType w:val="multilevel"/>
+    <w:tmpl w:val="17207D2C"/>
     <w:lvl w:ilvl="0">
       <w:start w:val="1"/>
       <w:numFmt w:val="bullet"/>
@@ -1240,7 +1411,6 @@
         <w:ind w:left="720" w:hanging="360"/>
       </w:pPr>
       <w:rPr>
-        <w:rFonts w:ascii="OpenSymbol" w:hAnsi="OpenSymbol" w:cs="OpenSymbol" w:hint="default"/>
         <w:u w:val="none"/>
       </w:rPr>
     </w:lvl>
@@ -1253,7 +1423,6 @@
         <w:ind w:left="1440" w:hanging="360"/>
       </w:pPr>
       <w:rPr>
-        <w:rFonts w:ascii="OpenSymbol" w:hAnsi="OpenSymbol" w:cs="OpenSymbol" w:hint="default"/>
         <w:u w:val="none"/>
       </w:rPr>
     </w:lvl>
@@ -1266,7 +1435,6 @@
         <w:ind w:left="2160" w:hanging="360"/>
       </w:pPr>
       <w:rPr>
-        <w:rFonts w:ascii="OpenSymbol" w:hAnsi="OpenSymbol" w:cs="OpenSymbol" w:hint="default"/>
         <w:u w:val="none"/>
       </w:rPr>
     </w:lvl>
@@ -1279,7 +1447,6 @@
         <w:ind w:left="2880" w:hanging="360"/>
       </w:pPr>
       <w:rPr>
-        <w:rFonts w:ascii="OpenSymbol" w:hAnsi="OpenSymbol" w:cs="OpenSymbol" w:hint="default"/>
         <w:u w:val="none"/>
       </w:rPr>
     </w:lvl>
@@ -1292,7 +1459,6 @@
         <w:ind w:left="3600" w:hanging="360"/>
       </w:pPr>
       <w:rPr>
-        <w:rFonts w:ascii="OpenSymbol" w:hAnsi="OpenSymbol" w:cs="OpenSymbol" w:hint="default"/>
         <w:u w:val="none"/>
       </w:rPr>
     </w:lvl>
@@ -1305,7 +1471,6 @@
         <w:ind w:left="4320" w:hanging="360"/>
       </w:pPr>
       <w:rPr>
-        <w:rFonts w:ascii="OpenSymbol" w:hAnsi="OpenSymbol" w:cs="OpenSymbol" w:hint="default"/>
         <w:u w:val="none"/>
       </w:rPr>
     </w:lvl>
@@ -1318,7 +1483,6 @@
         <w:ind w:left="5040" w:hanging="360"/>
       </w:pPr>
       <w:rPr>
-        <w:rFonts w:ascii="OpenSymbol" w:hAnsi="OpenSymbol" w:cs="OpenSymbol" w:hint="default"/>
         <w:u w:val="none"/>
       </w:rPr>
     </w:lvl>
@@ -1331,7 +1495,6 @@
         <w:ind w:left="5760" w:hanging="360"/>
       </w:pPr>
       <w:rPr>
-        <w:rFonts w:ascii="OpenSymbol" w:hAnsi="OpenSymbol" w:cs="OpenSymbol" w:hint="default"/>
         <w:u w:val="none"/>
       </w:rPr>
     </w:lvl>
@@ -1344,12 +1507,14 @@
         <w:ind w:left="6480" w:hanging="360"/>
       </w:pPr>
       <w:rPr>
-        <w:rFonts w:ascii="OpenSymbol" w:hAnsi="OpenSymbol" w:cs="OpenSymbol" w:hint="default"/>
         <w:u w:val="none"/>
       </w:rPr>
     </w:lvl>
   </w:abstractNum>
-  <w:abstractNum w:abstractNumId="6">
+  <w:abstractNum w:abstractNumId="5" w15:restartNumberingAfterBreak="0">
+    <w:nsid w:val="783C740C"/>
+    <w:multiLevelType w:val="multilevel"/>
+    <w:tmpl w:val="6E54F06C"/>
     <w:lvl w:ilvl="0">
       <w:start w:val="1"/>
       <w:numFmt w:val="bullet"/>
@@ -1359,9 +1524,7 @@
         <w:ind w:left="720" w:hanging="360"/>
       </w:pPr>
       <w:rPr>
-        <w:rFonts w:ascii="OpenSymbol" w:hAnsi="OpenSymbol" w:cs="OpenSymbol" w:hint="default"/>
-        <w:u w:val="none"/>
-        <w:b/>
+        <w:u w:val="none"/>
       </w:rPr>
     </w:lvl>
     <w:lvl w:ilvl="1">
@@ -1373,7 +1536,6 @@
         <w:ind w:left="1440" w:hanging="360"/>
       </w:pPr>
       <w:rPr>
-        <w:rFonts w:ascii="OpenSymbol" w:hAnsi="OpenSymbol" w:cs="OpenSymbol" w:hint="default"/>
         <w:u w:val="none"/>
       </w:rPr>
     </w:lvl>
@@ -1386,7 +1548,6 @@
         <w:ind w:left="2160" w:hanging="360"/>
       </w:pPr>
       <w:rPr>
-        <w:rFonts w:ascii="OpenSymbol" w:hAnsi="OpenSymbol" w:cs="OpenSymbol" w:hint="default"/>
         <w:u w:val="none"/>
       </w:rPr>
     </w:lvl>
@@ -1399,7 +1560,6 @@
         <w:ind w:left="2880" w:hanging="360"/>
       </w:pPr>
       <w:rPr>
-        <w:rFonts w:ascii="OpenSymbol" w:hAnsi="OpenSymbol" w:cs="OpenSymbol" w:hint="default"/>
         <w:u w:val="none"/>
       </w:rPr>
     </w:lvl>
@@ -1412,7 +1572,6 @@
         <w:ind w:left="3600" w:hanging="360"/>
       </w:pPr>
       <w:rPr>
-        <w:rFonts w:ascii="OpenSymbol" w:hAnsi="OpenSymbol" w:cs="OpenSymbol" w:hint="default"/>
         <w:u w:val="none"/>
       </w:rPr>
     </w:lvl>
@@ -1425,7 +1584,6 @@
         <w:ind w:left="4320" w:hanging="360"/>
       </w:pPr>
       <w:rPr>
-        <w:rFonts w:ascii="OpenSymbol" w:hAnsi="OpenSymbol" w:cs="OpenSymbol" w:hint="default"/>
         <w:u w:val="none"/>
       </w:rPr>
     </w:lvl>
@@ -1438,7 +1596,6 @@
         <w:ind w:left="5040" w:hanging="360"/>
       </w:pPr>
       <w:rPr>
-        <w:rFonts w:ascii="OpenSymbol" w:hAnsi="OpenSymbol" w:cs="OpenSymbol" w:hint="default"/>
         <w:u w:val="none"/>
       </w:rPr>
     </w:lvl>
@@ -1451,7 +1608,6 @@
         <w:ind w:left="5760" w:hanging="360"/>
       </w:pPr>
       <w:rPr>
-        <w:rFonts w:ascii="OpenSymbol" w:hAnsi="OpenSymbol" w:cs="OpenSymbol" w:hint="default"/>
         <w:u w:val="none"/>
       </w:rPr>
     </w:lvl>
@@ -1464,153 +1620,59 @@
         <w:ind w:left="6480" w:hanging="360"/>
       </w:pPr>
       <w:rPr>
-        <w:rFonts w:ascii="OpenSymbol" w:hAnsi="OpenSymbol" w:cs="OpenSymbol" w:hint="default"/>
-        <w:u w:val="none"/>
-      </w:rPr>
-    </w:lvl>
-  </w:abstractNum>
-  <w:abstractNum w:abstractNumId="7">
-    <w:lvl w:ilvl="0">
-      <w:start w:val="1"/>
-      <w:numFmt w:val="none"/>
-      <w:suff w:val="nothing"/>
-      <w:lvlText w:val=""/>
-      <w:lvlJc w:val="left"/>
-      <w:pPr>
-        <w:ind w:left="0" w:hanging="0"/>
-      </w:pPr>
-    </w:lvl>
-    <w:lvl w:ilvl="1">
-      <w:start w:val="1"/>
-      <w:numFmt w:val="none"/>
-      <w:suff w:val="nothing"/>
-      <w:lvlText w:val=""/>
-      <w:lvlJc w:val="left"/>
-      <w:pPr>
-        <w:ind w:left="0" w:hanging="0"/>
-      </w:pPr>
-    </w:lvl>
-    <w:lvl w:ilvl="2">
-      <w:start w:val="1"/>
-      <w:numFmt w:val="none"/>
-      <w:suff w:val="nothing"/>
-      <w:lvlText w:val=""/>
-      <w:lvlJc w:val="left"/>
-      <w:pPr>
-        <w:ind w:left="0" w:hanging="0"/>
-      </w:pPr>
-    </w:lvl>
-    <w:lvl w:ilvl="3">
-      <w:start w:val="1"/>
-      <w:numFmt w:val="none"/>
-      <w:suff w:val="nothing"/>
-      <w:lvlText w:val=""/>
-      <w:lvlJc w:val="left"/>
-      <w:pPr>
-        <w:ind w:left="0" w:hanging="0"/>
-      </w:pPr>
-    </w:lvl>
-    <w:lvl w:ilvl="4">
-      <w:start w:val="1"/>
-      <w:numFmt w:val="none"/>
-      <w:suff w:val="nothing"/>
-      <w:lvlText w:val=""/>
-      <w:lvlJc w:val="left"/>
-      <w:pPr>
-        <w:ind w:left="0" w:hanging="0"/>
-      </w:pPr>
-    </w:lvl>
-    <w:lvl w:ilvl="5">
-      <w:start w:val="1"/>
-      <w:numFmt w:val="none"/>
-      <w:suff w:val="nothing"/>
-      <w:lvlText w:val=""/>
-      <w:lvlJc w:val="left"/>
-      <w:pPr>
-        <w:ind w:left="0" w:hanging="0"/>
-      </w:pPr>
-    </w:lvl>
-    <w:lvl w:ilvl="6">
-      <w:start w:val="1"/>
-      <w:numFmt w:val="none"/>
-      <w:suff w:val="nothing"/>
-      <w:lvlText w:val=""/>
-      <w:lvlJc w:val="left"/>
-      <w:pPr>
-        <w:ind w:left="0" w:hanging="0"/>
-      </w:pPr>
-    </w:lvl>
-    <w:lvl w:ilvl="7">
-      <w:start w:val="1"/>
-      <w:numFmt w:val="none"/>
-      <w:suff w:val="nothing"/>
-      <w:lvlText w:val=""/>
-      <w:lvlJc w:val="left"/>
-      <w:pPr>
-        <w:ind w:left="0" w:hanging="0"/>
-      </w:pPr>
-    </w:lvl>
-    <w:lvl w:ilvl="8">
-      <w:start w:val="1"/>
-      <w:numFmt w:val="none"/>
-      <w:suff w:val="nothing"/>
-      <w:lvlText w:val=""/>
-      <w:lvlJc w:val="left"/>
-      <w:pPr>
-        <w:ind w:left="0" w:hanging="0"/>
-      </w:pPr>
+        <w:u w:val="none"/>
+      </w:rPr>
     </w:lvl>
   </w:abstractNum>
   <w:num w:numId="1">
-    <w:abstractNumId w:val="1"/>
+    <w:abstractNumId w:val="4"/>
   </w:num>
   <w:num w:numId="2">
+    <w:abstractNumId w:val="3"/>
+  </w:num>
+  <w:num w:numId="3">
     <w:abstractNumId w:val="2"/>
   </w:num>
-  <w:num w:numId="3">
-    <w:abstractNumId w:val="3"/>
-  </w:num>
   <w:num w:numId="4">
-    <w:abstractNumId w:val="4"/>
+    <w:abstractNumId w:val="1"/>
   </w:num>
   <w:num w:numId="5">
     <w:abstractNumId w:val="5"/>
   </w:num>
   <w:num w:numId="6">
-    <w:abstractNumId w:val="6"/>
-  </w:num>
-  <w:num w:numId="7">
-    <w:abstractNumId w:val="7"/>
+    <w:abstractNumId w:val="0"/>
   </w:num>
 </w:numbering>
 </file>
 
 <file path=word/styles.xml><?xml version="1.0" encoding="utf-8"?>
-<w:styles xmlns:w="http://schemas.openxmlformats.org/wordprocessingml/2006/main" xmlns:w14="http://schemas.microsoft.com/office/word/2010/wordml" xmlns:mc="http://schemas.openxmlformats.org/markup-compatibility/2006" mc:Ignorable="w14">
+<w:styles xmlns:mc="http://schemas.openxmlformats.org/markup-compatibility/2006" xmlns:r="http://schemas.openxmlformats.org/officeDocument/2006/relationships" xmlns:w="http://schemas.openxmlformats.org/wordprocessingml/2006/main" xmlns:w14="http://schemas.microsoft.com/office/word/2010/wordml" xmlns:w15="http://schemas.microsoft.com/office/word/2012/wordml" xmlns:w16cid="http://schemas.microsoft.com/office/word/2016/wordml/cid" xmlns:w16se="http://schemas.microsoft.com/office/word/2015/wordml/symex" mc:Ignorable="w14 w15 w16se w16cid">
   <w:docDefaults>
     <w:rPrDefault>
       <w:rPr>
-        <w:rFonts w:ascii="Arial" w:hAnsi="Arial" w:eastAsia="Arial" w:cs="Arial"/>
+        <w:rFonts w:ascii="Arial" w:eastAsia="Arial" w:hAnsi="Arial" w:cs="Arial"/>
         <w:sz w:val="22"/>
         <w:szCs w:val="22"/>
         <w:lang w:val="en" w:eastAsia="en-AU" w:bidi="ml-IN"/>
       </w:rPr>
     </w:rPrDefault>
     <w:pPrDefault>
-      <w:pPr/>
+      <w:pPr>
+        <w:spacing w:line="276" w:lineRule="auto"/>
+      </w:pPr>
     </w:pPrDefault>
   </w:docDefaults>
   <w:latentStyles w:defLockedState="0" w:defUIPriority="99" w:defSemiHidden="0" w:defUnhideWhenUsed="0" w:defQFormat="0" w:count="376">
     <w:lsdException w:name="Normal" w:uiPriority="0" w:qFormat="1"/>
     <w:lsdException w:name="heading 1" w:uiPriority="9" w:qFormat="1"/>
-    <w:lsdException w:name="heading 2" w:uiPriority="9" w:semiHidden="1" w:unhideWhenUsed="1" w:qFormat="1"/>
-    <w:lsdException w:name="heading 3" w:uiPriority="9" w:semiHidden="1" w:unhideWhenUsed="1" w:qFormat="1"/>
-    <w:lsdException w:name="heading 4" w:uiPriority="9" w:semiHidden="1" w:unhideWhenUsed="1" w:qFormat="1"/>
-    <w:lsdException w:name="heading 5" w:uiPriority="9" w:semiHidden="1" w:unhideWhenUsed="1" w:qFormat="1"/>
-    <w:lsdException w:name="heading 6" w:uiPriority="9" w:semiHidden="1" w:unhideWhenUsed="1" w:qFormat="1"/>
-    <w:lsdException w:name="heading 7" w:uiPriority="9" w:semiHidden="1" w:unhideWhenUsed="1" w:qFormat="1"/>
-    <w:lsdException w:name="heading 8" w:uiPriority="9" w:semiHidden="1" w:unhideWhenUsed="1" w:qFormat="1"/>
-    <w:lsdException w:name="heading 9" w:uiPriority="9" w:semiHidden="1" w:unhideWhenUsed="1" w:qFormat="1"/>
+    <w:lsdException w:name="heading 2" w:semiHidden="1" w:uiPriority="9" w:unhideWhenUsed="1" w:qFormat="1"/>
+    <w:lsdException w:name="heading 3" w:semiHidden="1" w:uiPriority="9" w:unhideWhenUsed="1" w:qFormat="1"/>
+    <w:lsdException w:name="heading 4" w:semiHidden="1" w:uiPriority="9" w:unhideWhenUsed="1" w:qFormat="1"/>
+    <w:lsdException w:name="heading 5" w:semiHidden="1" w:uiPriority="9" w:unhideWhenUsed="1" w:qFormat="1"/>
+    <w:lsdException w:name="heading 6" w:semiHidden="1" w:uiPriority="9" w:unhideWhenUsed="1" w:qFormat="1"/>
+    <w:lsdException w:name="heading 7" w:semiHidden="1" w:uiPriority="9" w:unhideWhenUsed="1" w:qFormat="1"/>
+    <w:lsdException w:name="heading 8" w:semiHidden="1" w:uiPriority="9" w:unhideWhenUsed="1" w:qFormat="1"/>
+    <w:lsdException w:name="heading 9" w:semiHidden="1" w:uiPriority="9" w:unhideWhenUsed="1" w:qFormat="1"/>
     <w:lsdException w:name="index 1" w:semiHidden="1" w:unhideWhenUsed="1"/>
     <w:lsdException w:name="index 2" w:semiHidden="1" w:unhideWhenUsed="1"/>
     <w:lsdException w:name="index 3" w:semiHidden="1" w:unhideWhenUsed="1"/>
@@ -1620,22 +1682,22 @@
     <w:lsdException w:name="index 7" w:semiHidden="1" w:unhideWhenUsed="1"/>
     <w:lsdException w:name="index 8" w:semiHidden="1" w:unhideWhenUsed="1"/>
     <w:lsdException w:name="index 9" w:semiHidden="1" w:unhideWhenUsed="1"/>
-    <w:lsdException w:name="toc 1" w:uiPriority="39" w:semiHidden="1" w:unhideWhenUsed="1"/>
-    <w:lsdException w:name="toc 2" w:uiPriority="39" w:semiHidden="1" w:unhideWhenUsed="1"/>
-    <w:lsdException w:name="toc 3" w:uiPriority="39" w:semiHidden="1" w:unhideWhenUsed="1"/>
-    <w:lsdException w:name="toc 4" w:uiPriority="39" w:semiHidden="1" w:unhideWhenUsed="1"/>
-    <w:lsdException w:name="toc 5" w:uiPriority="39" w:semiHidden="1" w:unhideWhenUsed="1"/>
-    <w:lsdException w:name="toc 6" w:uiPriority="39" w:semiHidden="1" w:unhideWhenUsed="1"/>
-    <w:lsdException w:name="toc 7" w:uiPriority="39" w:semiHidden="1" w:unhideWhenUsed="1"/>
-    <w:lsdException w:name="toc 8" w:uiPriority="39" w:semiHidden="1" w:unhideWhenUsed="1"/>
-    <w:lsdException w:name="toc 9" w:uiPriority="39" w:semiHidden="1" w:unhideWhenUsed="1"/>
+    <w:lsdException w:name="toc 1" w:semiHidden="1" w:uiPriority="39" w:unhideWhenUsed="1"/>
+    <w:lsdException w:name="toc 2" w:semiHidden="1" w:uiPriority="39" w:unhideWhenUsed="1"/>
+    <w:lsdException w:name="toc 3" w:semiHidden="1" w:uiPriority="39" w:unhideWhenUsed="1"/>
+    <w:lsdException w:name="toc 4" w:semiHidden="1" w:uiPriority="39" w:unhideWhenUsed="1"/>
+    <w:lsdException w:name="toc 5" w:semiHidden="1" w:uiPriority="39" w:unhideWhenUsed="1"/>
+    <w:lsdException w:name="toc 6" w:semiHidden="1" w:uiPriority="39" w:unhideWhenUsed="1"/>
+    <w:lsdException w:name="toc 7" w:semiHidden="1" w:uiPriority="39" w:unhideWhenUsed="1"/>
+    <w:lsdException w:name="toc 8" w:semiHidden="1" w:uiPriority="39" w:unhideWhenUsed="1"/>
+    <w:lsdException w:name="toc 9" w:semiHidden="1" w:uiPriority="39" w:unhideWhenUsed="1"/>
     <w:lsdException w:name="Normal Indent" w:semiHidden="1" w:unhideWhenUsed="1"/>
     <w:lsdException w:name="footnote text" w:semiHidden="1" w:unhideWhenUsed="1"/>
     <w:lsdException w:name="annotation text" w:semiHidden="1" w:unhideWhenUsed="1"/>
     <w:lsdException w:name="header" w:semiHidden="1" w:unhideWhenUsed="1"/>
     <w:lsdException w:name="footer" w:semiHidden="1" w:unhideWhenUsed="1"/>
     <w:lsdException w:name="index heading" w:semiHidden="1" w:unhideWhenUsed="1"/>
-    <w:lsdException w:name="caption" w:uiPriority="35" w:semiHidden="1" w:unhideWhenUsed="1" w:qFormat="1"/>
+    <w:lsdException w:name="caption" w:semiHidden="1" w:uiPriority="35" w:unhideWhenUsed="1" w:qFormat="1"/>
     <w:lsdException w:name="table of figures" w:semiHidden="1" w:unhideWhenUsed="1"/>
     <w:lsdException w:name="envelope address" w:semiHidden="1" w:unhideWhenUsed="1"/>
     <w:lsdException w:name="envelope return" w:semiHidden="1" w:unhideWhenUsed="1"/>
@@ -1666,7 +1728,7 @@
     <w:lsdException w:name="Title" w:uiPriority="10" w:qFormat="1"/>
     <w:lsdException w:name="Closing" w:semiHidden="1" w:unhideWhenUsed="1"/>
     <w:lsdException w:name="Signature" w:semiHidden="1" w:unhideWhenUsed="1"/>
-    <w:lsdException w:name="Default Paragraph Font" w:uiPriority="1" w:semiHidden="1" w:unhideWhenUsed="1"/>
+    <w:lsdException w:name="Default Paragraph Font" w:semiHidden="1" w:uiPriority="1" w:unhideWhenUsed="1"/>
     <w:lsdException w:name="Body Text" w:semiHidden="1" w:unhideWhenUsed="1"/>
     <w:lsdException w:name="Body Text Indent" w:semiHidden="1" w:unhideWhenUsed="1"/>
     <w:lsdException w:name="List Continue" w:semiHidden="1" w:unhideWhenUsed="1"/>
@@ -1866,8 +1928,8 @@
     <w:lsdException w:name="Subtle Reference" w:uiPriority="31" w:qFormat="1"/>
     <w:lsdException w:name="Intense Reference" w:uiPriority="32" w:qFormat="1"/>
     <w:lsdException w:name="Book Title" w:uiPriority="33" w:qFormat="1"/>
-    <w:lsdException w:name="Bibliography" w:uiPriority="37" w:semiHidden="1" w:unhideWhenUsed="1"/>
-    <w:lsdException w:name="TOC Heading" w:uiPriority="39" w:semiHidden="1" w:unhideWhenUsed="1" w:qFormat="1"/>
+    <w:lsdException w:name="Bibliography" w:semiHidden="1" w:uiPriority="37" w:unhideWhenUsed="1"/>
+    <w:lsdException w:name="TOC Heading" w:semiHidden="1" w:uiPriority="39" w:unhideWhenUsed="1" w:qFormat="1"/>
     <w:lsdException w:name="Plain Table 1" w:uiPriority="41"/>
     <w:lsdException w:name="Plain Table 2" w:uiPriority="42"/>
     <w:lsdException w:name="Plain Table 3" w:uiPriority="43"/>
@@ -1978,32 +2040,18 @@
     <w:lsdException w:name="Unresolved Mention" w:semiHidden="1" w:unhideWhenUsed="1"/>
     <w:lsdException w:name="Smart Link" w:semiHidden="1" w:unhideWhenUsed="1"/>
   </w:latentStyles>
-  <w:style w:type="paragraph" w:styleId="Normal" w:default="1">
+  <w:style w:type="paragraph" w:default="1" w:styleId="Normal">
     <w:name w:val="Normal"/>
     <w:qFormat/>
-    <w:pPr>
-      <w:widowControl/>
-      <w:bidi w:val="0"/>
-      <w:spacing w:lineRule="auto" w:line="276"/>
-      <w:jc w:val="left"/>
-    </w:pPr>
-    <w:rPr>
-      <w:rFonts w:ascii="Arial" w:hAnsi="Arial" w:eastAsia="Arial" w:cs="Arial"/>
-      <w:color w:val="auto"/>
-      <w:kern w:val="0"/>
-      <w:sz w:val="22"/>
-      <w:szCs w:val="22"/>
-      <w:lang w:val="en" w:eastAsia="en-AU" w:bidi="ml-IN"/>
-    </w:rPr>
   </w:style>
   <w:style w:type="paragraph" w:styleId="Heading1">
-    <w:name w:val="Heading 1"/>
+    <w:name w:val="heading 1"/>
     <w:basedOn w:val="Normal"/>
     <w:next w:val="Normal"/>
     <w:uiPriority w:val="9"/>
     <w:qFormat/>
     <w:pPr>
-      <w:keepNext w:val="true"/>
+      <w:keepNext/>
       <w:keepLines/>
       <w:spacing w:before="400" w:after="120"/>
       <w:outlineLvl w:val="0"/>
@@ -2014,14 +2062,14 @@
     </w:rPr>
   </w:style>
   <w:style w:type="paragraph" w:styleId="Heading2">
-    <w:name w:val="Heading 2"/>
+    <w:name w:val="heading 2"/>
     <w:basedOn w:val="Normal"/>
     <w:next w:val="Normal"/>
     <w:uiPriority w:val="9"/>
     <w:unhideWhenUsed/>
     <w:qFormat/>
     <w:pPr>
-      <w:keepNext w:val="true"/>
+      <w:keepNext/>
       <w:keepLines/>
       <w:spacing w:before="360" w:after="120"/>
       <w:outlineLvl w:val="1"/>
@@ -2032,7 +2080,7 @@
     </w:rPr>
   </w:style>
   <w:style w:type="paragraph" w:styleId="Heading3">
-    <w:name w:val="Heading 3"/>
+    <w:name w:val="heading 3"/>
     <w:basedOn w:val="Normal"/>
     <w:next w:val="Normal"/>
     <w:uiPriority w:val="9"/>
@@ -2040,7 +2088,7 @@
     <w:unhideWhenUsed/>
     <w:qFormat/>
     <w:pPr>
-      <w:keepNext w:val="true"/>
+      <w:keepNext/>
       <w:keepLines/>
       <w:spacing w:before="320" w:after="80"/>
       <w:outlineLvl w:val="2"/>
@@ -2052,7 +2100,7 @@
     </w:rPr>
   </w:style>
   <w:style w:type="paragraph" w:styleId="Heading4">
-    <w:name w:val="Heading 4"/>
+    <w:name w:val="heading 4"/>
     <w:basedOn w:val="Normal"/>
     <w:next w:val="Normal"/>
     <w:uiPriority w:val="9"/>
@@ -2060,7 +2108,7 @@
     <w:unhideWhenUsed/>
     <w:qFormat/>
     <w:pPr>
-      <w:keepNext w:val="true"/>
+      <w:keepNext/>
       <w:keepLines/>
       <w:spacing w:before="280" w:after="80"/>
       <w:outlineLvl w:val="3"/>
@@ -2072,7 +2120,7 @@
     </w:rPr>
   </w:style>
   <w:style w:type="paragraph" w:styleId="Heading5">
-    <w:name w:val="Heading 5"/>
+    <w:name w:val="heading 5"/>
     <w:basedOn w:val="Normal"/>
     <w:next w:val="Normal"/>
     <w:uiPriority w:val="9"/>
@@ -2080,7 +2128,7 @@
     <w:unhideWhenUsed/>
     <w:qFormat/>
     <w:pPr>
-      <w:keepNext w:val="true"/>
+      <w:keepNext/>
       <w:keepLines/>
       <w:spacing w:before="240" w:after="80"/>
       <w:outlineLvl w:val="4"/>
@@ -2090,7 +2138,7 @@
     </w:rPr>
   </w:style>
   <w:style w:type="paragraph" w:styleId="Heading6">
-    <w:name w:val="Heading 6"/>
+    <w:name w:val="heading 6"/>
     <w:basedOn w:val="Normal"/>
     <w:next w:val="Normal"/>
     <w:uiPriority w:val="9"/>
@@ -2098,7 +2146,7 @@
     <w:unhideWhenUsed/>
     <w:qFormat/>
     <w:pPr>
-      <w:keepNext w:val="true"/>
+      <w:keepNext/>
       <w:keepLines/>
       <w:spacing w:before="240" w:after="80"/>
       <w:outlineLvl w:val="5"/>
@@ -2108,497 +2156,11 @@
       <w:color w:val="666666"/>
     </w:rPr>
   </w:style>
-  <w:style w:type="character" w:styleId="DefaultParagraphFont" w:default="1">
+  <w:style w:type="character" w:default="1" w:styleId="DefaultParagraphFont">
     <w:name w:val="Default Paragraph Font"/>
     <w:uiPriority w:val="1"/>
     <w:semiHidden/>
     <w:unhideWhenUsed/>
-    <w:qFormat/>
-    <w:rPr/>
-  </w:style>
-  <w:style w:type="character" w:styleId="ListLabel1">
-    <w:name w:val="ListLabel 1"/>
-    <w:qFormat/>
-    <w:rPr>
-      <w:u w:val="none"/>
-    </w:rPr>
-  </w:style>
-  <w:style w:type="character" w:styleId="ListLabel2">
-    <w:name w:val="ListLabel 2"/>
-    <w:qFormat/>
-    <w:rPr>
-      <w:u w:val="none"/>
-    </w:rPr>
-  </w:style>
-  <w:style w:type="character" w:styleId="ListLabel3">
-    <w:name w:val="ListLabel 3"/>
-    <w:qFormat/>
-    <w:rPr>
-      <w:u w:val="none"/>
-    </w:rPr>
-  </w:style>
-  <w:style w:type="character" w:styleId="ListLabel4">
-    <w:name w:val="ListLabel 4"/>
-    <w:qFormat/>
-    <w:rPr>
-      <w:u w:val="none"/>
-    </w:rPr>
-  </w:style>
-  <w:style w:type="character" w:styleId="ListLabel5">
-    <w:name w:val="ListLabel 5"/>
-    <w:qFormat/>
-    <w:rPr>
-      <w:u w:val="none"/>
-    </w:rPr>
-  </w:style>
-  <w:style w:type="character" w:styleId="ListLabel6">
-    <w:name w:val="ListLabel 6"/>
-    <w:qFormat/>
-    <w:rPr>
-      <w:u w:val="none"/>
-    </w:rPr>
-  </w:style>
-  <w:style w:type="character" w:styleId="ListLabel7">
-    <w:name w:val="ListLabel 7"/>
-    <w:qFormat/>
-    <w:rPr>
-      <w:u w:val="none"/>
-    </w:rPr>
-  </w:style>
-  <w:style w:type="character" w:styleId="ListLabel8">
-    <w:name w:val="ListLabel 8"/>
-    <w:qFormat/>
-    <w:rPr>
-      <w:u w:val="none"/>
-    </w:rPr>
-  </w:style>
-  <w:style w:type="character" w:styleId="ListLabel9">
-    <w:name w:val="ListLabel 9"/>
-    <w:qFormat/>
-    <w:rPr>
-      <w:u w:val="none"/>
-    </w:rPr>
-  </w:style>
-  <w:style w:type="character" w:styleId="ListLabel10">
-    <w:name w:val="ListLabel 10"/>
-    <w:qFormat/>
-    <w:rPr>
-      <w:u w:val="none"/>
-    </w:rPr>
-  </w:style>
-  <w:style w:type="character" w:styleId="ListLabel11">
-    <w:name w:val="ListLabel 11"/>
-    <w:qFormat/>
-    <w:rPr>
-      <w:u w:val="none"/>
-    </w:rPr>
-  </w:style>
-  <w:style w:type="character" w:styleId="ListLabel12">
-    <w:name w:val="ListLabel 12"/>
-    <w:qFormat/>
-    <w:rPr>
-      <w:u w:val="none"/>
-    </w:rPr>
-  </w:style>
-  <w:style w:type="character" w:styleId="ListLabel13">
-    <w:name w:val="ListLabel 13"/>
-    <w:qFormat/>
-    <w:rPr>
-      <w:u w:val="none"/>
-    </w:rPr>
-  </w:style>
-  <w:style w:type="character" w:styleId="ListLabel14">
-    <w:name w:val="ListLabel 14"/>
-    <w:qFormat/>
-    <w:rPr>
-      <w:u w:val="none"/>
-    </w:rPr>
-  </w:style>
-  <w:style w:type="character" w:styleId="ListLabel15">
-    <w:name w:val="ListLabel 15"/>
-    <w:qFormat/>
-    <w:rPr>
-      <w:u w:val="none"/>
-    </w:rPr>
-  </w:style>
-  <w:style w:type="character" w:styleId="ListLabel16">
-    <w:name w:val="ListLabel 16"/>
-    <w:qFormat/>
-    <w:rPr>
-      <w:u w:val="none"/>
-    </w:rPr>
-  </w:style>
-  <w:style w:type="character" w:styleId="ListLabel17">
-    <w:name w:val="ListLabel 17"/>
-    <w:qFormat/>
-    <w:rPr>
-      <w:u w:val="none"/>
-    </w:rPr>
-  </w:style>
-  <w:style w:type="character" w:styleId="ListLabel18">
-    <w:name w:val="ListLabel 18"/>
-    <w:qFormat/>
-    <w:rPr>
-      <w:u w:val="none"/>
-    </w:rPr>
-  </w:style>
-  <w:style w:type="character" w:styleId="ListLabel19">
-    <w:name w:val="ListLabel 19"/>
-    <w:qFormat/>
-    <w:rPr>
-      <w:u w:val="none"/>
-    </w:rPr>
-  </w:style>
-  <w:style w:type="character" w:styleId="ListLabel20">
-    <w:name w:val="ListLabel 20"/>
-    <w:qFormat/>
-    <w:rPr>
-      <w:u w:val="none"/>
-    </w:rPr>
-  </w:style>
-  <w:style w:type="character" w:styleId="ListLabel21">
-    <w:name w:val="ListLabel 21"/>
-    <w:qFormat/>
-    <w:rPr>
-      <w:u w:val="none"/>
-    </w:rPr>
-  </w:style>
-  <w:style w:type="character" w:styleId="ListLabel22">
-    <w:name w:val="ListLabel 22"/>
-    <w:qFormat/>
-    <w:rPr>
-      <w:u w:val="none"/>
-    </w:rPr>
-  </w:style>
-  <w:style w:type="character" w:styleId="ListLabel23">
-    <w:name w:val="ListLabel 23"/>
-    <w:qFormat/>
-    <w:rPr>
-      <w:u w:val="none"/>
-    </w:rPr>
-  </w:style>
-  <w:style w:type="character" w:styleId="ListLabel24">
-    <w:name w:val="ListLabel 24"/>
-    <w:qFormat/>
-    <w:rPr>
-      <w:u w:val="none"/>
-    </w:rPr>
-  </w:style>
-  <w:style w:type="character" w:styleId="ListLabel25">
-    <w:name w:val="ListLabel 25"/>
-    <w:qFormat/>
-    <w:rPr>
-      <w:u w:val="none"/>
-    </w:rPr>
-  </w:style>
-  <w:style w:type="character" w:styleId="ListLabel26">
-    <w:name w:val="ListLabel 26"/>
-    <w:qFormat/>
-    <w:rPr>
-      <w:u w:val="none"/>
-    </w:rPr>
-  </w:style>
-  <w:style w:type="character" w:styleId="ListLabel27">
-    <w:name w:val="ListLabel 27"/>
-    <w:qFormat/>
-    <w:rPr>
-      <w:u w:val="none"/>
-    </w:rPr>
-  </w:style>
-  <w:style w:type="character" w:styleId="ListLabel28">
-    <w:name w:val="ListLabel 28"/>
-    <w:qFormat/>
-    <w:rPr>
-      <w:u w:val="none"/>
-    </w:rPr>
-  </w:style>
-  <w:style w:type="character" w:styleId="ListLabel29">
-    <w:name w:val="ListLabel 29"/>
-    <w:qFormat/>
-    <w:rPr>
-      <w:u w:val="none"/>
-    </w:rPr>
-  </w:style>
-  <w:style w:type="character" w:styleId="ListLabel30">
-    <w:name w:val="ListLabel 30"/>
-    <w:qFormat/>
-    <w:rPr>
-      <w:u w:val="none"/>
-    </w:rPr>
-  </w:style>
-  <w:style w:type="character" w:styleId="ListLabel31">
-    <w:name w:val="ListLabel 31"/>
-    <w:qFormat/>
-    <w:rPr>
-      <w:u w:val="none"/>
-    </w:rPr>
-  </w:style>
-  <w:style w:type="character" w:styleId="ListLabel32">
-    <w:name w:val="ListLabel 32"/>
-    <w:qFormat/>
-    <w:rPr>
-      <w:u w:val="none"/>
-    </w:rPr>
-  </w:style>
-  <w:style w:type="character" w:styleId="ListLabel33">
-    <w:name w:val="ListLabel 33"/>
-    <w:qFormat/>
-    <w:rPr>
-      <w:u w:val="none"/>
-    </w:rPr>
-  </w:style>
-  <w:style w:type="character" w:styleId="ListLabel34">
-    <w:name w:val="ListLabel 34"/>
-    <w:qFormat/>
-    <w:rPr>
-      <w:u w:val="none"/>
-    </w:rPr>
-  </w:style>
-  <w:style w:type="character" w:styleId="ListLabel35">
-    <w:name w:val="ListLabel 35"/>
-    <w:qFormat/>
-    <w:rPr>
-      <w:u w:val="none"/>
-    </w:rPr>
-  </w:style>
-  <w:style w:type="character" w:styleId="ListLabel36">
-    <w:name w:val="ListLabel 36"/>
-    <w:qFormat/>
-    <w:rPr>
-      <w:u w:val="none"/>
-    </w:rPr>
-  </w:style>
-  <w:style w:type="character" w:styleId="ListLabel37">
-    <w:name w:val="ListLabel 37"/>
-    <w:qFormat/>
-    <w:rPr>
-      <w:u w:val="none"/>
-    </w:rPr>
-  </w:style>
-  <w:style w:type="character" w:styleId="ListLabel38">
-    <w:name w:val="ListLabel 38"/>
-    <w:qFormat/>
-    <w:rPr>
-      <w:u w:val="none"/>
-    </w:rPr>
-  </w:style>
-  <w:style w:type="character" w:styleId="ListLabel39">
-    <w:name w:val="ListLabel 39"/>
-    <w:qFormat/>
-    <w:rPr>
-      <w:u w:val="none"/>
-    </w:rPr>
-  </w:style>
-  <w:style w:type="character" w:styleId="ListLabel40">
-    <w:name w:val="ListLabel 40"/>
-    <w:qFormat/>
-    <w:rPr>
-      <w:u w:val="none"/>
-    </w:rPr>
-  </w:style>
-  <w:style w:type="character" w:styleId="ListLabel41">
-    <w:name w:val="ListLabel 41"/>
-    <w:qFormat/>
-    <w:rPr>
-      <w:u w:val="none"/>
-    </w:rPr>
-  </w:style>
-  <w:style w:type="character" w:styleId="ListLabel42">
-    <w:name w:val="ListLabel 42"/>
-    <w:qFormat/>
-    <w:rPr>
-      <w:u w:val="none"/>
-    </w:rPr>
-  </w:style>
-  <w:style w:type="character" w:styleId="ListLabel43">
-    <w:name w:val="ListLabel 43"/>
-    <w:qFormat/>
-    <w:rPr>
-      <w:u w:val="none"/>
-    </w:rPr>
-  </w:style>
-  <w:style w:type="character" w:styleId="ListLabel44">
-    <w:name w:val="ListLabel 44"/>
-    <w:qFormat/>
-    <w:rPr>
-      <w:u w:val="none"/>
-    </w:rPr>
-  </w:style>
-  <w:style w:type="character" w:styleId="ListLabel45">
-    <w:name w:val="ListLabel 45"/>
-    <w:qFormat/>
-    <w:rPr>
-      <w:u w:val="none"/>
-    </w:rPr>
-  </w:style>
-  <w:style w:type="character" w:styleId="ListLabel46">
-    <w:name w:val="ListLabel 46"/>
-    <w:qFormat/>
-    <w:rPr>
-      <w:b/>
-      <w:u w:val="none"/>
-    </w:rPr>
-  </w:style>
-  <w:style w:type="character" w:styleId="ListLabel47">
-    <w:name w:val="ListLabel 47"/>
-    <w:qFormat/>
-    <w:rPr>
-      <w:u w:val="none"/>
-    </w:rPr>
-  </w:style>
-  <w:style w:type="character" w:styleId="ListLabel48">
-    <w:name w:val="ListLabel 48"/>
-    <w:qFormat/>
-    <w:rPr>
-      <w:u w:val="none"/>
-    </w:rPr>
-  </w:style>
-  <w:style w:type="character" w:styleId="ListLabel49">
-    <w:name w:val="ListLabel 49"/>
-    <w:qFormat/>
-    <w:rPr>
-      <w:u w:val="none"/>
-    </w:rPr>
-  </w:style>
-  <w:style w:type="character" w:styleId="ListLabel50">
-    <w:name w:val="ListLabel 50"/>
-    <w:qFormat/>
-    <w:rPr>
-      <w:u w:val="none"/>
-    </w:rPr>
-  </w:style>
-  <w:style w:type="character" w:styleId="ListLabel51">
-    <w:name w:val="ListLabel 51"/>
-    <w:qFormat/>
-    <w:rPr>
-      <w:u w:val="none"/>
-    </w:rPr>
-  </w:style>
-  <w:style w:type="character" w:styleId="ListLabel52">
-    <w:name w:val="ListLabel 52"/>
-    <w:qFormat/>
-    <w:rPr>
-      <w:u w:val="none"/>
-    </w:rPr>
-  </w:style>
-  <w:style w:type="character" w:styleId="ListLabel53">
-    <w:name w:val="ListLabel 53"/>
-    <w:qFormat/>
-    <w:rPr>
-      <w:u w:val="none"/>
-    </w:rPr>
-  </w:style>
-  <w:style w:type="character" w:styleId="ListLabel54">
-    <w:name w:val="ListLabel 54"/>
-    <w:qFormat/>
-    <w:rPr>
-      <w:u w:val="none"/>
-    </w:rPr>
-  </w:style>
-  <w:style w:type="character" w:styleId="Bullets">
-    <w:name w:val="Bullets"/>
-    <w:qFormat/>
-    <w:rPr>
-      <w:rFonts w:ascii="OpenSymbol" w:hAnsi="OpenSymbol" w:eastAsia="OpenSymbol" w:cs="OpenSymbol"/>
-    </w:rPr>
-  </w:style>
-  <w:style w:type="paragraph" w:styleId="Heading">
-    <w:name w:val="Heading"/>
-    <w:basedOn w:val="Normal"/>
-    <w:next w:val="TextBody"/>
-    <w:qFormat/>
-    <w:pPr>
-      <w:keepNext w:val="true"/>
-      <w:spacing w:before="240" w:after="120"/>
-    </w:pPr>
-    <w:rPr>
-      <w:rFonts w:ascii="Liberation Sans" w:hAnsi="Liberation Sans" w:eastAsia="AR PL SungtiL GB" w:cs="Lohit Devanagari"/>
-      <w:sz w:val="28"/>
-      <w:szCs w:val="28"/>
-    </w:rPr>
-  </w:style>
-  <w:style w:type="paragraph" w:styleId="TextBody">
-    <w:name w:val="Body Text"/>
-    <w:basedOn w:val="Normal"/>
-    <w:pPr>
-      <w:spacing w:lineRule="auto" w:line="276" w:before="0" w:after="140"/>
-    </w:pPr>
-    <w:rPr/>
-  </w:style>
-  <w:style w:type="paragraph" w:styleId="List">
-    <w:name w:val="List"/>
-    <w:basedOn w:val="TextBody"/>
-    <w:pPr/>
-    <w:rPr>
-      <w:rFonts w:cs="Lohit Devanagari"/>
-    </w:rPr>
-  </w:style>
-  <w:style w:type="paragraph" w:styleId="Caption">
-    <w:name w:val="Caption"/>
-    <w:basedOn w:val="Normal"/>
-    <w:qFormat/>
-    <w:pPr>
-      <w:suppressLineNumbers/>
-      <w:spacing w:before="120" w:after="120"/>
-    </w:pPr>
-    <w:rPr>
-      <w:rFonts w:cs="Lohit Devanagari"/>
-      <w:i/>
-      <w:iCs/>
-      <w:sz w:val="24"/>
-      <w:szCs w:val="24"/>
-    </w:rPr>
-  </w:style>
-  <w:style w:type="paragraph" w:styleId="Index">
-    <w:name w:val="Index"/>
-    <w:basedOn w:val="Normal"/>
-    <w:qFormat/>
-    <w:pPr>
-      <w:suppressLineNumbers/>
-    </w:pPr>
-    <w:rPr>
-      <w:rFonts w:cs="Lohit Devanagari"/>
-    </w:rPr>
-  </w:style>
-  <w:style w:type="paragraph" w:styleId="Title">
-    <w:name w:val="Title"/>
-    <w:basedOn w:val="Normal"/>
-    <w:next w:val="Normal"/>
-    <w:uiPriority w:val="10"/>
-    <w:qFormat/>
-    <w:pPr>
-      <w:keepNext w:val="true"/>
-      <w:keepLines/>
-      <w:spacing w:before="0" w:after="60"/>
-    </w:pPr>
-    <w:rPr>
-      <w:sz w:val="52"/>
-      <w:szCs w:val="52"/>
-    </w:rPr>
-  </w:style>
-  <w:style w:type="paragraph" w:styleId="Subtitle">
-    <w:name w:val="Subtitle"/>
-    <w:basedOn w:val="Normal"/>
-    <w:next w:val="Normal"/>
-    <w:uiPriority w:val="11"/>
-    <w:qFormat/>
-    <w:pPr>
-      <w:keepNext w:val="true"/>
-      <w:keepLines/>
-      <w:spacing w:before="0" w:after="320"/>
-    </w:pPr>
-    <w:rPr>
-      <w:color w:val="666666"/>
-      <w:sz w:val="30"/>
-      <w:szCs w:val="30"/>
-    </w:rPr>
-  </w:style>
-  <w:style w:type="numbering" w:styleId="NoList" w:default="1">
-    <w:name w:val="No List"/>
-    <w:uiPriority w:val="99"/>
-    <w:semiHidden/>
-    <w:unhideWhenUsed/>
-    <w:qFormat/>
   </w:style>
   <w:style w:type="table" w:default="1" w:styleId="TableNormal">
     <w:name w:val="Normal Table"/>
@@ -2614,6 +2176,45 @@
         <w:right w:w="108" w:type="dxa"/>
       </w:tblCellMar>
     </w:tblPr>
+  </w:style>
+  <w:style w:type="numbering" w:default="1" w:styleId="NoList">
+    <w:name w:val="No List"/>
+    <w:uiPriority w:val="99"/>
+    <w:semiHidden/>
+    <w:unhideWhenUsed/>
+  </w:style>
+  <w:style w:type="paragraph" w:styleId="Title">
+    <w:name w:val="Title"/>
+    <w:basedOn w:val="Normal"/>
+    <w:next w:val="Normal"/>
+    <w:uiPriority w:val="10"/>
+    <w:qFormat/>
+    <w:pPr>
+      <w:keepNext/>
+      <w:keepLines/>
+      <w:spacing w:after="60"/>
+    </w:pPr>
+    <w:rPr>
+      <w:sz w:val="52"/>
+      <w:szCs w:val="52"/>
+    </w:rPr>
+  </w:style>
+  <w:style w:type="paragraph" w:styleId="Subtitle">
+    <w:name w:val="Subtitle"/>
+    <w:basedOn w:val="Normal"/>
+    <w:next w:val="Normal"/>
+    <w:uiPriority w:val="11"/>
+    <w:qFormat/>
+    <w:pPr>
+      <w:keepNext/>
+      <w:keepLines/>
+      <w:spacing w:after="320"/>
+    </w:pPr>
+    <w:rPr>
+      <w:color w:val="666666"/>
+      <w:sz w:val="30"/>
+      <w:szCs w:val="30"/>
+    </w:rPr>
   </w:style>
 </w:styles>
 </file>

</xml_diff>